<commit_message>
updated the profile section
</commit_message>
<xml_diff>
--- a/resume/Arun Alagesan.docx
+++ b/resume/Arun Alagesan.docx
@@ -90,7 +90,7 @@
           <w:color w:val="595959"/>
           <w:sz w:val="22"/>
         </w:rPr>
-        <w:t xml:space="preserve"> and strong</w:t>
+        <w:t xml:space="preserve"> and </w:t>
       </w:r>
       <w:r>
         <w:rPr>
@@ -98,6 +98,14 @@
           <w:color w:val="595959"/>
           <w:sz w:val="22"/>
         </w:rPr>
+        <w:t>a passionate</w:t>
+      </w:r>
+      <w:r>
+        <w:rPr>
+          <w:rFonts w:ascii="Calibri" w:eastAsia="MS Mincho" w:hAnsi="Calibri"/>
+          <w:color w:val="595959"/>
+          <w:sz w:val="22"/>
+        </w:rPr>
         <w:t xml:space="preserve"> technical</w:t>
       </w:r>
       <w:r>
@@ -114,6 +122,227 @@
           <w:color w:val="595959"/>
           <w:sz w:val="22"/>
         </w:rPr>
+        <w:t>Arun Alagesan h</w:t>
+      </w:r>
+      <w:r>
+        <w:rPr>
+          <w:rFonts w:ascii="Calibri" w:eastAsia="MS Mincho" w:hAnsi="Calibri"/>
+          <w:color w:val="595959"/>
+          <w:sz w:val="22"/>
+        </w:rPr>
+        <w:t>ave g</w:t>
+      </w:r>
+      <w:r>
+        <w:rPr>
+          <w:rFonts w:ascii="Calibri" w:eastAsia="MS Mincho" w:hAnsi="Calibri"/>
+          <w:color w:val="595959"/>
+          <w:sz w:val="22"/>
+        </w:rPr>
+        <w:t xml:space="preserve">ained </w:t>
+      </w:r>
+      <w:r>
+        <w:rPr>
+          <w:rFonts w:ascii="Calibri" w:eastAsia="MS Mincho" w:hAnsi="Calibri" w:cs="Arial"/>
+          <w:color w:val="595959"/>
+          <w:sz w:val="22"/>
+          <w:szCs w:val="22"/>
+        </w:rPr>
+        <w:t>e</w:t>
+      </w:r>
+      <w:r>
+        <w:rPr>
+          <w:rFonts w:ascii="Calibri" w:eastAsia="MS Mincho" w:hAnsi="Calibri" w:cs="Arial"/>
+          <w:color w:val="595959"/>
+          <w:sz w:val="22"/>
+          <w:szCs w:val="22"/>
+        </w:rPr>
+        <w:t xml:space="preserve">xpert </w:t>
+      </w:r>
+      <w:r>
+        <w:rPr>
+          <w:rFonts w:ascii="Calibri" w:eastAsia="MS Mincho" w:hAnsi="Calibri" w:cs="Arial"/>
+          <w:color w:val="595959"/>
+          <w:sz w:val="22"/>
+          <w:szCs w:val="22"/>
+        </w:rPr>
+        <w:t xml:space="preserve">level knowledge </w:t>
+      </w:r>
+      <w:r>
+        <w:rPr>
+          <w:rFonts w:ascii="Calibri" w:eastAsia="MS Mincho" w:hAnsi="Calibri" w:cs="Arial"/>
+          <w:color w:val="595959"/>
+          <w:sz w:val="22"/>
+          <w:szCs w:val="22"/>
+        </w:rPr>
+        <w:t>in conceptualization, designing and guid</w:t>
+      </w:r>
+      <w:r>
+        <w:rPr>
+          <w:rFonts w:ascii="Calibri" w:eastAsia="MS Mincho" w:hAnsi="Calibri" w:cs="Arial"/>
+          <w:color w:val="595959"/>
+          <w:sz w:val="22"/>
+          <w:szCs w:val="22"/>
+        </w:rPr>
+        <w:t>e</w:t>
+      </w:r>
+      <w:r>
+        <w:rPr>
+          <w:rFonts w:ascii="Calibri" w:eastAsia="MS Mincho" w:hAnsi="Calibri" w:cs="Arial"/>
+          <w:color w:val="595959"/>
+          <w:sz w:val="22"/>
+          <w:szCs w:val="22"/>
+        </w:rPr>
+        <w:t xml:space="preserve"> development </w:t>
+      </w:r>
+      <w:r>
+        <w:rPr>
+          <w:rFonts w:ascii="Calibri" w:eastAsia="MS Mincho" w:hAnsi="Calibri" w:cs="Arial"/>
+          <w:color w:val="595959"/>
+          <w:sz w:val="22"/>
+          <w:szCs w:val="22"/>
+        </w:rPr>
+        <w:t xml:space="preserve">and technical </w:t>
+      </w:r>
+      <w:r>
+        <w:rPr>
+          <w:rFonts w:ascii="Calibri" w:eastAsia="MS Mincho" w:hAnsi="Calibri" w:cs="Arial"/>
+          <w:color w:val="595959"/>
+          <w:sz w:val="22"/>
+          <w:szCs w:val="22"/>
+        </w:rPr>
+        <w:t>team</w:t>
+      </w:r>
+      <w:r>
+        <w:rPr>
+          <w:rFonts w:ascii="Calibri" w:eastAsia="MS Mincho" w:hAnsi="Calibri" w:cs="Arial"/>
+          <w:color w:val="595959"/>
+          <w:sz w:val="22"/>
+          <w:szCs w:val="22"/>
+        </w:rPr>
+        <w:t>s</w:t>
+      </w:r>
+      <w:r>
+        <w:rPr>
+          <w:rFonts w:ascii="Calibri" w:eastAsia="MS Mincho" w:hAnsi="Calibri" w:cs="Arial"/>
+          <w:color w:val="595959"/>
+          <w:sz w:val="22"/>
+          <w:szCs w:val="22"/>
+        </w:rPr>
+        <w:t xml:space="preserve"> </w:t>
+      </w:r>
+      <w:r>
+        <w:rPr>
+          <w:rFonts w:ascii="Calibri" w:eastAsia="MS Mincho" w:hAnsi="Calibri" w:cs="Arial"/>
+          <w:color w:val="595959"/>
+          <w:sz w:val="22"/>
+          <w:szCs w:val="22"/>
+        </w:rPr>
+        <w:t>to develop</w:t>
+      </w:r>
+      <w:r>
+        <w:rPr>
+          <w:rFonts w:ascii="Calibri" w:eastAsia="MS Mincho" w:hAnsi="Calibri" w:cs="Arial"/>
+          <w:color w:val="595959"/>
+          <w:sz w:val="22"/>
+          <w:szCs w:val="22"/>
+        </w:rPr>
+        <w:t xml:space="preserve"> </w:t>
+      </w:r>
+      <w:r>
+        <w:rPr>
+          <w:rFonts w:ascii="Calibri" w:eastAsia="MS Mincho" w:hAnsi="Calibri" w:cs="Arial"/>
+          <w:color w:val="595959"/>
+          <w:sz w:val="22"/>
+          <w:szCs w:val="22"/>
+        </w:rPr>
+        <w:t xml:space="preserve">state of art </w:t>
+      </w:r>
+      <w:r>
+        <w:rPr>
+          <w:rFonts w:ascii="Calibri" w:eastAsia="MS Mincho" w:hAnsi="Calibri" w:cs="Arial"/>
+          <w:color w:val="595959"/>
+          <w:sz w:val="22"/>
+          <w:szCs w:val="22"/>
+        </w:rPr>
+        <w:t xml:space="preserve">application, </w:t>
+      </w:r>
+      <w:r>
+        <w:rPr>
+          <w:rFonts w:ascii="Calibri" w:eastAsia="MS Mincho" w:hAnsi="Calibri" w:cs="Arial"/>
+          <w:color w:val="595959"/>
+          <w:sz w:val="22"/>
+          <w:szCs w:val="22"/>
+        </w:rPr>
+        <w:t xml:space="preserve">best in class </w:t>
+      </w:r>
+      <w:r>
+        <w:rPr>
+          <w:rFonts w:ascii="Calibri" w:eastAsia="MS Mincho" w:hAnsi="Calibri" w:cs="Arial"/>
+          <w:color w:val="595959"/>
+          <w:sz w:val="22"/>
+          <w:szCs w:val="22"/>
+        </w:rPr>
+        <w:t>framework</w:t>
+      </w:r>
+      <w:r>
+        <w:rPr>
+          <w:rFonts w:ascii="Calibri" w:eastAsia="MS Mincho" w:hAnsi="Calibri" w:cs="Arial"/>
+          <w:color w:val="595959"/>
+          <w:sz w:val="22"/>
+          <w:szCs w:val="22"/>
+        </w:rPr>
+        <w:t>s</w:t>
+      </w:r>
+      <w:r>
+        <w:rPr>
+          <w:rFonts w:ascii="Calibri" w:eastAsia="MS Mincho" w:hAnsi="Calibri" w:cs="Arial"/>
+          <w:color w:val="595959"/>
+          <w:sz w:val="22"/>
+          <w:szCs w:val="22"/>
+        </w:rPr>
+        <w:t xml:space="preserve"> and reusable </w:t>
+      </w:r>
+      <w:r>
+        <w:rPr>
+          <w:rFonts w:ascii="Calibri" w:eastAsia="MS Mincho" w:hAnsi="Calibri" w:cs="Arial"/>
+          <w:color w:val="595959"/>
+          <w:sz w:val="22"/>
+          <w:szCs w:val="22"/>
+        </w:rPr>
+        <w:t>solution</w:t>
+      </w:r>
+      <w:r>
+        <w:rPr>
+          <w:rFonts w:ascii="Calibri" w:eastAsia="MS Mincho" w:hAnsi="Calibri" w:cs="Arial"/>
+          <w:color w:val="595959"/>
+          <w:sz w:val="22"/>
+          <w:szCs w:val="22"/>
+        </w:rPr>
+        <w:t>s</w:t>
+      </w:r>
+      <w:r>
+        <w:rPr>
+          <w:rFonts w:ascii="Calibri" w:eastAsia="MS Mincho" w:hAnsi="Calibri" w:cs="Arial"/>
+          <w:color w:val="595959"/>
+          <w:sz w:val="22"/>
+          <w:szCs w:val="22"/>
+        </w:rPr>
+        <w:t>.</w:t>
+      </w:r>
+      <w:r>
+        <w:rPr>
+          <w:rFonts w:ascii="Calibri" w:eastAsia="MS Mincho" w:hAnsi="Calibri"/>
+          <w:color w:val="595959"/>
+          <w:sz w:val="22"/>
+        </w:rPr>
+        <w:t xml:space="preserve"> </w:t>
+      </w:r>
+      <w:r>
+        <w:rPr>
+          <w:rFonts w:ascii="Calibri" w:eastAsia="MS Mincho" w:hAnsi="Calibri"/>
+          <w:color w:val="595959"/>
+          <w:sz w:val="22"/>
+        </w:rPr>
         <w:t>Arun Alagesan has e</w:t>
       </w:r>
       <w:r>
@@ -146,7 +375,7 @@
           <w:color w:val="595959"/>
           <w:sz w:val="22"/>
         </w:rPr>
-        <w:t>high performing engineering teams a</w:t>
+        <w:t>high performing engineering associates a</w:t>
       </w:r>
       <w:r>
         <w:rPr>
@@ -178,7 +407,7 @@
           <w:color w:val="595959"/>
           <w:sz w:val="22"/>
         </w:rPr>
-        <w:t xml:space="preserve"> and have </w:t>
+        <w:t xml:space="preserve"> and have in dept </w:t>
       </w:r>
       <w:r>
         <w:rPr>
@@ -186,7 +415,7 @@
           <w:color w:val="595959"/>
           <w:sz w:val="22"/>
         </w:rPr>
-        <w:t xml:space="preserve">in dept </w:t>
+        <w:t xml:space="preserve">knowledge of legacy enterprise platform to design and implement solution for </w:t>
       </w:r>
       <w:r>
         <w:rPr>
@@ -194,7 +423,7 @@
           <w:color w:val="595959"/>
           <w:sz w:val="22"/>
         </w:rPr>
-        <w:t xml:space="preserve">knowledge of </w:t>
+        <w:t>modern</w:t>
       </w:r>
       <w:r>
         <w:rPr>
@@ -202,7 +431,7 @@
           <w:color w:val="595959"/>
           <w:sz w:val="22"/>
         </w:rPr>
-        <w:t xml:space="preserve">legacy enterprise platform to design and implement solution for </w:t>
+        <w:t xml:space="preserve"> Information </w:t>
       </w:r>
       <w:r>
         <w:rPr>
@@ -210,7 +439,7 @@
           <w:color w:val="595959"/>
           <w:sz w:val="22"/>
         </w:rPr>
-        <w:t>modern</w:t>
+        <w:t>S</w:t>
       </w:r>
       <w:r>
         <w:rPr>
@@ -218,7 +447,7 @@
           <w:color w:val="595959"/>
           <w:sz w:val="22"/>
         </w:rPr>
-        <w:t xml:space="preserve"> Information </w:t>
+        <w:t>ystem</w:t>
       </w:r>
       <w:r>
         <w:rPr>
@@ -226,7 +455,52 @@
           <w:color w:val="595959"/>
           <w:sz w:val="22"/>
         </w:rPr>
-        <w:t>S</w:t>
+        <w:t>s with industry standards and architectural principles.</w:t>
+      </w:r>
+      <w:r>
+        <w:rPr>
+          <w:rFonts w:ascii="Calibri" w:eastAsia="MS Mincho" w:hAnsi="Calibri" w:cs="Arial"/>
+          <w:color w:val="595959"/>
+          <w:sz w:val="22"/>
+          <w:szCs w:val="22"/>
+        </w:rPr>
+        <w:t xml:space="preserve"> </w:t>
+      </w:r>
+      <w:r>
+        <w:rPr>
+          <w:rFonts w:ascii="Calibri" w:eastAsia="MS Mincho" w:hAnsi="Calibri" w:cs="Arial"/>
+          <w:color w:val="595959"/>
+          <w:sz w:val="22"/>
+          <w:szCs w:val="22"/>
+        </w:rPr>
+        <w:t xml:space="preserve">Arun Alagesan </w:t>
+      </w:r>
+      <w:r>
+        <w:rPr>
+          <w:rFonts w:ascii="Calibri" w:eastAsia="MS Mincho" w:hAnsi="Calibri" w:cs="Arial"/>
+          <w:color w:val="595959"/>
+          <w:sz w:val="22"/>
+          <w:szCs w:val="22"/>
+        </w:rPr>
+        <w:t>has</w:t>
+      </w:r>
+      <w:r>
+        <w:rPr>
+          <w:rFonts w:ascii="Calibri" w:eastAsia="MS Mincho" w:hAnsi="Calibri" w:cs="Arial"/>
+          <w:color w:val="595959"/>
+          <w:sz w:val="22"/>
+          <w:szCs w:val="22"/>
+        </w:rPr>
+        <w:t xml:space="preserve"> </w:t>
+      </w:r>
+      <w:r>
+        <w:rPr>
+          <w:rFonts w:ascii="Calibri" w:eastAsia="MS Mincho" w:hAnsi="Calibri" w:cs="Arial"/>
+          <w:color w:val="595959"/>
+          <w:sz w:val="22"/>
+          <w:szCs w:val="22"/>
+        </w:rPr>
+        <w:t xml:space="preserve">the </w:t>
       </w:r>
       <w:r>
         <w:rPr>
@@ -234,7 +508,7 @@
           <w:color w:val="595959"/>
           <w:sz w:val="22"/>
         </w:rPr>
-        <w:t>ystem</w:t>
+        <w:t>a</w:t>
       </w:r>
       <w:r>
         <w:rPr>
@@ -242,7 +516,7 @@
           <w:color w:val="595959"/>
           <w:sz w:val="22"/>
         </w:rPr>
-        <w:t>s</w:t>
+        <w:t xml:space="preserve">bility to demonstrate </w:t>
       </w:r>
       <w:r>
         <w:rPr>
@@ -250,7 +524,7 @@
           <w:color w:val="595959"/>
           <w:sz w:val="22"/>
         </w:rPr>
-        <w:t xml:space="preserve"> with industry standards architectural principles</w:t>
+        <w:t xml:space="preserve">and </w:t>
       </w:r>
       <w:r>
         <w:rPr>
@@ -258,7 +532,7 @@
           <w:color w:val="595959"/>
           <w:sz w:val="22"/>
         </w:rPr>
-        <w:t>.</w:t>
+        <w:t xml:space="preserve">build </w:t>
       </w:r>
       <w:r>
         <w:rPr>
@@ -266,6 +540,30 @@
           <w:color w:val="595959"/>
           <w:sz w:val="22"/>
         </w:rPr>
+        <w:t xml:space="preserve">an </w:t>
+      </w:r>
+      <w:r>
+        <w:rPr>
+          <w:rFonts w:ascii="Calibri" w:eastAsia="MS Mincho" w:hAnsi="Calibri"/>
+          <w:color w:val="595959"/>
+          <w:sz w:val="22"/>
+        </w:rPr>
+        <w:t>effective team for quality code governance and quality assurance</w:t>
+      </w:r>
+      <w:r>
+        <w:rPr>
+          <w:rFonts w:ascii="Calibri" w:eastAsia="MS Mincho" w:hAnsi="Calibri"/>
+          <w:color w:val="595959"/>
+          <w:sz w:val="22"/>
+        </w:rPr>
+        <w:t>. Arun Alagesan</w:t>
+      </w:r>
+      <w:r>
+        <w:rPr>
+          <w:rFonts w:ascii="Calibri" w:eastAsia="MS Mincho" w:hAnsi="Calibri"/>
+          <w:color w:val="595959"/>
+          <w:sz w:val="22"/>
+        </w:rPr>
         <w:t xml:space="preserve"> </w:t>
       </w:r>
       <w:r>
@@ -274,7 +572,7 @@
           <w:color w:val="595959"/>
           <w:sz w:val="22"/>
         </w:rPr>
-        <w:t>Arun Alagesan h</w:t>
+        <w:t>has d</w:t>
       </w:r>
       <w:r>
         <w:rPr>
@@ -282,7 +580,7 @@
           <w:color w:val="595959"/>
           <w:sz w:val="22"/>
         </w:rPr>
-        <w:t>ave g</w:t>
+        <w:t xml:space="preserve">etailed working knowledge and experience in delivering </w:t>
       </w:r>
       <w:r>
         <w:rPr>
@@ -290,242 +588,7 @@
           <w:color w:val="595959"/>
           <w:sz w:val="22"/>
         </w:rPr>
-        <w:t xml:space="preserve">ained </w:t>
-      </w:r>
-      <w:r>
-        <w:rPr>
-          <w:rFonts w:ascii="Calibri" w:eastAsia="MS Mincho" w:hAnsi="Calibri" w:cs="Arial"/>
-          <w:color w:val="595959"/>
-          <w:sz w:val="22"/>
-          <w:szCs w:val="22"/>
-        </w:rPr>
-        <w:t>e</w:t>
-      </w:r>
-      <w:r>
-        <w:rPr>
-          <w:rFonts w:ascii="Calibri" w:eastAsia="MS Mincho" w:hAnsi="Calibri" w:cs="Arial"/>
-          <w:color w:val="595959"/>
-          <w:sz w:val="22"/>
-          <w:szCs w:val="22"/>
-        </w:rPr>
-        <w:t xml:space="preserve">xpert </w:t>
-      </w:r>
-      <w:r>
-        <w:rPr>
-          <w:rFonts w:ascii="Calibri" w:eastAsia="MS Mincho" w:hAnsi="Calibri" w:cs="Arial"/>
-          <w:color w:val="595959"/>
-          <w:sz w:val="22"/>
-          <w:szCs w:val="22"/>
-        </w:rPr>
-        <w:t xml:space="preserve">level knowledge </w:t>
-      </w:r>
-      <w:r>
-        <w:rPr>
-          <w:rFonts w:ascii="Calibri" w:eastAsia="MS Mincho" w:hAnsi="Calibri" w:cs="Arial"/>
-          <w:color w:val="595959"/>
-          <w:sz w:val="22"/>
-          <w:szCs w:val="22"/>
-        </w:rPr>
-        <w:t>in conceptualization, designing and guid</w:t>
-      </w:r>
-      <w:r>
-        <w:rPr>
-          <w:rFonts w:ascii="Calibri" w:eastAsia="MS Mincho" w:hAnsi="Calibri" w:cs="Arial"/>
-          <w:color w:val="595959"/>
-          <w:sz w:val="22"/>
-          <w:szCs w:val="22"/>
-        </w:rPr>
-        <w:t>e</w:t>
-      </w:r>
-      <w:r>
-        <w:rPr>
-          <w:rFonts w:ascii="Calibri" w:eastAsia="MS Mincho" w:hAnsi="Calibri" w:cs="Arial"/>
-          <w:color w:val="595959"/>
-          <w:sz w:val="22"/>
-          <w:szCs w:val="22"/>
-        </w:rPr>
-        <w:t xml:space="preserve"> development </w:t>
-      </w:r>
-      <w:r>
-        <w:rPr>
-          <w:rFonts w:ascii="Calibri" w:eastAsia="MS Mincho" w:hAnsi="Calibri" w:cs="Arial"/>
-          <w:color w:val="595959"/>
-          <w:sz w:val="22"/>
-          <w:szCs w:val="22"/>
-        </w:rPr>
-        <w:t xml:space="preserve">and technical </w:t>
-      </w:r>
-      <w:r>
-        <w:rPr>
-          <w:rFonts w:ascii="Calibri" w:eastAsia="MS Mincho" w:hAnsi="Calibri" w:cs="Arial"/>
-          <w:color w:val="595959"/>
-          <w:sz w:val="22"/>
-          <w:szCs w:val="22"/>
-        </w:rPr>
-        <w:t>team</w:t>
-      </w:r>
-      <w:r>
-        <w:rPr>
-          <w:rFonts w:ascii="Calibri" w:eastAsia="MS Mincho" w:hAnsi="Calibri" w:cs="Arial"/>
-          <w:color w:val="595959"/>
-          <w:sz w:val="22"/>
-          <w:szCs w:val="22"/>
-        </w:rPr>
-        <w:t>s</w:t>
-      </w:r>
-      <w:r>
-        <w:rPr>
-          <w:rFonts w:ascii="Calibri" w:eastAsia="MS Mincho" w:hAnsi="Calibri" w:cs="Arial"/>
-          <w:color w:val="595959"/>
-          <w:sz w:val="22"/>
-          <w:szCs w:val="22"/>
-        </w:rPr>
-        <w:t xml:space="preserve"> </w:t>
-      </w:r>
-      <w:r>
-        <w:rPr>
-          <w:rFonts w:ascii="Calibri" w:eastAsia="MS Mincho" w:hAnsi="Calibri" w:cs="Arial"/>
-          <w:color w:val="595959"/>
-          <w:sz w:val="22"/>
-          <w:szCs w:val="22"/>
-        </w:rPr>
-        <w:t>to develop</w:t>
-      </w:r>
-      <w:r>
-        <w:rPr>
-          <w:rFonts w:ascii="Calibri" w:eastAsia="MS Mincho" w:hAnsi="Calibri" w:cs="Arial"/>
-          <w:color w:val="595959"/>
-          <w:sz w:val="22"/>
-          <w:szCs w:val="22"/>
-        </w:rPr>
-        <w:t xml:space="preserve"> </w:t>
-      </w:r>
-      <w:r>
-        <w:rPr>
-          <w:rFonts w:ascii="Calibri" w:eastAsia="MS Mincho" w:hAnsi="Calibri" w:cs="Arial"/>
-          <w:color w:val="595959"/>
-          <w:sz w:val="22"/>
-          <w:szCs w:val="22"/>
-        </w:rPr>
-        <w:t xml:space="preserve">state of art </w:t>
-      </w:r>
-      <w:r>
-        <w:rPr>
-          <w:rFonts w:ascii="Calibri" w:eastAsia="MS Mincho" w:hAnsi="Calibri" w:cs="Arial"/>
-          <w:color w:val="595959"/>
-          <w:sz w:val="22"/>
-          <w:szCs w:val="22"/>
-        </w:rPr>
-        <w:t xml:space="preserve">application, </w:t>
-      </w:r>
-      <w:r>
-        <w:rPr>
-          <w:rFonts w:ascii="Calibri" w:eastAsia="MS Mincho" w:hAnsi="Calibri" w:cs="Arial"/>
-          <w:color w:val="595959"/>
-          <w:sz w:val="22"/>
-          <w:szCs w:val="22"/>
-        </w:rPr>
-        <w:t xml:space="preserve">best in class </w:t>
-      </w:r>
-      <w:r>
-        <w:rPr>
-          <w:rFonts w:ascii="Calibri" w:eastAsia="MS Mincho" w:hAnsi="Calibri" w:cs="Arial"/>
-          <w:color w:val="595959"/>
-          <w:sz w:val="22"/>
-          <w:szCs w:val="22"/>
-        </w:rPr>
-        <w:t>framework</w:t>
-      </w:r>
-      <w:r>
-        <w:rPr>
-          <w:rFonts w:ascii="Calibri" w:eastAsia="MS Mincho" w:hAnsi="Calibri" w:cs="Arial"/>
-          <w:color w:val="595959"/>
-          <w:sz w:val="22"/>
-          <w:szCs w:val="22"/>
-        </w:rPr>
-        <w:t>s</w:t>
-      </w:r>
-      <w:r>
-        <w:rPr>
-          <w:rFonts w:ascii="Calibri" w:eastAsia="MS Mincho" w:hAnsi="Calibri" w:cs="Arial"/>
-          <w:color w:val="595959"/>
-          <w:sz w:val="22"/>
-          <w:szCs w:val="22"/>
-        </w:rPr>
-        <w:t xml:space="preserve"> and reusable </w:t>
-      </w:r>
-      <w:r>
-        <w:rPr>
-          <w:rFonts w:ascii="Calibri" w:eastAsia="MS Mincho" w:hAnsi="Calibri" w:cs="Arial"/>
-          <w:color w:val="595959"/>
-          <w:sz w:val="22"/>
-          <w:szCs w:val="22"/>
-        </w:rPr>
-        <w:t>solution</w:t>
-      </w:r>
-      <w:r>
-        <w:rPr>
-          <w:rFonts w:ascii="Calibri" w:eastAsia="MS Mincho" w:hAnsi="Calibri" w:cs="Arial"/>
-          <w:color w:val="595959"/>
-          <w:sz w:val="22"/>
-          <w:szCs w:val="22"/>
-        </w:rPr>
-        <w:t>s</w:t>
-      </w:r>
-      <w:r>
-        <w:rPr>
-          <w:rFonts w:ascii="Calibri" w:eastAsia="MS Mincho" w:hAnsi="Calibri" w:cs="Arial"/>
-          <w:color w:val="595959"/>
-          <w:sz w:val="22"/>
-          <w:szCs w:val="22"/>
-        </w:rPr>
-        <w:t>.</w:t>
-      </w:r>
-      <w:r>
-        <w:rPr>
-          <w:rFonts w:ascii="Calibri" w:eastAsia="MS Mincho" w:hAnsi="Calibri" w:cs="Arial"/>
-          <w:color w:val="595959"/>
-          <w:sz w:val="22"/>
-          <w:szCs w:val="22"/>
-        </w:rPr>
-        <w:t xml:space="preserve"> </w:t>
-      </w:r>
-      <w:r>
-        <w:rPr>
-          <w:rFonts w:ascii="Calibri" w:eastAsia="MS Mincho" w:hAnsi="Calibri" w:cs="Arial"/>
-          <w:color w:val="595959"/>
-          <w:sz w:val="22"/>
-          <w:szCs w:val="22"/>
-        </w:rPr>
-        <w:t xml:space="preserve">Arun Alagesan </w:t>
-      </w:r>
-      <w:proofErr w:type="gramStart"/>
-      <w:r>
-        <w:rPr>
-          <w:rFonts w:ascii="Calibri" w:eastAsia="MS Mincho" w:hAnsi="Calibri" w:cs="Arial"/>
-          <w:color w:val="595959"/>
-          <w:sz w:val="22"/>
-          <w:szCs w:val="22"/>
-        </w:rPr>
-        <w:t>has</w:t>
-      </w:r>
-      <w:r>
-        <w:rPr>
-          <w:rFonts w:ascii="Calibri" w:eastAsia="MS Mincho" w:hAnsi="Calibri" w:cs="Arial"/>
-          <w:color w:val="595959"/>
-          <w:sz w:val="22"/>
-          <w:szCs w:val="22"/>
-        </w:rPr>
-        <w:t xml:space="preserve"> </w:t>
-      </w:r>
-      <w:r>
-        <w:rPr>
-          <w:rFonts w:ascii="Calibri" w:eastAsia="MS Mincho" w:hAnsi="Calibri" w:cs="Arial"/>
-          <w:color w:val="595959"/>
-          <w:sz w:val="22"/>
-          <w:szCs w:val="22"/>
-        </w:rPr>
-        <w:t xml:space="preserve">the </w:t>
+        <w:t xml:space="preserve">medium to complex scale solutions </w:t>
       </w:r>
       <w:r>
         <w:rPr>
@@ -533,7 +596,7 @@
           <w:color w:val="595959"/>
           <w:sz w:val="22"/>
         </w:rPr>
-        <w:t>a</w:t>
+        <w:t>using Agile process, with strong testing habits, passionate towards unit testing and TDD</w:t>
       </w:r>
       <w:r>
         <w:rPr>
@@ -541,120 +604,15 @@
           <w:color w:val="595959"/>
           <w:sz w:val="22"/>
         </w:rPr>
-        <w:t>bility to</w:t>
-      </w:r>
-      <w:proofErr w:type="gramEnd"/>
+        <w:t>. Arun Alagesan possesses an e</w:t>
+      </w:r>
       <w:r>
         <w:rPr>
           <w:rFonts w:ascii="Calibri" w:eastAsia="MS Mincho" w:hAnsi="Calibri"/>
           <w:color w:val="595959"/>
           <w:sz w:val="22"/>
         </w:rPr>
-        <w:t xml:space="preserve"> demonstrate </w:t>
-      </w:r>
-      <w:r>
-        <w:rPr>
-          <w:rFonts w:ascii="Calibri" w:eastAsia="MS Mincho" w:hAnsi="Calibri"/>
-          <w:color w:val="595959"/>
-          <w:sz w:val="22"/>
-        </w:rPr>
-        <w:t xml:space="preserve">and </w:t>
-      </w:r>
-      <w:r>
-        <w:rPr>
-          <w:rFonts w:ascii="Calibri" w:eastAsia="MS Mincho" w:hAnsi="Calibri"/>
-          <w:color w:val="595959"/>
-          <w:sz w:val="22"/>
-        </w:rPr>
-        <w:t xml:space="preserve">build </w:t>
-      </w:r>
-      <w:r>
-        <w:rPr>
-          <w:rFonts w:ascii="Calibri" w:eastAsia="MS Mincho" w:hAnsi="Calibri"/>
-          <w:color w:val="595959"/>
-          <w:sz w:val="22"/>
-        </w:rPr>
-        <w:t xml:space="preserve">an </w:t>
-      </w:r>
-      <w:r>
-        <w:rPr>
-          <w:rFonts w:ascii="Calibri" w:eastAsia="MS Mincho" w:hAnsi="Calibri"/>
-          <w:color w:val="595959"/>
-          <w:sz w:val="22"/>
-        </w:rPr>
-        <w:t>effective team for quality code governance and quality assurance</w:t>
-      </w:r>
-      <w:r>
-        <w:rPr>
-          <w:rFonts w:ascii="Calibri" w:eastAsia="MS Mincho" w:hAnsi="Calibri"/>
-          <w:color w:val="595959"/>
-          <w:sz w:val="22"/>
-        </w:rPr>
-        <w:t>. Arun Alagesan</w:t>
-      </w:r>
-      <w:r>
-        <w:rPr>
-          <w:rFonts w:ascii="Calibri" w:eastAsia="MS Mincho" w:hAnsi="Calibri"/>
-          <w:color w:val="595959"/>
-          <w:sz w:val="22"/>
-        </w:rPr>
-        <w:t xml:space="preserve"> </w:t>
-      </w:r>
-      <w:r>
-        <w:rPr>
-          <w:rFonts w:ascii="Calibri" w:eastAsia="MS Mincho" w:hAnsi="Calibri"/>
-          <w:color w:val="595959"/>
-          <w:sz w:val="22"/>
-        </w:rPr>
-        <w:t>has d</w:t>
-      </w:r>
-      <w:r>
-        <w:rPr>
-          <w:rFonts w:ascii="Calibri" w:eastAsia="MS Mincho" w:hAnsi="Calibri"/>
-          <w:color w:val="595959"/>
-          <w:sz w:val="22"/>
-        </w:rPr>
-        <w:t xml:space="preserve">etailed working knowledge and experience in delivering </w:t>
-      </w:r>
-      <w:r>
-        <w:rPr>
-          <w:rFonts w:ascii="Calibri" w:eastAsia="MS Mincho" w:hAnsi="Calibri"/>
-          <w:color w:val="595959"/>
-          <w:sz w:val="22"/>
-        </w:rPr>
-        <w:t xml:space="preserve">medium to complex scale solutions </w:t>
-      </w:r>
-      <w:r>
-        <w:rPr>
-          <w:rFonts w:ascii="Calibri" w:eastAsia="MS Mincho" w:hAnsi="Calibri"/>
-          <w:color w:val="595959"/>
-          <w:sz w:val="22"/>
-        </w:rPr>
-        <w:t>using Agile process, with strong testing habits, passionate towards unit testing and TDD</w:t>
-      </w:r>
-      <w:r>
-        <w:rPr>
-          <w:rFonts w:ascii="Calibri" w:eastAsia="MS Mincho" w:hAnsi="Calibri"/>
-          <w:color w:val="595959"/>
-          <w:sz w:val="22"/>
-        </w:rPr>
-        <w:t>. Arun Alagesan possesses an e</w:t>
-      </w:r>
-      <w:r>
-        <w:rPr>
-          <w:rFonts w:ascii="Calibri" w:eastAsia="MS Mincho" w:hAnsi="Calibri"/>
-          <w:color w:val="595959"/>
-          <w:sz w:val="22"/>
-        </w:rPr>
-        <w:t>xcellent problem-solving skill</w:t>
-      </w:r>
-      <w:r>
-        <w:rPr>
-          <w:rFonts w:ascii="Calibri" w:eastAsia="MS Mincho" w:hAnsi="Calibri"/>
-          <w:color w:val="595959"/>
-          <w:sz w:val="22"/>
-        </w:rPr>
-        <w:t xml:space="preserve"> with a solid understanding data structures and algorithms</w:t>
+        <w:t>xcellent problem-solving skill with a solid understanding data structures and algorithms</w:t>
       </w:r>
       <w:r>
         <w:rPr>
@@ -882,15 +840,7 @@
           <w:color w:val="595959"/>
           <w:sz w:val="22"/>
         </w:rPr>
-        <w:t xml:space="preserve"> and as a</w:t>
-      </w:r>
-      <w:r>
-        <w:rPr>
-          <w:rFonts w:ascii="Calibri" w:eastAsia="MS Mincho" w:hAnsi="Calibri"/>
-          <w:color w:val="595959"/>
-          <w:sz w:val="22"/>
-        </w:rPr>
-        <w:t xml:space="preserve"> </w:t>
+        <w:t xml:space="preserve"> and as a </w:t>
       </w:r>
       <w:r>
         <w:rPr>
@@ -1173,7 +1123,7 @@
           <w:color w:val="595959"/>
           <w:sz w:val="22"/>
         </w:rPr>
-        <w:t xml:space="preserve">tools (Visual Studio </w:t>
+        <w:t xml:space="preserve">tools (Visual Studio, </w:t>
       </w:r>
       <w:r>
         <w:rPr>
@@ -1182,7 +1132,7 @@
           <w:color w:val="595959"/>
           <w:sz w:val="22"/>
         </w:rPr>
-        <w:t>2015</w:t>
+        <w:t xml:space="preserve">GIT, </w:t>
       </w:r>
       <w:r>
         <w:rPr>
@@ -1191,7 +1141,7 @@
           <w:color w:val="595959"/>
           <w:sz w:val="22"/>
         </w:rPr>
-        <w:t>, T</w:t>
+        <w:t>T</w:t>
       </w:r>
       <w:r>
         <w:rPr>
@@ -1524,47 +1474,7 @@
           <w:sz w:val="22"/>
           <w:szCs w:val="22"/>
         </w:rPr>
-        <w:t xml:space="preserve"> and I</w:t>
-      </w:r>
-      <w:r>
-        <w:rPr>
-          <w:rFonts w:ascii="Calibri" w:eastAsia="MS Mincho" w:hAnsi="Calibri" w:cs="Arial"/>
-          <w:bCs/>
-          <w:color w:val="595959"/>
-          <w:sz w:val="22"/>
-          <w:szCs w:val="22"/>
-        </w:rPr>
-        <w:t>nfrastructure as a Code (</w:t>
-      </w:r>
-      <w:r>
-        <w:rPr>
-          <w:rFonts w:ascii="Calibri" w:eastAsia="MS Mincho" w:hAnsi="Calibri" w:cs="Arial"/>
-          <w:bCs/>
-          <w:color w:val="595959"/>
-          <w:sz w:val="22"/>
-          <w:szCs w:val="22"/>
-        </w:rPr>
-        <w:t>IAC) tool</w:t>
-      </w:r>
-      <w:r>
-        <w:rPr>
-          <w:rFonts w:ascii="Calibri" w:eastAsia="MS Mincho" w:hAnsi="Calibri" w:cs="Arial"/>
-          <w:bCs/>
-          <w:color w:val="595959"/>
-          <w:sz w:val="22"/>
-          <w:szCs w:val="22"/>
-        </w:rPr>
-        <w:t xml:space="preserve"> </w:t>
-      </w:r>
-      <w:r>
-        <w:rPr>
-          <w:rFonts w:ascii="Calibri" w:eastAsia="MS Mincho" w:hAnsi="Calibri" w:cs="Arial"/>
-          <w:bCs/>
-          <w:color w:val="595959"/>
-          <w:sz w:val="22"/>
-          <w:szCs w:val="22"/>
-        </w:rPr>
-        <w:t>with deep hands-on</w:t>
+        <w:t xml:space="preserve"> and Infrastructure as a Code (IAC) tool with deep hands-on</w:t>
       </w:r>
       <w:r>
         <w:rPr>
@@ -1817,29 +1727,7 @@
           <w:sz w:val="22"/>
           <w:szCs w:val="22"/>
         </w:rPr>
-        <w:t xml:space="preserve"> OWSAP Implementation, STIG, </w:t>
-      </w:r>
-      <w:proofErr w:type="spellStart"/>
-      <w:r>
-        <w:rPr>
-          <w:rFonts w:ascii="Calibri" w:hAnsi="Calibri" w:cs="Arial"/>
-          <w:bCs/>
-          <w:color w:val="595959"/>
-          <w:sz w:val="22"/>
-          <w:szCs w:val="22"/>
-        </w:rPr>
-        <w:t>CheckMarx</w:t>
-      </w:r>
-      <w:proofErr w:type="spellEnd"/>
-      <w:r>
-        <w:rPr>
-          <w:rFonts w:ascii="Calibri" w:hAnsi="Calibri" w:cs="Arial"/>
-          <w:bCs/>
-          <w:color w:val="595959"/>
-          <w:sz w:val="22"/>
-          <w:szCs w:val="22"/>
-        </w:rPr>
-        <w:t>, SSO, Secur</w:t>
+        <w:t xml:space="preserve"> OWSAP Implementation, STIG, CheckMarx, SSO, Secur</w:t>
       </w:r>
       <w:r>
         <w:rPr>
@@ -2439,37 +2327,25 @@
         </w:rPr>
         <w:t xml:space="preserve"> </w:t>
       </w:r>
-      <w:proofErr w:type="gramStart"/>
-      <w:r>
-        <w:rPr>
-          <w:rFonts w:ascii="Calibri" w:hAnsi="Calibri" w:cs="Arial"/>
-          <w:bCs/>
-          <w:color w:val="595959"/>
-          <w:sz w:val="22"/>
-          <w:szCs w:val="22"/>
-        </w:rPr>
-        <w:t xml:space="preserve">AWS,  </w:t>
-      </w:r>
-      <w:r>
-        <w:rPr>
-          <w:rFonts w:ascii="Calibri" w:hAnsi="Calibri" w:cs="Arial"/>
-          <w:bCs/>
-          <w:color w:val="595959"/>
-          <w:sz w:val="22"/>
-          <w:szCs w:val="22"/>
-        </w:rPr>
-        <w:t>Azure</w:t>
-      </w:r>
-      <w:proofErr w:type="gramEnd"/>
-      <w:r>
-        <w:rPr>
-          <w:rFonts w:ascii="Calibri" w:hAnsi="Calibri" w:cs="Arial"/>
-          <w:bCs/>
-          <w:color w:val="595959"/>
-          <w:sz w:val="22"/>
-          <w:szCs w:val="22"/>
-        </w:rPr>
-        <w:t xml:space="preserve"> </w:t>
+      <w:r>
+        <w:rPr>
+          <w:rFonts w:ascii="Calibri" w:hAnsi="Calibri" w:cs="Arial"/>
+          <w:bCs/>
+          <w:color w:val="595959"/>
+          <w:sz w:val="22"/>
+          <w:szCs w:val="22"/>
+        </w:rPr>
+        <w:t xml:space="preserve">AWS, </w:t>
+      </w:r>
+      <w:r>
+        <w:rPr>
+          <w:rFonts w:ascii="Calibri" w:hAnsi="Calibri" w:cs="Arial"/>
+          <w:bCs/>
+          <w:color w:val="595959"/>
+          <w:sz w:val="22"/>
+          <w:szCs w:val="22"/>
+        </w:rPr>
+        <w:t xml:space="preserve">Azure </w:t>
       </w:r>
     </w:p>
     <w:p>
@@ -3471,19 +3347,17 @@
         </w:rPr>
         <w:t xml:space="preserve">Career </w:t>
       </w:r>
-      <w:proofErr w:type="gramStart"/>
-      <w:r>
-        <w:rPr>
-          <w:rFonts w:ascii="Calibri" w:hAnsi="Calibri" w:cs="Arial"/>
-          <w:b/>
-          <w:bCs/>
-          <w:color w:val="595959"/>
-          <w:sz w:val="22"/>
-          <w:szCs w:val="22"/>
-        </w:rPr>
-        <w:t>Break :</w:t>
-      </w:r>
-      <w:proofErr w:type="gramEnd"/>
+      <w:r>
+        <w:rPr>
+          <w:rFonts w:ascii="Calibri" w:hAnsi="Calibri" w:cs="Arial"/>
+          <w:b/>
+          <w:bCs/>
+          <w:color w:val="595959"/>
+          <w:sz w:val="22"/>
+          <w:szCs w:val="22"/>
+        </w:rPr>
+        <w:t>Break:</w:t>
+      </w:r>
       <w:r>
         <w:rPr>
           <w:rFonts w:ascii="Calibri" w:hAnsi="Calibri" w:cs="Arial"/>
@@ -3661,19 +3535,17 @@
         </w:rPr>
         <w:t xml:space="preserve">Technology/ </w:t>
       </w:r>
-      <w:proofErr w:type="gramStart"/>
-      <w:r>
-        <w:rPr>
-          <w:rFonts w:ascii="Calibri" w:hAnsi="Calibri" w:cs="Arial"/>
-          <w:b/>
-          <w:bCs/>
-          <w:color w:val="595959"/>
-          <w:sz w:val="22"/>
-          <w:szCs w:val="22"/>
-        </w:rPr>
-        <w:t>Tools :</w:t>
-      </w:r>
-      <w:proofErr w:type="gramEnd"/>
+      <w:r>
+        <w:rPr>
+          <w:rFonts w:ascii="Calibri" w:hAnsi="Calibri" w:cs="Arial"/>
+          <w:b/>
+          <w:bCs/>
+          <w:color w:val="595959"/>
+          <w:sz w:val="22"/>
+          <w:szCs w:val="22"/>
+        </w:rPr>
+        <w:t>Tools:</w:t>
+      </w:r>
       <w:r>
         <w:rPr>
           <w:rFonts w:ascii="Calibri" w:hAnsi="Calibri" w:cs="Arial"/>
@@ -3750,16 +3622,16 @@
           <w:sz w:val="22"/>
           <w:szCs w:val="22"/>
         </w:rPr>
-        <w:t xml:space="preserve">  </w:t>
-      </w:r>
-      <w:r>
-        <w:rPr>
-          <w:rFonts w:ascii="Calibri" w:hAnsi="Calibri" w:cs="Arial"/>
-          <w:color w:val="595959"/>
-          <w:sz w:val="22"/>
-          <w:szCs w:val="22"/>
-        </w:rPr>
-        <w:t xml:space="preserve">Serverless Solutions </w:t>
+        <w:t xml:space="preserve"> Serverless</w:t>
+      </w:r>
+      <w:r>
+        <w:rPr>
+          <w:rFonts w:ascii="Calibri" w:hAnsi="Calibri" w:cs="Arial"/>
+          <w:color w:val="595959"/>
+          <w:sz w:val="22"/>
+          <w:szCs w:val="22"/>
+        </w:rPr>
+        <w:t xml:space="preserve"> Solutions </w:t>
       </w:r>
       <w:proofErr w:type="spellStart"/>
       <w:r>
@@ -3779,7 +3651,25 @@
           <w:sz w:val="22"/>
           <w:szCs w:val="22"/>
         </w:rPr>
-        <w:t xml:space="preserve">, Lambda, ECS, S3, DynamoDB, SNS, RDS, Application Load Balancer, CloudWatch , Terraform </w:t>
+        <w:t xml:space="preserve">, Lambda, ECS, S3, DynamoDB, SNS, RDS, Application Load Balancer, </w:t>
+      </w:r>
+      <w:r>
+        <w:rPr>
+          <w:rFonts w:ascii="Calibri" w:hAnsi="Calibri" w:cs="Arial"/>
+          <w:color w:val="595959"/>
+          <w:sz w:val="22"/>
+          <w:szCs w:val="22"/>
+        </w:rPr>
+        <w:t>CloudWatch,</w:t>
+      </w:r>
+      <w:r>
+        <w:rPr>
+          <w:rFonts w:ascii="Calibri" w:hAnsi="Calibri" w:cs="Arial"/>
+          <w:color w:val="595959"/>
+          <w:sz w:val="22"/>
+          <w:szCs w:val="22"/>
+        </w:rPr>
+        <w:t xml:space="preserve"> Terraform </w:t>
       </w:r>
     </w:p>
     <w:p>
@@ -3880,29 +3770,16 @@
           <w:szCs w:val="22"/>
         </w:rPr>
       </w:pPr>
-      <w:proofErr w:type="spellStart"/>
-      <w:r>
-        <w:rPr>
-          <w:rFonts w:ascii="Calibri" w:hAnsi="Calibri" w:cs="Arial"/>
-          <w:b/>
-          <w:bCs/>
-          <w:color w:val="595959"/>
-          <w:sz w:val="22"/>
-          <w:szCs w:val="22"/>
-        </w:rPr>
-        <w:t>Genesys</w:t>
-      </w:r>
-      <w:proofErr w:type="spellEnd"/>
-      <w:r>
-        <w:rPr>
-          <w:rFonts w:ascii="Calibri" w:hAnsi="Calibri" w:cs="Arial"/>
-          <w:b/>
-          <w:bCs/>
-          <w:color w:val="595959"/>
-          <w:sz w:val="22"/>
-          <w:szCs w:val="22"/>
-        </w:rPr>
-        <w:t xml:space="preserve"> Telecom Labs India Pvt. Ltd., Chennai, Development Manager (Nov 2017 to </w:t>
+      <w:r>
+        <w:rPr>
+          <w:rFonts w:ascii="Calibri" w:hAnsi="Calibri" w:cs="Arial"/>
+          <w:b/>
+          <w:bCs/>
+          <w:color w:val="595959"/>
+          <w:sz w:val="22"/>
+          <w:szCs w:val="22"/>
+        </w:rPr>
+        <w:t xml:space="preserve">Genesys Telecom Labs India Pvt. Ltd., Chennai, Development Manager (Nov 2017 to </w:t>
       </w:r>
       <w:r>
         <w:rPr>
@@ -4110,27 +3987,15 @@
         </w:rPr>
         <w:t xml:space="preserve">GitHub, </w:t>
       </w:r>
-      <w:proofErr w:type="gramStart"/>
-      <w:r>
-        <w:rPr>
-          <w:rFonts w:ascii="Calibri" w:hAnsi="Calibri" w:cs="Arial"/>
-          <w:bCs/>
-          <w:color w:val="595959"/>
-          <w:sz w:val="22"/>
-          <w:szCs w:val="22"/>
-        </w:rPr>
-        <w:t>Lucene</w:t>
-      </w:r>
-      <w:proofErr w:type="gramEnd"/>
-      <w:r>
-        <w:rPr>
-          <w:rFonts w:ascii="Calibri" w:hAnsi="Calibri" w:cs="Arial"/>
-          <w:bCs/>
-          <w:color w:val="595959"/>
-          <w:sz w:val="22"/>
-          <w:szCs w:val="22"/>
-        </w:rPr>
-        <w:t xml:space="preserve"> and Elastic search.</w:t>
+      <w:r>
+        <w:rPr>
+          <w:rFonts w:ascii="Calibri" w:hAnsi="Calibri" w:cs="Arial"/>
+          <w:bCs/>
+          <w:color w:val="595959"/>
+          <w:sz w:val="22"/>
+          <w:szCs w:val="22"/>
+        </w:rPr>
+        <w:t>Lucene and Elastic search.</w:t>
       </w:r>
     </w:p>
     <w:p>

</xml_diff>

<commit_message>
Updated the CV with optimized words
</commit_message>
<xml_diff>
--- a/resume/Arun Alagesan.docx
+++ b/resume/Arun Alagesan.docx
@@ -596,7 +596,23 @@
           <w:color w:val="595959"/>
           <w:sz w:val="22"/>
         </w:rPr>
-        <w:t>using Agile process, with strong testing habits, passionate towards unit testing and TDD</w:t>
+        <w:t>using Agile process, with strong testing habits</w:t>
+      </w:r>
+      <w:r>
+        <w:rPr>
+          <w:rFonts w:ascii="Calibri" w:eastAsia="MS Mincho" w:hAnsi="Calibri"/>
+          <w:color w:val="595959"/>
+          <w:sz w:val="22"/>
+        </w:rPr>
+        <w:t xml:space="preserve"> </w:t>
+      </w:r>
+      <w:r>
+        <w:rPr>
+          <w:rFonts w:ascii="Calibri" w:eastAsia="MS Mincho" w:hAnsi="Calibri"/>
+          <w:color w:val="595959"/>
+          <w:sz w:val="22"/>
+        </w:rPr>
+        <w:t>towards unit testing and TDD</w:t>
       </w:r>
       <w:r>
         <w:rPr>
@@ -890,18 +906,6 @@
         </w:rPr>
         <w:t>Profile Summary</w:t>
       </w:r>
-    </w:p>
-    <w:p>
-      <w:pPr>
-        <w:pStyle w:val="BodyTextIndent"/>
-        <w:ind w:firstLine="0"/>
-        <w:rPr>
-          <w:rFonts w:ascii="Calibri" w:hAnsi="Calibri"/>
-          <w:color w:val="ED7D31"/>
-          <w:sz w:val="32"/>
-          <w:szCs w:val="32"/>
-        </w:rPr>
-      </w:pPr>
     </w:p>
     <w:p>
       <w:pPr>
@@ -3311,7 +3315,7 @@
           <w:sz w:val="32"/>
         </w:rPr>
         <w:lastRenderedPageBreak/>
-        <w:t>Career Profile</w:t>
+        <w:t>Experience</w:t>
       </w:r>
     </w:p>
     <w:p>
@@ -3433,7 +3437,25 @@
           <w:sz w:val="22"/>
           <w:szCs w:val="22"/>
         </w:rPr>
-        <w:t xml:space="preserve"> Provide Technical consultation services to develop state of art React UI application integrating with REST based Web API using Dotnet Core deployed to Docker as containers in AWS EC2 </w:t>
+        <w:t xml:space="preserve"> Provide Technical consultation services to </w:t>
+      </w:r>
+      <w:r>
+        <w:rPr>
+          <w:rFonts w:ascii="Calibri" w:hAnsi="Calibri" w:cs="Arial"/>
+          <w:color w:val="595959"/>
+          <w:sz w:val="22"/>
+          <w:szCs w:val="22"/>
+        </w:rPr>
+        <w:t>design</w:t>
+      </w:r>
+      <w:r>
+        <w:rPr>
+          <w:rFonts w:ascii="Calibri" w:hAnsi="Calibri" w:cs="Arial"/>
+          <w:color w:val="595959"/>
+          <w:sz w:val="22"/>
+          <w:szCs w:val="22"/>
+        </w:rPr>
+        <w:t xml:space="preserve"> state of art React UI application integrating with REST based Web API using Dotnet Core deployed to Docker as containers in AWS EC2 </w:t>
       </w:r>
     </w:p>
     <w:p>
@@ -3519,6 +3541,18 @@
       <w:pPr>
         <w:rPr>
           <w:rFonts w:ascii="Calibri" w:hAnsi="Calibri" w:cs="Arial"/>
+          <w:b/>
+          <w:bCs/>
+          <w:color w:val="595959"/>
+          <w:sz w:val="22"/>
+          <w:szCs w:val="22"/>
+        </w:rPr>
+      </w:pPr>
+    </w:p>
+    <w:p>
+      <w:pPr>
+        <w:rPr>
+          <w:rFonts w:ascii="Calibri" w:hAnsi="Calibri" w:cs="Arial"/>
           <w:color w:val="595959"/>
           <w:sz w:val="22"/>
           <w:szCs w:val="22"/>
@@ -3631,27 +3665,25 @@
           <w:sz w:val="22"/>
           <w:szCs w:val="22"/>
         </w:rPr>
-        <w:t xml:space="preserve"> Solutions </w:t>
-      </w:r>
-      <w:proofErr w:type="spellStart"/>
-      <w:r>
-        <w:rPr>
-          <w:rFonts w:ascii="Calibri" w:hAnsi="Calibri" w:cs="Arial"/>
-          <w:color w:val="595959"/>
-          <w:sz w:val="22"/>
-          <w:szCs w:val="22"/>
-        </w:rPr>
-        <w:t>Fargate</w:t>
-      </w:r>
-      <w:proofErr w:type="spellEnd"/>
-      <w:r>
-        <w:rPr>
-          <w:rFonts w:ascii="Calibri" w:hAnsi="Calibri" w:cs="Arial"/>
-          <w:color w:val="595959"/>
-          <w:sz w:val="22"/>
-          <w:szCs w:val="22"/>
-        </w:rPr>
-        <w:t xml:space="preserve">, Lambda, ECS, S3, DynamoDB, SNS, RDS, Application Load Balancer, </w:t>
+        <w:t xml:space="preserve"> Solutions Fargate, Lambda,</w:t>
+      </w:r>
+      <w:r>
+        <w:rPr>
+          <w:rFonts w:ascii="Calibri" w:hAnsi="Calibri" w:cs="Arial"/>
+          <w:color w:val="595959"/>
+          <w:sz w:val="22"/>
+          <w:szCs w:val="22"/>
+        </w:rPr>
+        <w:t xml:space="preserve"> Step Functions </w:t>
+      </w:r>
+      <w:r>
+        <w:rPr>
+          <w:rFonts w:ascii="Calibri" w:hAnsi="Calibri" w:cs="Arial"/>
+          <w:color w:val="595959"/>
+          <w:sz w:val="22"/>
+          <w:szCs w:val="22"/>
+        </w:rPr>
+        <w:t xml:space="preserve"> ECS, S3, DynamoDB, SNS, RDS, Application Load Balancer, </w:t>
       </w:r>
       <w:r>
         <w:rPr>
@@ -3691,16 +3723,614 @@
           <w:szCs w:val="22"/>
         </w:rPr>
       </w:pPr>
-    </w:p>
-    <w:p>
-      <w:pPr>
-        <w:rPr>
-          <w:rFonts w:ascii="Calibri" w:hAnsi="Calibri" w:cs="Arial"/>
-          <w:color w:val="595959"/>
-          <w:sz w:val="22"/>
-          <w:szCs w:val="22"/>
-        </w:rPr>
-      </w:pPr>
+      <w:r>
+        <w:rPr>
+          <w:rFonts w:ascii="Calibri" w:hAnsi="Calibri" w:cs="Arial"/>
+          <w:b/>
+          <w:bCs/>
+          <w:color w:val="595959"/>
+          <w:sz w:val="22"/>
+          <w:szCs w:val="22"/>
+        </w:rPr>
+        <w:t>Authored</w:t>
+      </w:r>
+      <w:r>
+        <w:rPr>
+          <w:rFonts w:ascii="Calibri" w:hAnsi="Calibri" w:cs="Arial"/>
+          <w:b/>
+          <w:bCs/>
+          <w:color w:val="595959"/>
+          <w:sz w:val="22"/>
+          <w:szCs w:val="22"/>
+        </w:rPr>
+        <w:t xml:space="preserve"> and developed </w:t>
+      </w:r>
+      <w:r>
+        <w:rPr>
+          <w:rFonts w:ascii="Calibri" w:hAnsi="Calibri" w:cs="Arial"/>
+          <w:b/>
+          <w:bCs/>
+          <w:color w:val="595959"/>
+          <w:sz w:val="22"/>
+          <w:szCs w:val="22"/>
+        </w:rPr>
+        <w:t>modular</w:t>
+      </w:r>
+      <w:r>
+        <w:rPr>
+          <w:rFonts w:ascii="Calibri" w:hAnsi="Calibri" w:cs="Arial"/>
+          <w:color w:val="595959"/>
+          <w:sz w:val="22"/>
+          <w:szCs w:val="22"/>
+        </w:rPr>
+        <w:t>, flexible</w:t>
+      </w:r>
+      <w:r>
+        <w:rPr>
+          <w:rFonts w:ascii="Calibri" w:hAnsi="Calibri" w:cs="Arial"/>
+          <w:color w:val="595959"/>
+          <w:sz w:val="22"/>
+          <w:szCs w:val="22"/>
+        </w:rPr>
+        <w:t xml:space="preserve">, </w:t>
+      </w:r>
+      <w:r>
+        <w:rPr>
+          <w:rFonts w:ascii="Calibri" w:hAnsi="Calibri" w:cs="Arial"/>
+          <w:b/>
+          <w:bCs/>
+          <w:color w:val="595959"/>
+          <w:sz w:val="22"/>
+          <w:szCs w:val="22"/>
+        </w:rPr>
+        <w:t>shared serverless</w:t>
+      </w:r>
+      <w:r>
+        <w:rPr>
+          <w:rFonts w:ascii="Calibri" w:hAnsi="Calibri" w:cs="Arial"/>
+          <w:b/>
+          <w:bCs/>
+          <w:color w:val="595959"/>
+          <w:sz w:val="22"/>
+          <w:szCs w:val="22"/>
+        </w:rPr>
+        <w:t xml:space="preserve"> components</w:t>
+      </w:r>
+      <w:r>
+        <w:rPr>
+          <w:rFonts w:ascii="Calibri" w:hAnsi="Calibri" w:cs="Arial"/>
+          <w:color w:val="595959"/>
+          <w:sz w:val="22"/>
+          <w:szCs w:val="22"/>
+        </w:rPr>
+        <w:t xml:space="preserve"> in AWS with Lambda, Fargate service and orchestrated data pipe line with step function, SNS, S3</w:t>
+      </w:r>
+      <w:r>
+        <w:rPr>
+          <w:rFonts w:ascii="Calibri" w:hAnsi="Calibri" w:cs="Arial"/>
+          <w:color w:val="595959"/>
+          <w:sz w:val="22"/>
+          <w:szCs w:val="22"/>
+        </w:rPr>
+        <w:t xml:space="preserve"> that led to reduction of 20% time to market the features developed</w:t>
+      </w:r>
+    </w:p>
+    <w:p>
+      <w:pPr>
+        <w:rPr>
+          <w:rFonts w:ascii="Calibri" w:hAnsi="Calibri" w:cs="Arial"/>
+          <w:color w:val="595959"/>
+          <w:sz w:val="22"/>
+          <w:szCs w:val="22"/>
+        </w:rPr>
+      </w:pPr>
+    </w:p>
+    <w:p>
+      <w:pPr>
+        <w:rPr>
+          <w:rFonts w:ascii="Calibri" w:hAnsi="Calibri" w:cs="Arial"/>
+          <w:color w:val="595959"/>
+          <w:sz w:val="22"/>
+          <w:szCs w:val="22"/>
+        </w:rPr>
+      </w:pPr>
+      <w:r>
+        <w:rPr>
+          <w:rFonts w:ascii="Calibri" w:hAnsi="Calibri" w:cs="Arial"/>
+          <w:color w:val="595959"/>
+          <w:sz w:val="22"/>
+          <w:szCs w:val="22"/>
+        </w:rPr>
+        <w:t>Proposed</w:t>
+      </w:r>
+      <w:r>
+        <w:rPr>
+          <w:rFonts w:ascii="Calibri" w:hAnsi="Calibri" w:cs="Arial"/>
+          <w:color w:val="595959"/>
+          <w:sz w:val="22"/>
+          <w:szCs w:val="22"/>
+        </w:rPr>
+        <w:t xml:space="preserve"> on </w:t>
+      </w:r>
+      <w:r>
+        <w:rPr>
+          <w:rFonts w:ascii="Calibri" w:hAnsi="Calibri" w:cs="Arial"/>
+          <w:b/>
+          <w:bCs/>
+          <w:color w:val="595959"/>
+          <w:sz w:val="22"/>
+          <w:szCs w:val="22"/>
+        </w:rPr>
+        <w:t xml:space="preserve">rearchitecting/rewrite of legacy </w:t>
+      </w:r>
+      <w:r>
+        <w:rPr>
+          <w:rFonts w:ascii="Calibri" w:hAnsi="Calibri" w:cs="Arial"/>
+          <w:color w:val="595959"/>
+          <w:sz w:val="22"/>
+          <w:szCs w:val="22"/>
+        </w:rPr>
+        <w:t>data load platform</w:t>
+      </w:r>
+      <w:r>
+        <w:rPr>
+          <w:rFonts w:ascii="Calibri" w:hAnsi="Calibri" w:cs="Arial"/>
+          <w:color w:val="595959"/>
+          <w:sz w:val="22"/>
+          <w:szCs w:val="22"/>
+        </w:rPr>
+        <w:t xml:space="preserve"> with </w:t>
+      </w:r>
+      <w:r>
+        <w:rPr>
+          <w:rFonts w:ascii="Calibri" w:hAnsi="Calibri" w:cs="Arial"/>
+          <w:color w:val="595959"/>
+          <w:sz w:val="22"/>
+          <w:szCs w:val="22"/>
+        </w:rPr>
+        <w:t>re</w:t>
+      </w:r>
+      <w:r>
+        <w:rPr>
+          <w:rFonts w:ascii="Calibri" w:hAnsi="Calibri" w:cs="Arial"/>
+          <w:color w:val="595959"/>
+          <w:sz w:val="22"/>
+          <w:szCs w:val="22"/>
+        </w:rPr>
+        <w:t>usable, flexible</w:t>
+      </w:r>
+      <w:r>
+        <w:rPr>
+          <w:rFonts w:ascii="Calibri" w:hAnsi="Calibri" w:cs="Arial"/>
+          <w:color w:val="595959"/>
+          <w:sz w:val="22"/>
+          <w:szCs w:val="22"/>
+        </w:rPr>
+        <w:t>, scalable and secure</w:t>
+      </w:r>
+      <w:r>
+        <w:rPr>
+          <w:rFonts w:ascii="Calibri" w:hAnsi="Calibri" w:cs="Arial"/>
+          <w:color w:val="595959"/>
+          <w:sz w:val="22"/>
+          <w:szCs w:val="22"/>
+        </w:rPr>
+        <w:t xml:space="preserve"> shared components as brick and build the platform</w:t>
+      </w:r>
+      <w:r>
+        <w:rPr>
+          <w:rFonts w:ascii="Calibri" w:hAnsi="Calibri" w:cs="Arial"/>
+          <w:color w:val="595959"/>
+          <w:sz w:val="22"/>
+          <w:szCs w:val="22"/>
+        </w:rPr>
+        <w:t xml:space="preserve"> that improved 30% SLA of the usual business process </w:t>
+      </w:r>
+    </w:p>
+    <w:p>
+      <w:pPr>
+        <w:rPr>
+          <w:rFonts w:ascii="Calibri" w:hAnsi="Calibri" w:cs="Arial"/>
+          <w:color w:val="595959"/>
+          <w:sz w:val="22"/>
+          <w:szCs w:val="22"/>
+        </w:rPr>
+      </w:pPr>
+      <w:r>
+        <w:rPr>
+          <w:rFonts w:ascii="Calibri" w:hAnsi="Calibri" w:cs="Arial"/>
+          <w:color w:val="595959"/>
+          <w:sz w:val="22"/>
+          <w:szCs w:val="22"/>
+        </w:rPr>
+        <w:t xml:space="preserve"> </w:t>
+      </w:r>
+      <w:r>
+        <w:rPr>
+          <w:rFonts w:ascii="Calibri" w:hAnsi="Calibri" w:cs="Arial"/>
+          <w:color w:val="595959"/>
+          <w:sz w:val="22"/>
+          <w:szCs w:val="22"/>
+        </w:rPr>
+        <w:t xml:space="preserve"> </w:t>
+      </w:r>
+    </w:p>
+    <w:p>
+      <w:pPr>
+        <w:rPr>
+          <w:rFonts w:ascii="Calibri" w:hAnsi="Calibri" w:cs="Arial"/>
+          <w:b/>
+          <w:bCs/>
+          <w:color w:val="595959"/>
+          <w:sz w:val="22"/>
+          <w:szCs w:val="22"/>
+          <w:lang w:val="en-IN"/>
+        </w:rPr>
+      </w:pPr>
+      <w:r>
+        <w:rPr>
+          <w:rFonts w:ascii="Calibri" w:hAnsi="Calibri" w:cs="Arial"/>
+          <w:color w:val="595959"/>
+          <w:sz w:val="22"/>
+          <w:szCs w:val="22"/>
+        </w:rPr>
+        <w:t>Directed</w:t>
+      </w:r>
+      <w:r>
+        <w:rPr>
+          <w:rFonts w:ascii="Calibri" w:hAnsi="Calibri" w:cs="Arial"/>
+          <w:color w:val="595959"/>
+          <w:sz w:val="22"/>
+          <w:szCs w:val="22"/>
+        </w:rPr>
+        <w:t xml:space="preserve"> and participated the </w:t>
+      </w:r>
+      <w:r>
+        <w:rPr>
+          <w:rFonts w:ascii="Calibri" w:hAnsi="Calibri" w:cs="Arial"/>
+          <w:b/>
+          <w:bCs/>
+          <w:color w:val="595959"/>
+          <w:sz w:val="22"/>
+          <w:szCs w:val="22"/>
+        </w:rPr>
+        <w:t>Architectural Review board</w:t>
+      </w:r>
+      <w:r>
+        <w:rPr>
+          <w:rFonts w:ascii="Calibri" w:hAnsi="Calibri" w:cs="Arial"/>
+          <w:color w:val="595959"/>
+          <w:sz w:val="22"/>
+          <w:szCs w:val="22"/>
+        </w:rPr>
+        <w:t xml:space="preserve"> to flesh out the key functional and nonfunctional aspect of the solution, b</w:t>
+      </w:r>
+      <w:r>
+        <w:rPr>
+          <w:rFonts w:ascii="Calibri" w:hAnsi="Calibri" w:cs="Arial"/>
+          <w:color w:val="595959"/>
+          <w:sz w:val="22"/>
+          <w:szCs w:val="22"/>
+        </w:rPr>
+        <w:t xml:space="preserve">uild processes and diagnostics to troubleshoot, maintain and </w:t>
+      </w:r>
+      <w:r>
+        <w:rPr>
+          <w:rFonts w:ascii="Calibri" w:hAnsi="Calibri" w:cs="Arial"/>
+          <w:color w:val="595959"/>
+          <w:sz w:val="22"/>
+          <w:szCs w:val="22"/>
+        </w:rPr>
+        <w:t xml:space="preserve">to </w:t>
+      </w:r>
+      <w:r>
+        <w:rPr>
+          <w:rFonts w:ascii="Calibri" w:hAnsi="Calibri" w:cs="Arial"/>
+          <w:color w:val="595959"/>
+          <w:sz w:val="22"/>
+          <w:szCs w:val="22"/>
+        </w:rPr>
+        <w:t xml:space="preserve">optimize solutions and </w:t>
+      </w:r>
+      <w:r>
+        <w:rPr>
+          <w:rFonts w:ascii="Calibri" w:hAnsi="Calibri" w:cs="Arial"/>
+          <w:b/>
+          <w:bCs/>
+          <w:color w:val="595959"/>
+          <w:sz w:val="22"/>
+          <w:szCs w:val="22"/>
+        </w:rPr>
+        <w:t>respond to customer</w:t>
+      </w:r>
+      <w:r>
+        <w:rPr>
+          <w:rFonts w:ascii="Calibri" w:hAnsi="Calibri" w:cs="Arial"/>
+          <w:b/>
+          <w:bCs/>
+          <w:color w:val="595959"/>
+          <w:sz w:val="22"/>
+          <w:szCs w:val="22"/>
+        </w:rPr>
+        <w:t xml:space="preserve"> </w:t>
+      </w:r>
+      <w:r>
+        <w:rPr>
+          <w:rFonts w:ascii="Calibri" w:hAnsi="Calibri" w:cs="Arial"/>
+          <w:b/>
+          <w:bCs/>
+          <w:color w:val="595959"/>
+          <w:sz w:val="22"/>
+          <w:szCs w:val="22"/>
+        </w:rPr>
+        <w:t>and production issues</w:t>
+      </w:r>
+    </w:p>
+    <w:p>
+      <w:pPr>
+        <w:rPr>
+          <w:rFonts w:ascii="Calibri" w:hAnsi="Calibri" w:cs="Arial"/>
+          <w:color w:val="595959"/>
+          <w:sz w:val="22"/>
+          <w:szCs w:val="22"/>
+        </w:rPr>
+      </w:pPr>
+    </w:p>
+    <w:p>
+      <w:pPr>
+        <w:rPr>
+          <w:rFonts w:ascii="Calibri" w:hAnsi="Calibri" w:cs="Arial"/>
+          <w:color w:val="595959"/>
+          <w:sz w:val="22"/>
+          <w:szCs w:val="22"/>
+        </w:rPr>
+      </w:pPr>
+      <w:r>
+        <w:rPr>
+          <w:rFonts w:ascii="Calibri" w:hAnsi="Calibri" w:cs="Arial"/>
+          <w:color w:val="595959"/>
+          <w:sz w:val="22"/>
+          <w:szCs w:val="22"/>
+        </w:rPr>
+        <w:t>Advised</w:t>
+      </w:r>
+      <w:r>
+        <w:rPr>
+          <w:rFonts w:ascii="Calibri" w:hAnsi="Calibri" w:cs="Arial"/>
+          <w:color w:val="595959"/>
+          <w:sz w:val="22"/>
+          <w:szCs w:val="22"/>
+        </w:rPr>
+        <w:t xml:space="preserve"> </w:t>
+      </w:r>
+      <w:r>
+        <w:rPr>
+          <w:rFonts w:ascii="Calibri" w:hAnsi="Calibri" w:cs="Arial"/>
+          <w:b/>
+          <w:bCs/>
+          <w:color w:val="595959"/>
+          <w:sz w:val="22"/>
+          <w:szCs w:val="22"/>
+        </w:rPr>
+        <w:t>industry best practices and technology adoption</w:t>
+      </w:r>
+      <w:r>
+        <w:rPr>
+          <w:rFonts w:ascii="Calibri" w:hAnsi="Calibri" w:cs="Arial"/>
+          <w:color w:val="595959"/>
+          <w:sz w:val="22"/>
+          <w:szCs w:val="22"/>
+        </w:rPr>
+        <w:t xml:space="preserve"> </w:t>
+      </w:r>
+      <w:r>
+        <w:rPr>
+          <w:rFonts w:ascii="Calibri" w:hAnsi="Calibri" w:cs="Arial"/>
+          <w:color w:val="595959"/>
+          <w:sz w:val="22"/>
+          <w:szCs w:val="22"/>
+        </w:rPr>
+        <w:t xml:space="preserve">in </w:t>
+      </w:r>
+      <w:r>
+        <w:rPr>
+          <w:rFonts w:ascii="Calibri" w:hAnsi="Calibri" w:cs="Arial"/>
+          <w:color w:val="595959"/>
+          <w:sz w:val="22"/>
+          <w:szCs w:val="22"/>
+        </w:rPr>
+        <w:t xml:space="preserve">the </w:t>
+      </w:r>
+      <w:r>
+        <w:rPr>
+          <w:rFonts w:ascii="Calibri" w:hAnsi="Calibri" w:cs="Arial"/>
+          <w:color w:val="595959"/>
+          <w:sz w:val="22"/>
+          <w:szCs w:val="22"/>
+        </w:rPr>
+        <w:t>full product lifecycle including proof of concepts, architect, design and build, user stories,</w:t>
+      </w:r>
+      <w:r>
+        <w:rPr>
+          <w:rFonts w:ascii="Calibri" w:hAnsi="Calibri" w:cs="Arial"/>
+          <w:color w:val="595959"/>
+          <w:sz w:val="22"/>
+          <w:szCs w:val="22"/>
+        </w:rPr>
+        <w:t xml:space="preserve"> </w:t>
+      </w:r>
+      <w:r>
+        <w:rPr>
+          <w:rFonts w:ascii="Calibri" w:hAnsi="Calibri" w:cs="Arial"/>
+          <w:color w:val="595959"/>
+          <w:sz w:val="22"/>
+          <w:szCs w:val="22"/>
+        </w:rPr>
+        <w:t>research,</w:t>
+      </w:r>
+      <w:r>
+        <w:rPr>
+          <w:rFonts w:ascii="Calibri" w:hAnsi="Calibri" w:cs="Arial"/>
+          <w:color w:val="595959"/>
+          <w:sz w:val="22"/>
+          <w:szCs w:val="22"/>
+        </w:rPr>
+        <w:t xml:space="preserve"> and demos</w:t>
+      </w:r>
+      <w:r>
+        <w:rPr>
+          <w:rFonts w:ascii="Calibri" w:hAnsi="Calibri" w:cs="Arial"/>
+          <w:color w:val="595959"/>
+          <w:sz w:val="22"/>
+          <w:szCs w:val="22"/>
+        </w:rPr>
+        <w:t xml:space="preserve"> that led to 40% increase in productivity </w:t>
+      </w:r>
+    </w:p>
+    <w:p>
+      <w:pPr>
+        <w:rPr>
+          <w:rFonts w:ascii="Calibri" w:hAnsi="Calibri" w:cs="Arial"/>
+          <w:color w:val="595959"/>
+          <w:sz w:val="22"/>
+          <w:szCs w:val="22"/>
+        </w:rPr>
+      </w:pPr>
+    </w:p>
+    <w:p>
+      <w:pPr>
+        <w:rPr>
+          <w:rFonts w:ascii="Calibri" w:hAnsi="Calibri" w:cs="Arial"/>
+          <w:color w:val="595959"/>
+          <w:sz w:val="22"/>
+          <w:szCs w:val="22"/>
+        </w:rPr>
+      </w:pPr>
+      <w:r>
+        <w:rPr>
+          <w:rFonts w:ascii="Calibri" w:hAnsi="Calibri" w:cs="Arial"/>
+          <w:color w:val="595959"/>
+          <w:sz w:val="22"/>
+          <w:szCs w:val="22"/>
+        </w:rPr>
+        <w:t>Embrace</w:t>
+      </w:r>
+      <w:r>
+        <w:rPr>
+          <w:rFonts w:ascii="Calibri" w:hAnsi="Calibri" w:cs="Arial"/>
+          <w:color w:val="595959"/>
+          <w:sz w:val="22"/>
+          <w:szCs w:val="22"/>
+        </w:rPr>
+        <w:t>d</w:t>
+      </w:r>
+      <w:r>
+        <w:rPr>
+          <w:rFonts w:ascii="Calibri" w:hAnsi="Calibri" w:cs="Arial"/>
+          <w:color w:val="595959"/>
+          <w:sz w:val="22"/>
+          <w:szCs w:val="22"/>
+        </w:rPr>
+        <w:t xml:space="preserve"> </w:t>
+      </w:r>
+      <w:r>
+        <w:rPr>
+          <w:rFonts w:ascii="Calibri" w:hAnsi="Calibri" w:cs="Arial"/>
+          <w:b/>
+          <w:bCs/>
+          <w:color w:val="595959"/>
+          <w:sz w:val="22"/>
+          <w:szCs w:val="22"/>
+        </w:rPr>
+        <w:t>continuous learning of engineering practices</w:t>
+      </w:r>
+      <w:r>
+        <w:rPr>
+          <w:rFonts w:ascii="Calibri" w:hAnsi="Calibri" w:cs="Arial"/>
+          <w:color w:val="595959"/>
+          <w:sz w:val="22"/>
+          <w:szCs w:val="22"/>
+        </w:rPr>
+        <w:t xml:space="preserve"> </w:t>
+      </w:r>
+      <w:r>
+        <w:rPr>
+          <w:rFonts w:ascii="Calibri" w:hAnsi="Calibri" w:cs="Arial"/>
+          <w:color w:val="595959"/>
+          <w:sz w:val="22"/>
+          <w:szCs w:val="22"/>
+        </w:rPr>
+        <w:t>and</w:t>
+      </w:r>
+      <w:r>
+        <w:rPr>
+          <w:rFonts w:ascii="Calibri" w:hAnsi="Calibri" w:cs="Arial"/>
+          <w:color w:val="595959"/>
+          <w:sz w:val="22"/>
+          <w:szCs w:val="22"/>
+        </w:rPr>
+        <w:t xml:space="preserve"> ensure</w:t>
+      </w:r>
+      <w:r>
+        <w:rPr>
+          <w:rFonts w:ascii="Calibri" w:hAnsi="Calibri" w:cs="Arial"/>
+          <w:color w:val="595959"/>
+          <w:sz w:val="22"/>
+          <w:szCs w:val="22"/>
+        </w:rPr>
+        <w:t>d to be on top of</w:t>
+      </w:r>
+      <w:r>
+        <w:rPr>
+          <w:rFonts w:ascii="Calibri" w:hAnsi="Calibri" w:cs="Arial"/>
+          <w:color w:val="595959"/>
+          <w:sz w:val="22"/>
+          <w:szCs w:val="22"/>
+        </w:rPr>
+        <w:t xml:space="preserve"> </w:t>
+      </w:r>
+      <w:r>
+        <w:rPr>
+          <w:rFonts w:ascii="Calibri" w:hAnsi="Calibri" w:cs="Arial"/>
+          <w:b/>
+          <w:bCs/>
+          <w:color w:val="595959"/>
+          <w:sz w:val="22"/>
+          <w:szCs w:val="22"/>
+        </w:rPr>
+        <w:t>industry best practices and technology</w:t>
+      </w:r>
+      <w:r>
+        <w:rPr>
+          <w:rFonts w:ascii="Calibri" w:hAnsi="Calibri" w:cs="Arial"/>
+          <w:b/>
+          <w:bCs/>
+          <w:color w:val="595959"/>
+          <w:sz w:val="22"/>
+          <w:szCs w:val="22"/>
+        </w:rPr>
+        <w:t xml:space="preserve"> </w:t>
+      </w:r>
+      <w:r>
+        <w:rPr>
+          <w:rFonts w:ascii="Calibri" w:hAnsi="Calibri" w:cs="Arial"/>
+          <w:b/>
+          <w:bCs/>
+          <w:color w:val="595959"/>
+          <w:sz w:val="22"/>
+          <w:szCs w:val="22"/>
+        </w:rPr>
+        <w:t>adoption</w:t>
+      </w:r>
+      <w:r>
+        <w:rPr>
+          <w:rFonts w:ascii="Calibri" w:hAnsi="Calibri" w:cs="Arial"/>
+          <w:color w:val="595959"/>
+          <w:sz w:val="22"/>
+          <w:szCs w:val="22"/>
+        </w:rPr>
+        <w:t>, including DevOps, Cloud and Agile thinking</w:t>
+      </w:r>
     </w:p>
     <w:p>
       <w:pPr>
@@ -4027,7 +4657,27 @@
           <w:sz w:val="22"/>
           <w:szCs w:val="22"/>
         </w:rPr>
-        <w:t xml:space="preserve">Managed the </w:t>
+        <w:t>Spearheaded</w:t>
+      </w:r>
+      <w:r>
+        <w:rPr>
+          <w:rFonts w:ascii="Calibri" w:hAnsi="Calibri" w:cs="Arial"/>
+          <w:bCs/>
+          <w:color w:val="595959"/>
+          <w:sz w:val="22"/>
+          <w:szCs w:val="22"/>
+        </w:rPr>
+        <w:t xml:space="preserve"> </w:t>
+      </w:r>
+      <w:r>
+        <w:rPr>
+          <w:rFonts w:ascii="Calibri" w:hAnsi="Calibri" w:cs="Arial"/>
+          <w:bCs/>
+          <w:color w:val="595959"/>
+          <w:sz w:val="22"/>
+          <w:szCs w:val="22"/>
+        </w:rPr>
+        <w:t xml:space="preserve">the </w:t>
       </w:r>
       <w:r>
         <w:rPr>
@@ -4079,27 +4729,47 @@
           <w:sz w:val="22"/>
           <w:szCs w:val="22"/>
         </w:rPr>
-        <w:t xml:space="preserve">Instill and </w:t>
-      </w:r>
-      <w:r>
-        <w:rPr>
-          <w:rFonts w:ascii="Calibri" w:hAnsi="Calibri" w:cs="Arial"/>
-          <w:b/>
-          <w:color w:val="595959"/>
-          <w:sz w:val="22"/>
-          <w:szCs w:val="22"/>
-        </w:rPr>
-        <w:t>drive</w:t>
-      </w:r>
-      <w:r>
-        <w:rPr>
-          <w:rFonts w:ascii="Calibri" w:hAnsi="Calibri" w:cs="Arial"/>
-          <w:b/>
-          <w:color w:val="595959"/>
-          <w:sz w:val="22"/>
-          <w:szCs w:val="22"/>
-        </w:rPr>
-        <w:t xml:space="preserve"> DevOps culture</w:t>
+        <w:t>Advised</w:t>
+      </w:r>
+      <w:r>
+        <w:rPr>
+          <w:rFonts w:ascii="Calibri" w:hAnsi="Calibri" w:cs="Arial"/>
+          <w:bCs/>
+          <w:color w:val="595959"/>
+          <w:sz w:val="22"/>
+          <w:szCs w:val="22"/>
+        </w:rPr>
+        <w:t xml:space="preserve"> and </w:t>
+      </w:r>
+      <w:r>
+        <w:rPr>
+          <w:rFonts w:ascii="Calibri" w:hAnsi="Calibri" w:cs="Arial"/>
+          <w:b/>
+          <w:color w:val="595959"/>
+          <w:sz w:val="22"/>
+          <w:szCs w:val="22"/>
+        </w:rPr>
+        <w:t>Established</w:t>
+      </w:r>
+      <w:r>
+        <w:rPr>
+          <w:rFonts w:ascii="Calibri" w:hAnsi="Calibri" w:cs="Arial"/>
+          <w:b/>
+          <w:color w:val="595959"/>
+          <w:sz w:val="22"/>
+          <w:szCs w:val="22"/>
+        </w:rPr>
+        <w:t xml:space="preserve"> </w:t>
+      </w:r>
+      <w:r>
+        <w:rPr>
+          <w:rFonts w:ascii="Calibri" w:hAnsi="Calibri" w:cs="Arial"/>
+          <w:b/>
+          <w:color w:val="595959"/>
+          <w:sz w:val="22"/>
+          <w:szCs w:val="22"/>
+        </w:rPr>
+        <w:t>DevOps culture</w:t>
       </w:r>
       <w:r>
         <w:rPr>
@@ -4253,39 +4923,69 @@
           <w:sz w:val="22"/>
           <w:szCs w:val="22"/>
         </w:rPr>
-        <w:t>Worked with Product and Project Managers to align the delivery and strategy of on-boarding new clients on cloud platform</w:t>
-      </w:r>
-    </w:p>
-    <w:p>
-      <w:pPr>
-        <w:rPr>
-          <w:rFonts w:ascii="Calibri" w:hAnsi="Calibri" w:cs="Arial"/>
-          <w:bCs/>
-          <w:color w:val="595959"/>
-          <w:sz w:val="22"/>
-          <w:szCs w:val="22"/>
-        </w:rPr>
-      </w:pPr>
-    </w:p>
-    <w:p>
-      <w:pPr>
-        <w:rPr>
-          <w:rFonts w:ascii="Calibri" w:hAnsi="Calibri" w:cs="Arial"/>
-          <w:bCs/>
-          <w:color w:val="595959"/>
-          <w:sz w:val="22"/>
-          <w:szCs w:val="22"/>
-        </w:rPr>
-      </w:pPr>
-      <w:r>
-        <w:rPr>
-          <w:rFonts w:ascii="Calibri" w:hAnsi="Calibri" w:cs="Arial"/>
-          <w:bCs/>
-          <w:color w:val="595959"/>
-          <w:sz w:val="22"/>
-          <w:szCs w:val="22"/>
-        </w:rPr>
-        <w:t xml:space="preserve">Worked in junction with Professional Services team to resolve the </w:t>
+        <w:t>Collaborated</w:t>
+      </w:r>
+      <w:r>
+        <w:rPr>
+          <w:rFonts w:ascii="Calibri" w:hAnsi="Calibri" w:cs="Arial"/>
+          <w:bCs/>
+          <w:color w:val="595959"/>
+          <w:sz w:val="22"/>
+          <w:szCs w:val="22"/>
+        </w:rPr>
+        <w:t xml:space="preserve"> with Product and Project Managers to align the delivery and strategy of on-boarding new clients on cloud platform</w:t>
+      </w:r>
+    </w:p>
+    <w:p>
+      <w:pPr>
+        <w:rPr>
+          <w:rFonts w:ascii="Calibri" w:hAnsi="Calibri" w:cs="Arial"/>
+          <w:bCs/>
+          <w:color w:val="595959"/>
+          <w:sz w:val="22"/>
+          <w:szCs w:val="22"/>
+        </w:rPr>
+      </w:pPr>
+    </w:p>
+    <w:p>
+      <w:pPr>
+        <w:rPr>
+          <w:rFonts w:ascii="Calibri" w:hAnsi="Calibri" w:cs="Arial"/>
+          <w:bCs/>
+          <w:color w:val="595959"/>
+          <w:sz w:val="22"/>
+          <w:szCs w:val="22"/>
+        </w:rPr>
+      </w:pPr>
+      <w:r>
+        <w:rPr>
+          <w:rFonts w:ascii="Calibri" w:hAnsi="Calibri" w:cs="Arial"/>
+          <w:bCs/>
+          <w:color w:val="595959"/>
+          <w:sz w:val="22"/>
+          <w:szCs w:val="22"/>
+        </w:rPr>
+        <w:t>Investigated</w:t>
+      </w:r>
+      <w:r>
+        <w:rPr>
+          <w:rFonts w:ascii="Calibri" w:hAnsi="Calibri" w:cs="Arial"/>
+          <w:bCs/>
+          <w:color w:val="595959"/>
+          <w:sz w:val="22"/>
+          <w:szCs w:val="22"/>
+        </w:rPr>
+        <w:t xml:space="preserve"> </w:t>
+      </w:r>
+      <w:r>
+        <w:rPr>
+          <w:rFonts w:ascii="Calibri" w:hAnsi="Calibri" w:cs="Arial"/>
+          <w:bCs/>
+          <w:color w:val="595959"/>
+          <w:sz w:val="22"/>
+          <w:szCs w:val="22"/>
+        </w:rPr>
+        <w:t xml:space="preserve">in junction with Professional Services team to resolve the </w:t>
       </w:r>
       <w:r>
         <w:rPr>
@@ -4337,7 +5037,38 @@
           <w:sz w:val="22"/>
           <w:szCs w:val="22"/>
         </w:rPr>
-        <w:t xml:space="preserve">Often asked to drive the </w:t>
+        <w:lastRenderedPageBreak/>
+        <w:t xml:space="preserve">Often </w:t>
+      </w:r>
+      <w:r>
+        <w:rPr>
+          <w:rFonts w:ascii="Calibri" w:hAnsi="Calibri" w:cs="Arial"/>
+          <w:bCs/>
+          <w:color w:val="595959"/>
+          <w:sz w:val="22"/>
+          <w:szCs w:val="22"/>
+        </w:rPr>
+        <w:t xml:space="preserve">Organized </w:t>
+      </w:r>
+      <w:r>
+        <w:rPr>
+          <w:rFonts w:ascii="Calibri" w:hAnsi="Calibri" w:cs="Arial"/>
+          <w:bCs/>
+          <w:color w:val="595959"/>
+          <w:sz w:val="22"/>
+          <w:szCs w:val="22"/>
+        </w:rPr>
+        <w:t>and preceded</w:t>
+      </w:r>
+      <w:r>
+        <w:rPr>
+          <w:rFonts w:ascii="Calibri" w:hAnsi="Calibri" w:cs="Arial"/>
+          <w:bCs/>
+          <w:color w:val="595959"/>
+          <w:sz w:val="22"/>
+          <w:szCs w:val="22"/>
+        </w:rPr>
+        <w:t xml:space="preserve"> the </w:t>
       </w:r>
       <w:r>
         <w:rPr>
@@ -4751,8 +5482,7 @@
           <w:color w:val="595959"/>
           <w:sz w:val="22"/>
         </w:rPr>
-        <w:lastRenderedPageBreak/>
-        <w:t>Worked</w:t>
+        <w:t>Ventured</w:t>
       </w:r>
       <w:r>
         <w:rPr>
@@ -4870,7 +5600,16 @@
           <w:color w:val="595959"/>
           <w:sz w:val="22"/>
         </w:rPr>
-        <w:t xml:space="preserve">Provided </w:t>
+        <w:t>Produced</w:t>
+      </w:r>
+      <w:r>
+        <w:rPr>
+          <w:rFonts w:ascii="Calibri" w:hAnsi="Calibri"/>
+          <w:b w:val="0"/>
+          <w:color w:val="595959"/>
+          <w:sz w:val="22"/>
+        </w:rPr>
+        <w:t xml:space="preserve"> </w:t>
       </w:r>
       <w:r>
         <w:rPr>
@@ -5049,7 +5788,16 @@
           <w:color w:val="595959"/>
           <w:sz w:val="22"/>
         </w:rPr>
-        <w:t xml:space="preserve">Provided </w:t>
+        <w:t>Proposed</w:t>
+      </w:r>
+      <w:r>
+        <w:rPr>
+          <w:rFonts w:ascii="Calibri" w:hAnsi="Calibri"/>
+          <w:b w:val="0"/>
+          <w:color w:val="595959"/>
+          <w:sz w:val="22"/>
+        </w:rPr>
+        <w:t xml:space="preserve"> </w:t>
       </w:r>
       <w:r>
         <w:rPr>
@@ -5125,7 +5873,16 @@
           <w:color w:val="595959"/>
           <w:sz w:val="22"/>
         </w:rPr>
-        <w:t xml:space="preserve">Provided </w:t>
+        <w:t>Conceived</w:t>
+      </w:r>
+      <w:r>
+        <w:rPr>
+          <w:rFonts w:ascii="Calibri" w:hAnsi="Calibri"/>
+          <w:b w:val="0"/>
+          <w:color w:val="595959"/>
+          <w:sz w:val="22"/>
+        </w:rPr>
+        <w:t xml:space="preserve"> </w:t>
       </w:r>
       <w:r>
         <w:rPr>
@@ -5217,7 +5974,16 @@
           <w:color w:val="595959"/>
           <w:sz w:val="22"/>
         </w:rPr>
-        <w:t xml:space="preserve">Provided technical guidance to development teams and </w:t>
+        <w:t>Advised</w:t>
+      </w:r>
+      <w:r>
+        <w:rPr>
+          <w:rFonts w:ascii="Calibri" w:hAnsi="Calibri"/>
+          <w:b w:val="0"/>
+          <w:color w:val="595959"/>
+          <w:sz w:val="22"/>
+        </w:rPr>
+        <w:t xml:space="preserve"> technical guidance to development teams and </w:t>
       </w:r>
       <w:r>
         <w:rPr>
@@ -5260,7 +6026,25 @@
           <w:color w:val="595959"/>
           <w:sz w:val="22"/>
         </w:rPr>
-        <w:t xml:space="preserve">Helped the </w:t>
+        <w:t>Liaised</w:t>
+      </w:r>
+      <w:r>
+        <w:rPr>
+          <w:rFonts w:ascii="Calibri" w:hAnsi="Calibri"/>
+          <w:b w:val="0"/>
+          <w:color w:val="595959"/>
+          <w:sz w:val="22"/>
+        </w:rPr>
+        <w:t xml:space="preserve"> </w:t>
+      </w:r>
+      <w:r>
+        <w:rPr>
+          <w:rFonts w:ascii="Calibri" w:hAnsi="Calibri"/>
+          <w:b w:val="0"/>
+          <w:color w:val="595959"/>
+          <w:sz w:val="22"/>
+        </w:rPr>
+        <w:t xml:space="preserve">the </w:t>
       </w:r>
       <w:r>
         <w:rPr>
@@ -5386,7 +6170,16 @@
           <w:color w:val="595959"/>
           <w:sz w:val="22"/>
         </w:rPr>
-        <w:t xml:space="preserve">Created </w:t>
+        <w:t>Devised</w:t>
+      </w:r>
+      <w:r>
+        <w:rPr>
+          <w:rFonts w:ascii="Calibri" w:hAnsi="Calibri"/>
+          <w:b w:val="0"/>
+          <w:color w:val="595959"/>
+          <w:sz w:val="22"/>
+        </w:rPr>
+        <w:t xml:space="preserve"> </w:t>
       </w:r>
       <w:r>
         <w:rPr>
@@ -5987,6 +6780,7 @@
           <w:color w:val="595959"/>
           <w:sz w:val="22"/>
         </w:rPr>
+        <w:lastRenderedPageBreak/>
         <w:t>Designed and Architected</w:t>
       </w:r>
       <w:r>
@@ -6300,7 +7094,6 @@
           <w:color w:val="595959"/>
           <w:sz w:val="22"/>
         </w:rPr>
-        <w:lastRenderedPageBreak/>
         <w:t>Designed and Developed Automation tools</w:t>
       </w:r>
       <w:r>
@@ -6353,7 +7146,16 @@
           <w:color w:val="595959"/>
           <w:sz w:val="22"/>
         </w:rPr>
-        <w:t xml:space="preserve">Played a crucial role in </w:t>
+        <w:t>Spearheaded</w:t>
+      </w:r>
+      <w:r>
+        <w:rPr>
+          <w:rFonts w:ascii="Calibri" w:hAnsi="Calibri"/>
+          <w:b w:val="0"/>
+          <w:color w:val="595959"/>
+          <w:sz w:val="22"/>
+        </w:rPr>
+        <w:t xml:space="preserve"> a crucial role in </w:t>
       </w:r>
       <w:r>
         <w:rPr>
@@ -7137,19 +7939,61 @@
         <w:spacing w:line="360" w:lineRule="auto"/>
         <w:rPr>
           <w:rFonts w:ascii="Calibri" w:hAnsi="Calibri"/>
-          <w:b w:val="0"/>
-          <w:color w:val="595959"/>
-          <w:sz w:val="22"/>
-        </w:rPr>
-      </w:pPr>
-      <w:r>
-        <w:rPr>
-          <w:rFonts w:ascii="Calibri" w:hAnsi="Calibri"/>
-          <w:b w:val="0"/>
-          <w:color w:val="595959"/>
-          <w:sz w:val="22"/>
-        </w:rPr>
-        <w:t>Bug Fixing</w:t>
+          <w:color w:val="595959"/>
+          <w:sz w:val="22"/>
+        </w:rPr>
+      </w:pPr>
+      <w:r>
+        <w:rPr>
+          <w:rFonts w:ascii="Calibri" w:hAnsi="Calibri"/>
+          <w:b w:val="0"/>
+          <w:color w:val="595959"/>
+          <w:sz w:val="22"/>
+        </w:rPr>
+        <w:lastRenderedPageBreak/>
+        <w:t xml:space="preserve">Developed modules with </w:t>
+      </w:r>
+      <w:r>
+        <w:rPr>
+          <w:rFonts w:ascii="Calibri" w:hAnsi="Calibri"/>
+          <w:color w:val="595959"/>
+          <w:sz w:val="22"/>
+        </w:rPr>
+        <w:t>ASP.Net 1.1</w:t>
+      </w:r>
+      <w:r>
+        <w:rPr>
+          <w:rFonts w:ascii="Calibri" w:hAnsi="Calibri"/>
+          <w:b w:val="0"/>
+          <w:color w:val="595959"/>
+          <w:sz w:val="22"/>
+        </w:rPr>
+        <w:t xml:space="preserve">, </w:t>
+      </w:r>
+      <w:r>
+        <w:rPr>
+          <w:rFonts w:ascii="Calibri" w:hAnsi="Calibri"/>
+          <w:color w:val="595959"/>
+          <w:sz w:val="22"/>
+        </w:rPr>
+        <w:t>JavaScript</w:t>
+      </w:r>
+      <w:r>
+        <w:rPr>
+          <w:rFonts w:ascii="Calibri" w:hAnsi="Calibri"/>
+          <w:b w:val="0"/>
+          <w:color w:val="595959"/>
+          <w:sz w:val="22"/>
+        </w:rPr>
+        <w:t xml:space="preserve">, </w:t>
+      </w:r>
+      <w:r>
+        <w:rPr>
+          <w:rFonts w:ascii="Calibri" w:hAnsi="Calibri"/>
+          <w:color w:val="595959"/>
+          <w:sz w:val="22"/>
+        </w:rPr>
+        <w:t>SQL Server 2005</w:t>
       </w:r>
     </w:p>
     <w:p>
@@ -7173,49 +8017,24 @@
           <w:color w:val="595959"/>
           <w:sz w:val="22"/>
         </w:rPr>
-        <w:t xml:space="preserve">Developed modules with </w:t>
-      </w:r>
-      <w:r>
-        <w:rPr>
-          <w:rFonts w:ascii="Calibri" w:hAnsi="Calibri"/>
-          <w:color w:val="595959"/>
-          <w:sz w:val="22"/>
-        </w:rPr>
-        <w:t>ASP.Net 1.1</w:t>
-      </w:r>
-      <w:r>
-        <w:rPr>
-          <w:rFonts w:ascii="Calibri" w:hAnsi="Calibri"/>
-          <w:b w:val="0"/>
-          <w:color w:val="595959"/>
-          <w:sz w:val="22"/>
-        </w:rPr>
-        <w:t xml:space="preserve">, </w:t>
-      </w:r>
-      <w:r>
-        <w:rPr>
-          <w:rFonts w:ascii="Calibri" w:hAnsi="Calibri"/>
-          <w:color w:val="595959"/>
-          <w:sz w:val="22"/>
-        </w:rPr>
-        <w:t>JavaScript</w:t>
-      </w:r>
-      <w:r>
-        <w:rPr>
-          <w:rFonts w:ascii="Calibri" w:hAnsi="Calibri"/>
-          <w:b w:val="0"/>
-          <w:color w:val="595959"/>
-          <w:sz w:val="22"/>
-        </w:rPr>
-        <w:t xml:space="preserve">, </w:t>
-      </w:r>
-      <w:r>
-        <w:rPr>
-          <w:rFonts w:ascii="Calibri" w:hAnsi="Calibri"/>
-          <w:color w:val="595959"/>
-          <w:sz w:val="22"/>
-        </w:rPr>
-        <w:t>SQL Server 2005</w:t>
+        <w:t xml:space="preserve">Implemented </w:t>
+      </w:r>
+      <w:r>
+        <w:rPr>
+          <w:rFonts w:ascii="Calibri" w:hAnsi="Calibri"/>
+          <w:color w:val="595959"/>
+          <w:sz w:val="22"/>
+        </w:rPr>
+        <w:t xml:space="preserve">HttpHandler </w:t>
+      </w:r>
+      <w:r>
+        <w:rPr>
+          <w:rFonts w:ascii="Calibri" w:hAnsi="Calibri"/>
+          <w:b w:val="0"/>
+          <w:color w:val="595959"/>
+          <w:sz w:val="22"/>
+        </w:rPr>
+        <w:t>module in CoFEE Billing Application</w:t>
       </w:r>
     </w:p>
     <w:p>
@@ -7239,24 +8058,7 @@
           <w:color w:val="595959"/>
           <w:sz w:val="22"/>
         </w:rPr>
-        <w:t xml:space="preserve">Implemented </w:t>
-      </w:r>
-      <w:r>
-        <w:rPr>
-          <w:rFonts w:ascii="Calibri" w:hAnsi="Calibri"/>
-          <w:color w:val="595959"/>
-          <w:sz w:val="22"/>
-        </w:rPr>
-        <w:t xml:space="preserve">HttpHandler </w:t>
-      </w:r>
-      <w:r>
-        <w:rPr>
-          <w:rFonts w:ascii="Calibri" w:hAnsi="Calibri"/>
-          <w:b w:val="0"/>
-          <w:color w:val="595959"/>
-          <w:sz w:val="22"/>
-        </w:rPr>
-        <w:t>module in CoFEE Billing Application</w:t>
+        <w:t xml:space="preserve">Fixed Incident Reports logged against functionalities </w:t>
       </w:r>
     </w:p>
     <w:p>
@@ -7280,7 +8082,16 @@
           <w:color w:val="595959"/>
           <w:sz w:val="22"/>
         </w:rPr>
-        <w:t xml:space="preserve">Fixed Incident Reports logged against functionalities </w:t>
+        <w:t>Designed and implemented</w:t>
+      </w:r>
+      <w:r>
+        <w:rPr>
+          <w:rFonts w:ascii="Calibri" w:hAnsi="Calibri"/>
+          <w:b w:val="0"/>
+          <w:color w:val="595959"/>
+          <w:sz w:val="22"/>
+        </w:rPr>
+        <w:t xml:space="preserve"> Excel Report generation for CRM Functionality</w:t>
       </w:r>
     </w:p>
     <w:p>
@@ -7293,18 +8104,153 @@
         <w:spacing w:line="360" w:lineRule="auto"/>
         <w:rPr>
           <w:rFonts w:ascii="Calibri" w:hAnsi="Calibri"/>
-          <w:color w:val="595959"/>
-          <w:sz w:val="22"/>
-        </w:rPr>
-      </w:pPr>
-      <w:r>
-        <w:rPr>
-          <w:rFonts w:ascii="Calibri" w:hAnsi="Calibri"/>
-          <w:b w:val="0"/>
-          <w:color w:val="595959"/>
-          <w:sz w:val="22"/>
-        </w:rPr>
-        <w:t>Developed Excel Report generation for CRM Functionality</w:t>
+          <w:b w:val="0"/>
+          <w:color w:val="595959"/>
+          <w:sz w:val="22"/>
+        </w:rPr>
+      </w:pPr>
+      <w:r>
+        <w:rPr>
+          <w:rFonts w:ascii="Calibri" w:hAnsi="Calibri"/>
+          <w:b w:val="0"/>
+          <w:color w:val="595959"/>
+          <w:sz w:val="22"/>
+        </w:rPr>
+        <w:t xml:space="preserve">Created </w:t>
+      </w:r>
+      <w:r>
+        <w:rPr>
+          <w:rFonts w:ascii="Calibri" w:hAnsi="Calibri"/>
+          <w:b w:val="0"/>
+          <w:color w:val="595959"/>
+          <w:sz w:val="22"/>
+        </w:rPr>
+        <w:t>Mock Testing</w:t>
+      </w:r>
+      <w:r>
+        <w:rPr>
+          <w:rFonts w:ascii="Calibri" w:hAnsi="Calibri"/>
+          <w:b w:val="0"/>
+          <w:color w:val="595959"/>
+          <w:sz w:val="22"/>
+        </w:rPr>
+        <w:t xml:space="preserve"> Modules for the CoFEE Billing Application</w:t>
+      </w:r>
+    </w:p>
+    <w:p>
+      <w:pPr>
+        <w:spacing w:line="360" w:lineRule="auto"/>
+        <w:ind w:firstLine="360"/>
+        <w:rPr>
+          <w:rFonts w:ascii="Calibri" w:hAnsi="Calibri" w:cs="Arial"/>
+          <w:color w:val="595959"/>
+          <w:sz w:val="22"/>
+          <w:szCs w:val="22"/>
+        </w:rPr>
+      </w:pPr>
+      <w:r>
+        <w:rPr>
+          <w:rFonts w:ascii="Calibri" w:hAnsi="Calibri" w:cs="Arial"/>
+          <w:color w:val="595959"/>
+          <w:sz w:val="22"/>
+          <w:szCs w:val="22"/>
+        </w:rPr>
+        <w:t xml:space="preserve">Joined </w:t>
+      </w:r>
+      <w:r>
+        <w:rPr>
+          <w:rFonts w:ascii="Calibri" w:hAnsi="Calibri" w:cs="Arial"/>
+          <w:color w:val="595959"/>
+          <w:sz w:val="22"/>
+          <w:szCs w:val="22"/>
+        </w:rPr>
+        <w:t xml:space="preserve">as </w:t>
+      </w:r>
+      <w:r>
+        <w:rPr>
+          <w:rFonts w:ascii="Calibri" w:hAnsi="Calibri" w:cs="Arial"/>
+          <w:b/>
+          <w:bCs/>
+          <w:color w:val="595959"/>
+          <w:sz w:val="22"/>
+          <w:szCs w:val="22"/>
+        </w:rPr>
+        <w:t>Software Engineer</w:t>
+      </w:r>
+      <w:r>
+        <w:rPr>
+          <w:rFonts w:ascii="Calibri" w:hAnsi="Calibri" w:cs="Arial"/>
+          <w:color w:val="595959"/>
+          <w:sz w:val="22"/>
+          <w:szCs w:val="22"/>
+        </w:rPr>
+        <w:t xml:space="preserve"> – Systems Dev</w:t>
+      </w:r>
+      <w:r>
+        <w:rPr>
+          <w:rFonts w:ascii="Calibri" w:hAnsi="Calibri" w:cs="Arial"/>
+          <w:color w:val="595959"/>
+          <w:sz w:val="22"/>
+          <w:szCs w:val="22"/>
+        </w:rPr>
+        <w:t xml:space="preserve"> – April 2006 to April 2007  </w:t>
+      </w:r>
+    </w:p>
+    <w:p>
+      <w:pPr>
+        <w:spacing w:line="360" w:lineRule="auto"/>
+        <w:ind w:firstLine="360"/>
+        <w:rPr>
+          <w:rFonts w:ascii="Calibri" w:hAnsi="Calibri" w:cs="Arial"/>
+          <w:b/>
+          <w:bCs/>
+          <w:color w:val="595959"/>
+          <w:sz w:val="22"/>
+          <w:szCs w:val="22"/>
+          <w:u w:val="single"/>
+        </w:rPr>
+      </w:pPr>
+      <w:r>
+        <w:rPr>
+          <w:rFonts w:ascii="Calibri" w:hAnsi="Calibri" w:cs="Arial"/>
+          <w:b/>
+          <w:bCs/>
+          <w:color w:val="595959"/>
+          <w:sz w:val="22"/>
+          <w:szCs w:val="22"/>
+        </w:rPr>
+        <w:t xml:space="preserve">Technology / </w:t>
+      </w:r>
+      <w:r>
+        <w:rPr>
+          <w:rFonts w:ascii="Calibri" w:hAnsi="Calibri" w:cs="Arial"/>
+          <w:b/>
+          <w:bCs/>
+          <w:color w:val="595959"/>
+          <w:sz w:val="22"/>
+          <w:szCs w:val="22"/>
+        </w:rPr>
+        <w:t>Tools:</w:t>
+      </w:r>
+      <w:r>
+        <w:rPr>
+          <w:rFonts w:ascii="Calibri" w:hAnsi="Calibri" w:cs="Arial"/>
+          <w:bCs/>
+          <w:color w:val="595959"/>
+          <w:sz w:val="22"/>
+          <w:szCs w:val="22"/>
+        </w:rPr>
+        <w:t xml:space="preserve"> ASP.NET</w:t>
+      </w:r>
+      <w:r>
+        <w:rPr>
+          <w:rFonts w:ascii="Calibri" w:hAnsi="Calibri" w:cs="Arial"/>
+          <w:bCs/>
+          <w:color w:val="595959"/>
+          <w:sz w:val="22"/>
+          <w:szCs w:val="22"/>
+        </w:rPr>
+        <w:t xml:space="preserve"> 1.1, JavaScript, Ajax, SQL Server 2005</w:t>
       </w:r>
     </w:p>
     <w:p>
@@ -7329,142 +8275,140 @@
           <w:color w:val="595959"/>
           <w:sz w:val="22"/>
         </w:rPr>
-        <w:t xml:space="preserve">Created </w:t>
-      </w:r>
-      <w:r>
-        <w:rPr>
-          <w:rFonts w:ascii="Calibri" w:hAnsi="Calibri"/>
-          <w:b w:val="0"/>
-          <w:color w:val="595959"/>
-          <w:sz w:val="22"/>
-        </w:rPr>
-        <w:t>Mock Testing</w:t>
-      </w:r>
-      <w:r>
-        <w:rPr>
-          <w:rFonts w:ascii="Calibri" w:hAnsi="Calibri"/>
-          <w:b w:val="0"/>
-          <w:color w:val="595959"/>
-          <w:sz w:val="22"/>
-        </w:rPr>
-        <w:t xml:space="preserve"> Modules for the CoFEE Billing Application</w:t>
-      </w:r>
-    </w:p>
-    <w:p>
-      <w:pPr>
-        <w:spacing w:line="360" w:lineRule="auto"/>
-        <w:ind w:firstLine="360"/>
-        <w:rPr>
-          <w:rFonts w:ascii="Calibri" w:hAnsi="Calibri" w:cs="Arial"/>
-          <w:color w:val="595959"/>
-          <w:sz w:val="22"/>
-          <w:szCs w:val="22"/>
-        </w:rPr>
-      </w:pPr>
-      <w:r>
-        <w:rPr>
-          <w:rFonts w:ascii="Calibri" w:hAnsi="Calibri" w:cs="Arial"/>
-          <w:color w:val="595959"/>
-          <w:sz w:val="22"/>
-          <w:szCs w:val="22"/>
-        </w:rPr>
-        <w:t xml:space="preserve">Joined </w:t>
-      </w:r>
-      <w:r>
-        <w:rPr>
-          <w:rFonts w:ascii="Calibri" w:hAnsi="Calibri" w:cs="Arial"/>
-          <w:color w:val="595959"/>
-          <w:sz w:val="22"/>
-          <w:szCs w:val="22"/>
-        </w:rPr>
-        <w:t xml:space="preserve">as </w:t>
-      </w:r>
-      <w:r>
-        <w:rPr>
-          <w:rFonts w:ascii="Calibri" w:hAnsi="Calibri" w:cs="Arial"/>
-          <w:b/>
-          <w:bCs/>
-          <w:color w:val="595959"/>
-          <w:sz w:val="22"/>
-          <w:szCs w:val="22"/>
-        </w:rPr>
-        <w:t>Software Engineer</w:t>
-      </w:r>
-      <w:r>
-        <w:rPr>
-          <w:rFonts w:ascii="Calibri" w:hAnsi="Calibri" w:cs="Arial"/>
-          <w:color w:val="595959"/>
-          <w:sz w:val="22"/>
-          <w:szCs w:val="22"/>
-        </w:rPr>
-        <w:t xml:space="preserve"> – Systems Dev</w:t>
-      </w:r>
-      <w:r>
-        <w:rPr>
-          <w:rFonts w:ascii="Calibri" w:hAnsi="Calibri" w:cs="Arial"/>
-          <w:color w:val="595959"/>
-          <w:sz w:val="22"/>
-          <w:szCs w:val="22"/>
-        </w:rPr>
-        <w:t xml:space="preserve"> – April 2006 to April 2007  </w:t>
-      </w:r>
-    </w:p>
-    <w:p>
-      <w:pPr>
-        <w:spacing w:line="360" w:lineRule="auto"/>
-        <w:ind w:firstLine="360"/>
-        <w:rPr>
-          <w:rFonts w:ascii="Calibri" w:hAnsi="Calibri" w:cs="Arial"/>
-          <w:b/>
-          <w:bCs/>
+        <w:t>Bug Fixing, Incident Report, worked on Work requests, performed health check activities for CoFEE Billing</w:t>
+      </w:r>
+    </w:p>
+    <w:p>
+      <w:pPr>
+        <w:rPr>
+          <w:rFonts w:ascii="Calibri" w:hAnsi="Calibri"/>
+          <w:color w:val="595959"/>
+        </w:rPr>
+      </w:pPr>
+    </w:p>
+    <w:p>
+      <w:pPr>
+        <w:rPr>
+          <w:rFonts w:ascii="Calibri" w:hAnsi="Calibri" w:cs="Arial"/>
+          <w:color w:val="595959"/>
+          <w:sz w:val="22"/>
+          <w:szCs w:val="22"/>
+        </w:rPr>
+      </w:pPr>
+      <w:r>
+        <w:rPr>
+          <w:rFonts w:ascii="Calibri" w:hAnsi="Calibri" w:cs="Arial"/>
+          <w:b/>
+          <w:bCs/>
+          <w:color w:val="595959"/>
+          <w:sz w:val="22"/>
+          <w:szCs w:val="22"/>
+        </w:rPr>
+        <w:t>MASCON GLOBAL LTD. INDIA, CHENNAI</w:t>
+      </w:r>
+      <w:r>
+        <w:rPr>
+          <w:rFonts w:ascii="Calibri" w:hAnsi="Calibri" w:cs="Arial"/>
+          <w:color w:val="595959"/>
+          <w:sz w:val="22"/>
+          <w:szCs w:val="22"/>
+        </w:rPr>
+        <w:t>–</w:t>
+      </w:r>
+      <w:r>
+        <w:rPr>
+          <w:rFonts w:ascii="Calibri" w:hAnsi="Calibri" w:cs="Arial"/>
+          <w:b/>
+          <w:bCs/>
+          <w:color w:val="595959"/>
+          <w:sz w:val="22"/>
+          <w:szCs w:val="22"/>
+        </w:rPr>
+        <w:t>Executive – Systems</w:t>
+      </w:r>
+      <w:r>
+        <w:rPr>
+          <w:rFonts w:ascii="Calibri" w:hAnsi="Calibri" w:cs="Arial"/>
+          <w:b/>
+          <w:bCs/>
+          <w:color w:val="595959"/>
+          <w:sz w:val="22"/>
+          <w:szCs w:val="22"/>
+        </w:rPr>
+        <w:t xml:space="preserve"> (</w:t>
+      </w:r>
+      <w:r>
+        <w:rPr>
+          <w:rFonts w:ascii="Calibri" w:hAnsi="Calibri" w:cs="Arial"/>
+          <w:color w:val="595959"/>
+          <w:sz w:val="22"/>
+          <w:szCs w:val="22"/>
+        </w:rPr>
+        <w:t>Nov 2004 – Apr 2006)</w:t>
+      </w:r>
+    </w:p>
+    <w:p>
+      <w:pPr>
+        <w:rPr>
+          <w:rFonts w:ascii="Calibri" w:hAnsi="Calibri" w:cs="Arial"/>
           <w:color w:val="595959"/>
           <w:sz w:val="22"/>
           <w:szCs w:val="22"/>
           <w:u w:val="single"/>
         </w:rPr>
       </w:pPr>
-      <w:r>
-        <w:rPr>
-          <w:rFonts w:ascii="Calibri" w:hAnsi="Calibri" w:cs="Arial"/>
-          <w:b/>
-          <w:bCs/>
-          <w:color w:val="595959"/>
-          <w:sz w:val="22"/>
-          <w:szCs w:val="22"/>
-        </w:rPr>
-        <w:t xml:space="preserve">Technology / </w:t>
-      </w:r>
-      <w:r>
-        <w:rPr>
-          <w:rFonts w:ascii="Calibri" w:hAnsi="Calibri" w:cs="Arial"/>
-          <w:b/>
-          <w:bCs/>
-          <w:color w:val="595959"/>
-          <w:sz w:val="22"/>
-          <w:szCs w:val="22"/>
-        </w:rPr>
-        <w:t>Tools:</w:t>
-      </w:r>
-      <w:r>
-        <w:rPr>
-          <w:rFonts w:ascii="Calibri" w:hAnsi="Calibri" w:cs="Arial"/>
-          <w:bCs/>
-          <w:color w:val="595959"/>
-          <w:sz w:val="22"/>
-          <w:szCs w:val="22"/>
-        </w:rPr>
-        <w:t xml:space="preserve"> ASP.NET</w:t>
-      </w:r>
-      <w:r>
-        <w:rPr>
-          <w:rFonts w:ascii="Calibri" w:hAnsi="Calibri" w:cs="Arial"/>
-          <w:bCs/>
-          <w:color w:val="595959"/>
-          <w:sz w:val="22"/>
-          <w:szCs w:val="22"/>
-        </w:rPr>
-        <w:t xml:space="preserve"> 1.1, JavaScript, Ajax, SQL Server 2005</w:t>
-      </w:r>
+    </w:p>
+    <w:p>
+      <w:pPr>
+        <w:rPr>
+          <w:rFonts w:ascii="Calibri" w:hAnsi="Calibri" w:cs="Arial"/>
+          <w:bCs/>
+          <w:color w:val="595959"/>
+          <w:sz w:val="22"/>
+          <w:szCs w:val="22"/>
+        </w:rPr>
+      </w:pPr>
+      <w:r>
+        <w:rPr>
+          <w:rFonts w:ascii="Calibri" w:hAnsi="Calibri" w:cs="Arial"/>
+          <w:b/>
+          <w:bCs/>
+          <w:color w:val="595959"/>
+          <w:sz w:val="22"/>
+          <w:szCs w:val="22"/>
+        </w:rPr>
+        <w:t>Technology / Tools:</w:t>
+      </w:r>
+      <w:r>
+        <w:rPr>
+          <w:rFonts w:ascii="Calibri" w:hAnsi="Calibri" w:cs="Arial"/>
+          <w:bCs/>
+          <w:color w:val="595959"/>
+          <w:sz w:val="22"/>
+          <w:szCs w:val="22"/>
+        </w:rPr>
+        <w:t xml:space="preserve"> .NET 2.0, C#</w:t>
+      </w:r>
+      <w:r>
+        <w:rPr>
+          <w:rFonts w:ascii="Calibri" w:hAnsi="Calibri" w:cs="Arial"/>
+          <w:bCs/>
+          <w:color w:val="595959"/>
+          <w:sz w:val="22"/>
+          <w:szCs w:val="22"/>
+        </w:rPr>
+        <w:t>, ASP.NET 2.0, ASP.NET 1.1, Visual Basic 6.0 Enterprise Application blocks, LINQ, AJAX, JavaScript, XML, MS SQL Server 2005, Visual Studio 2003, VSS</w:t>
+      </w:r>
+    </w:p>
+    <w:p>
+      <w:pPr>
+        <w:rPr>
+          <w:rFonts w:ascii="Calibri" w:hAnsi="Calibri" w:cs="Arial"/>
+          <w:color w:val="595959"/>
+          <w:sz w:val="22"/>
+          <w:szCs w:val="22"/>
+        </w:rPr>
+      </w:pPr>
     </w:p>
     <w:p>
       <w:pPr>
@@ -7488,140 +8432,25 @@
           <w:color w:val="595959"/>
           <w:sz w:val="22"/>
         </w:rPr>
-        <w:t>Bug Fixing, Incident Report, worked on Work requests, performed health check activities for CoFEE Billing</w:t>
-      </w:r>
-    </w:p>
-    <w:p>
-      <w:pPr>
-        <w:rPr>
-          <w:rFonts w:ascii="Calibri" w:hAnsi="Calibri"/>
-          <w:color w:val="595959"/>
-        </w:rPr>
-      </w:pPr>
-    </w:p>
-    <w:p>
-      <w:pPr>
-        <w:rPr>
-          <w:rFonts w:ascii="Calibri" w:hAnsi="Calibri" w:cs="Arial"/>
-          <w:color w:val="595959"/>
-          <w:sz w:val="22"/>
-          <w:szCs w:val="22"/>
-        </w:rPr>
-      </w:pPr>
-      <w:r>
-        <w:rPr>
-          <w:rFonts w:ascii="Calibri" w:hAnsi="Calibri" w:cs="Arial"/>
-          <w:b/>
-          <w:bCs/>
-          <w:color w:val="595959"/>
-          <w:sz w:val="22"/>
-          <w:szCs w:val="22"/>
-        </w:rPr>
-        <w:t>MASCON GLOBAL LTD. INDIA, CHENNAI</w:t>
-      </w:r>
-      <w:r>
-        <w:rPr>
-          <w:rFonts w:ascii="Calibri" w:hAnsi="Calibri" w:cs="Arial"/>
-          <w:color w:val="595959"/>
-          <w:sz w:val="22"/>
-          <w:szCs w:val="22"/>
-        </w:rPr>
-        <w:t>–</w:t>
-      </w:r>
-      <w:r>
-        <w:rPr>
-          <w:rFonts w:ascii="Calibri" w:hAnsi="Calibri" w:cs="Arial"/>
-          <w:b/>
-          <w:bCs/>
-          <w:color w:val="595959"/>
-          <w:sz w:val="22"/>
-          <w:szCs w:val="22"/>
-        </w:rPr>
-        <w:t>Executive – Systems</w:t>
-      </w:r>
-      <w:r>
-        <w:rPr>
-          <w:rFonts w:ascii="Calibri" w:hAnsi="Calibri" w:cs="Arial"/>
-          <w:b/>
-          <w:bCs/>
-          <w:color w:val="595959"/>
-          <w:sz w:val="22"/>
-          <w:szCs w:val="22"/>
-        </w:rPr>
-        <w:t xml:space="preserve"> (</w:t>
-      </w:r>
-      <w:r>
-        <w:rPr>
-          <w:rFonts w:ascii="Calibri" w:hAnsi="Calibri" w:cs="Arial"/>
-          <w:color w:val="595959"/>
-          <w:sz w:val="22"/>
-          <w:szCs w:val="22"/>
-        </w:rPr>
-        <w:t>Nov 2004 – Apr 2006)</w:t>
-      </w:r>
-    </w:p>
-    <w:p>
-      <w:pPr>
-        <w:rPr>
-          <w:rFonts w:ascii="Calibri" w:hAnsi="Calibri" w:cs="Arial"/>
-          <w:color w:val="595959"/>
-          <w:sz w:val="22"/>
-          <w:szCs w:val="22"/>
-          <w:u w:val="single"/>
-        </w:rPr>
-      </w:pPr>
-    </w:p>
-    <w:p>
-      <w:pPr>
-        <w:rPr>
-          <w:rFonts w:ascii="Calibri" w:hAnsi="Calibri" w:cs="Arial"/>
-          <w:bCs/>
-          <w:color w:val="595959"/>
-          <w:sz w:val="22"/>
-          <w:szCs w:val="22"/>
-        </w:rPr>
-      </w:pPr>
-      <w:r>
-        <w:rPr>
-          <w:rFonts w:ascii="Calibri" w:hAnsi="Calibri" w:cs="Arial"/>
-          <w:b/>
-          <w:bCs/>
-          <w:color w:val="595959"/>
-          <w:sz w:val="22"/>
-          <w:szCs w:val="22"/>
-        </w:rPr>
-        <w:t>Technology / Tools:</w:t>
-      </w:r>
-      <w:r>
-        <w:rPr>
-          <w:rFonts w:ascii="Calibri" w:hAnsi="Calibri" w:cs="Arial"/>
-          <w:bCs/>
-          <w:color w:val="595959"/>
-          <w:sz w:val="22"/>
-          <w:szCs w:val="22"/>
-        </w:rPr>
-        <w:t xml:space="preserve"> .NET 2.0, C#</w:t>
-      </w:r>
-      <w:r>
-        <w:rPr>
-          <w:rFonts w:ascii="Calibri" w:hAnsi="Calibri" w:cs="Arial"/>
-          <w:bCs/>
-          <w:color w:val="595959"/>
-          <w:sz w:val="22"/>
-          <w:szCs w:val="22"/>
-        </w:rPr>
-        <w:t>, ASP.NET 2.0, ASP.NET 1.1, Visual Basic 6.0 Enterprise Application blocks, LINQ, AJAX, JavaScript, XML, MS SQL Server 2005, Visual Studio 2003, VSS</w:t>
-      </w:r>
-    </w:p>
-    <w:p>
-      <w:pPr>
-        <w:rPr>
-          <w:rFonts w:ascii="Calibri" w:hAnsi="Calibri" w:cs="Arial"/>
-          <w:color w:val="595959"/>
-          <w:sz w:val="22"/>
-          <w:szCs w:val="22"/>
-        </w:rPr>
-      </w:pPr>
+        <w:t xml:space="preserve">Developed Application in </w:t>
+      </w:r>
+      <w:r>
+        <w:rPr>
+          <w:rFonts w:ascii="Calibri" w:hAnsi="Calibri"/>
+          <w:color w:val="595959"/>
+          <w:sz w:val="22"/>
+        </w:rPr>
+        <w:t>ASP.Net 1.1</w:t>
+      </w:r>
+      <w:r>
+        <w:rPr>
+          <w:rFonts w:ascii="Calibri" w:hAnsi="Calibri"/>
+          <w:b w:val="0"/>
+          <w:color w:val="595959"/>
+          <w:sz w:val="22"/>
+        </w:rPr>
+        <w:t xml:space="preserve"> for MSGL Inc. USA group Royalty Payment System</w:t>
+      </w:r>
     </w:p>
     <w:p>
       <w:pPr>
@@ -7645,24 +8474,60 @@
           <w:color w:val="595959"/>
           <w:sz w:val="22"/>
         </w:rPr>
-        <w:t xml:space="preserve">Developed Application in </w:t>
-      </w:r>
-      <w:r>
-        <w:rPr>
-          <w:rFonts w:ascii="Calibri" w:hAnsi="Calibri"/>
-          <w:color w:val="595959"/>
-          <w:sz w:val="22"/>
-        </w:rPr>
-        <w:t>ASP.Net 1.1</w:t>
-      </w:r>
-      <w:r>
-        <w:rPr>
-          <w:rFonts w:ascii="Calibri" w:hAnsi="Calibri"/>
-          <w:b w:val="0"/>
-          <w:color w:val="595959"/>
-          <w:sz w:val="22"/>
-        </w:rPr>
-        <w:t xml:space="preserve"> for MSGL Inc. USA group Royalty Payment System</w:t>
+        <w:t xml:space="preserve">Developed application in </w:t>
+      </w:r>
+      <w:r>
+        <w:rPr>
+          <w:rFonts w:ascii="Calibri" w:hAnsi="Calibri"/>
+          <w:color w:val="595959"/>
+          <w:sz w:val="22"/>
+        </w:rPr>
+        <w:t xml:space="preserve">Visual Basic 6.0 </w:t>
+      </w:r>
+      <w:r>
+        <w:rPr>
+          <w:rFonts w:ascii="Calibri" w:hAnsi="Calibri"/>
+          <w:b w:val="0"/>
+          <w:color w:val="595959"/>
+          <w:sz w:val="22"/>
+        </w:rPr>
+        <w:t xml:space="preserve">for CELF4 Spanish, WISC-IV--WIAT-II UK WRITER, Early Childhood Observation System (ECHOS) </w:t>
+      </w:r>
+      <w:r>
+        <w:rPr>
+          <w:rFonts w:ascii="Calibri" w:hAnsi="Calibri"/>
+          <w:b w:val="0"/>
+          <w:color w:val="595959"/>
+          <w:sz w:val="22"/>
+        </w:rPr>
+        <w:t>and CELF</w:t>
+      </w:r>
+      <w:r>
+        <w:rPr>
+          <w:rFonts w:ascii="Calibri" w:hAnsi="Calibri"/>
+          <w:b w:val="0"/>
+          <w:color w:val="595959"/>
+          <w:sz w:val="22"/>
+        </w:rPr>
+        <w:t xml:space="preserve"> Preschool–2 Behavioral scoring Systems for </w:t>
+      </w:r>
+      <w:r>
+        <w:rPr>
+          <w:rFonts w:ascii="Calibri" w:hAnsi="Calibri"/>
+          <w:b w:val="0"/>
+          <w:color w:val="595959"/>
+          <w:sz w:val="22"/>
+        </w:rPr>
+        <w:t>Harcourt Assessment</w:t>
+      </w:r>
+      <w:r>
+        <w:rPr>
+          <w:rFonts w:ascii="Calibri" w:hAnsi="Calibri"/>
+          <w:b w:val="0"/>
+          <w:color w:val="595959"/>
+          <w:sz w:val="22"/>
+        </w:rPr>
+        <w:t>. USA</w:t>
       </w:r>
     </w:p>
     <w:p>
@@ -7687,60 +8552,15 @@
           <w:color w:val="595959"/>
           <w:sz w:val="22"/>
         </w:rPr>
-        <w:t xml:space="preserve">Developed application in </w:t>
-      </w:r>
-      <w:r>
-        <w:rPr>
-          <w:rFonts w:ascii="Calibri" w:hAnsi="Calibri"/>
-          <w:color w:val="595959"/>
-          <w:sz w:val="22"/>
-        </w:rPr>
-        <w:t xml:space="preserve">Visual Basic 6.0 </w:t>
-      </w:r>
-      <w:r>
-        <w:rPr>
-          <w:rFonts w:ascii="Calibri" w:hAnsi="Calibri"/>
-          <w:b w:val="0"/>
-          <w:color w:val="595959"/>
-          <w:sz w:val="22"/>
-        </w:rPr>
-        <w:t xml:space="preserve">for CELF4 Spanish, WISC-IV--WIAT-II UK WRITER, Early Childhood Observation System (ECHOS) </w:t>
-      </w:r>
-      <w:r>
-        <w:rPr>
-          <w:rFonts w:ascii="Calibri" w:hAnsi="Calibri"/>
-          <w:b w:val="0"/>
-          <w:color w:val="595959"/>
-          <w:sz w:val="22"/>
-        </w:rPr>
-        <w:t>and CELF</w:t>
-      </w:r>
-      <w:r>
-        <w:rPr>
-          <w:rFonts w:ascii="Calibri" w:hAnsi="Calibri"/>
-          <w:b w:val="0"/>
-          <w:color w:val="595959"/>
-          <w:sz w:val="22"/>
-        </w:rPr>
-        <w:t xml:space="preserve"> Preschool–2 Behavioral scoring Systems for </w:t>
-      </w:r>
-      <w:r>
-        <w:rPr>
-          <w:rFonts w:ascii="Calibri" w:hAnsi="Calibri"/>
-          <w:b w:val="0"/>
-          <w:color w:val="595959"/>
-          <w:sz w:val="22"/>
-        </w:rPr>
-        <w:t>Harcourt Assessment</w:t>
-      </w:r>
-      <w:r>
-        <w:rPr>
-          <w:rFonts w:ascii="Calibri" w:hAnsi="Calibri"/>
-          <w:b w:val="0"/>
-          <w:color w:val="595959"/>
-          <w:sz w:val="22"/>
-        </w:rPr>
-        <w:t>. USA</w:t>
+        <w:t xml:space="preserve">Developed the program as per the TDD and the quality objectives specified in </w:t>
+      </w:r>
+      <w:r>
+        <w:rPr>
+          <w:rFonts w:ascii="Calibri" w:hAnsi="Calibri"/>
+          <w:color w:val="595959"/>
+          <w:sz w:val="22"/>
+        </w:rPr>
+        <w:t>Software Quality Assurance Plan</w:t>
       </w:r>
     </w:p>
     <w:p>
@@ -7765,15 +8585,24 @@
           <w:color w:val="595959"/>
           <w:sz w:val="22"/>
         </w:rPr>
-        <w:t xml:space="preserve">Developed the program as per the TDD and the quality objectives specified in </w:t>
-      </w:r>
-      <w:r>
-        <w:rPr>
-          <w:rFonts w:ascii="Calibri" w:hAnsi="Calibri"/>
-          <w:color w:val="595959"/>
-          <w:sz w:val="22"/>
-        </w:rPr>
-        <w:t>Software Quality Assurance Plan</w:t>
+        <w:t xml:space="preserve">Participate in </w:t>
+      </w:r>
+      <w:r>
+        <w:rPr>
+          <w:rFonts w:ascii="Calibri" w:hAnsi="Calibri"/>
+          <w:color w:val="595959"/>
+          <w:sz w:val="22"/>
+        </w:rPr>
+        <w:t>integration testing</w:t>
+      </w:r>
+      <w:r>
+        <w:rPr>
+          <w:rFonts w:ascii="Calibri" w:hAnsi="Calibri"/>
+          <w:b w:val="0"/>
+          <w:color w:val="595959"/>
+          <w:sz w:val="22"/>
+        </w:rPr>
+        <w:t xml:space="preserve"> of programs developed </w:t>
       </w:r>
     </w:p>
     <w:p>
@@ -7798,24 +8627,185 @@
           <w:color w:val="595959"/>
           <w:sz w:val="22"/>
         </w:rPr>
-        <w:t xml:space="preserve">Participate in </w:t>
-      </w:r>
-      <w:r>
-        <w:rPr>
-          <w:rFonts w:ascii="Calibri" w:hAnsi="Calibri"/>
-          <w:color w:val="595959"/>
-          <w:sz w:val="22"/>
-        </w:rPr>
-        <w:t>integration testing</w:t>
-      </w:r>
-      <w:r>
-        <w:rPr>
-          <w:rFonts w:ascii="Calibri" w:hAnsi="Calibri"/>
-          <w:b w:val="0"/>
-          <w:color w:val="595959"/>
-          <w:sz w:val="22"/>
-        </w:rPr>
-        <w:t xml:space="preserve"> of programs developed </w:t>
+        <w:t xml:space="preserve">Communicate </w:t>
+      </w:r>
+      <w:r>
+        <w:rPr>
+          <w:rFonts w:ascii="Calibri" w:hAnsi="Calibri"/>
+          <w:color w:val="595959"/>
+          <w:sz w:val="22"/>
+        </w:rPr>
+        <w:t>Project status</w:t>
+      </w:r>
+      <w:r>
+        <w:rPr>
+          <w:rFonts w:ascii="Calibri" w:hAnsi="Calibri"/>
+          <w:b w:val="0"/>
+          <w:color w:val="595959"/>
+          <w:sz w:val="22"/>
+        </w:rPr>
+        <w:t xml:space="preserve"> to onsite management</w:t>
+      </w:r>
+    </w:p>
+    <w:p>
+      <w:pPr>
+        <w:pStyle w:val="BodyTextIndent"/>
+        <w:spacing w:line="360" w:lineRule="auto"/>
+        <w:ind w:left="720" w:firstLine="0"/>
+        <w:rPr>
+          <w:rFonts w:ascii="Calibri" w:hAnsi="Calibri"/>
+          <w:b w:val="0"/>
+          <w:color w:val="595959"/>
+          <w:sz w:val="22"/>
+        </w:rPr>
+      </w:pPr>
+    </w:p>
+    <w:p>
+      <w:pPr>
+        <w:rPr>
+          <w:rFonts w:ascii="Calibri" w:hAnsi="Calibri" w:cs="Arial"/>
+          <w:color w:val="595959"/>
+          <w:sz w:val="22"/>
+          <w:szCs w:val="22"/>
+        </w:rPr>
+      </w:pPr>
+      <w:r>
+        <w:rPr>
+          <w:rFonts w:ascii="Calibri" w:hAnsi="Calibri" w:cs="Arial"/>
+          <w:b/>
+          <w:bCs/>
+          <w:color w:val="595959"/>
+          <w:sz w:val="22"/>
+          <w:szCs w:val="22"/>
+        </w:rPr>
+        <w:t>Dept. of Mathematics IIT Madras Chennai</w:t>
+      </w:r>
+      <w:r>
+        <w:rPr>
+          <w:rFonts w:ascii="Calibri" w:hAnsi="Calibri" w:cs="Arial"/>
+          <w:b/>
+          <w:bCs/>
+          <w:color w:val="595959"/>
+          <w:sz w:val="22"/>
+          <w:szCs w:val="22"/>
+        </w:rPr>
+        <w:t xml:space="preserve"> </w:t>
+      </w:r>
+      <w:r>
+        <w:rPr>
+          <w:rFonts w:ascii="Calibri" w:hAnsi="Calibri" w:cs="Arial"/>
+          <w:bCs/>
+          <w:color w:val="595959"/>
+          <w:sz w:val="22"/>
+          <w:szCs w:val="22"/>
+        </w:rPr>
+        <w:t>as</w:t>
+      </w:r>
+      <w:r>
+        <w:rPr>
+          <w:rFonts w:ascii="Calibri" w:hAnsi="Calibri" w:cs="Arial"/>
+          <w:bCs/>
+          <w:color w:val="595959"/>
+          <w:sz w:val="22"/>
+          <w:szCs w:val="22"/>
+        </w:rPr>
+        <w:t xml:space="preserve"> </w:t>
+      </w:r>
+      <w:r>
+        <w:rPr>
+          <w:rFonts w:ascii="Calibri" w:hAnsi="Calibri" w:cs="Arial"/>
+          <w:b/>
+          <w:bCs/>
+          <w:color w:val="595959"/>
+          <w:sz w:val="22"/>
+          <w:szCs w:val="22"/>
+        </w:rPr>
+        <w:t xml:space="preserve">Systems Trainee </w:t>
+      </w:r>
+      <w:r>
+        <w:rPr>
+          <w:rFonts w:ascii="Calibri" w:hAnsi="Calibri" w:cs="Arial"/>
+          <w:color w:val="595959"/>
+          <w:sz w:val="22"/>
+          <w:szCs w:val="22"/>
+        </w:rPr>
+        <w:t>–Jul 2003 – Nov 2004</w:t>
+      </w:r>
+    </w:p>
+    <w:p>
+      <w:pPr>
+        <w:rPr>
+          <w:rFonts w:ascii="Calibri" w:hAnsi="Calibri" w:cs="Arial"/>
+          <w:b/>
+          <w:bCs/>
+          <w:color w:val="595959"/>
+          <w:sz w:val="22"/>
+          <w:szCs w:val="22"/>
+        </w:rPr>
+      </w:pPr>
+    </w:p>
+    <w:p>
+      <w:pPr>
+        <w:rPr>
+          <w:rFonts w:ascii="Calibri" w:hAnsi="Calibri" w:cs="Arial"/>
+          <w:b/>
+          <w:bCs/>
+          <w:color w:val="595959"/>
+          <w:sz w:val="22"/>
+          <w:szCs w:val="22"/>
+          <w:u w:val="single"/>
+        </w:rPr>
+      </w:pPr>
+      <w:r>
+        <w:rPr>
+          <w:rFonts w:ascii="Calibri" w:hAnsi="Calibri" w:cs="Arial"/>
+          <w:b/>
+          <w:bCs/>
+          <w:color w:val="595959"/>
+          <w:sz w:val="22"/>
+          <w:szCs w:val="22"/>
+        </w:rPr>
+        <w:t>Technology / Tools:</w:t>
+      </w:r>
+      <w:r>
+        <w:rPr>
+          <w:rFonts w:ascii="Calibri" w:hAnsi="Calibri" w:cs="Arial"/>
+          <w:bCs/>
+          <w:color w:val="595959"/>
+          <w:sz w:val="22"/>
+          <w:szCs w:val="22"/>
+        </w:rPr>
+        <w:t xml:space="preserve"> Red Hat Linux, PHP, Pearl, C++, Apache Web Server, SQL</w:t>
+      </w:r>
+    </w:p>
+    <w:p>
+      <w:pPr>
+        <w:pStyle w:val="BodyTextIndent"/>
+        <w:spacing w:line="360" w:lineRule="auto"/>
+        <w:ind w:firstLine="0"/>
+        <w:rPr>
+          <w:rFonts w:ascii="Calibri" w:hAnsi="Calibri"/>
+          <w:b w:val="0"/>
+          <w:color w:val="595959"/>
+          <w:sz w:val="22"/>
+        </w:rPr>
+      </w:pPr>
+      <w:r>
+        <w:rPr>
+          <w:rFonts w:ascii="Calibri" w:hAnsi="Calibri"/>
+          <w:b w:val="0"/>
+          <w:color w:val="595959"/>
+          <w:sz w:val="22"/>
+        </w:rPr>
+        <w:t xml:space="preserve">As a Systems Trainee - </w:t>
+      </w:r>
+      <w:r>
+        <w:rPr>
+          <w:rFonts w:ascii="Calibri" w:hAnsi="Calibri"/>
+          <w:color w:val="595959"/>
+          <w:sz w:val="22"/>
+        </w:rPr>
+        <w:t>Jul 2003 – Nov 2004</w:t>
       </w:r>
     </w:p>
     <w:p>
@@ -7840,24 +8830,34 @@
           <w:color w:val="595959"/>
           <w:sz w:val="22"/>
         </w:rPr>
-        <w:t xml:space="preserve">Communicate </w:t>
-      </w:r>
-      <w:r>
-        <w:rPr>
-          <w:rFonts w:ascii="Calibri" w:hAnsi="Calibri"/>
-          <w:color w:val="595959"/>
-          <w:sz w:val="22"/>
-        </w:rPr>
-        <w:t>Project status</w:t>
-      </w:r>
-      <w:r>
-        <w:rPr>
-          <w:rFonts w:ascii="Calibri" w:hAnsi="Calibri"/>
-          <w:b w:val="0"/>
-          <w:color w:val="595959"/>
-          <w:sz w:val="22"/>
-        </w:rPr>
-        <w:t xml:space="preserve"> to onsite management</w:t>
+        <w:t>D</w:t>
+      </w:r>
+      <w:r>
+        <w:rPr>
+          <w:rFonts w:ascii="Calibri" w:hAnsi="Calibri"/>
+          <w:b w:val="0"/>
+          <w:color w:val="595959"/>
+          <w:sz w:val="22"/>
+        </w:rPr>
+        <w:t>evelop</w:t>
+      </w:r>
+      <w:r>
+        <w:rPr>
+          <w:rFonts w:ascii="Calibri" w:hAnsi="Calibri"/>
+          <w:b w:val="0"/>
+          <w:color w:val="595959"/>
+          <w:sz w:val="22"/>
+        </w:rPr>
+        <w:t>ed</w:t>
+      </w:r>
+      <w:r>
+        <w:rPr>
+          <w:rFonts w:ascii="Calibri" w:hAnsi="Calibri"/>
+          <w:b w:val="0"/>
+          <w:color w:val="595959"/>
+          <w:sz w:val="22"/>
+        </w:rPr>
+        <w:t xml:space="preserve"> Intranet Websites and Office Automation tools for Department of Mathematics IIT Madras,</w:t>
       </w:r>
     </w:p>
     <w:p>
@@ -7882,179 +8882,48 @@
           <w:color w:val="595959"/>
           <w:sz w:val="22"/>
         </w:rPr>
-        <w:t>Bug Fixing</w:t>
-      </w:r>
-    </w:p>
-    <w:p>
-      <w:pPr>
-        <w:pStyle w:val="BodyTextIndent"/>
-        <w:spacing w:line="360" w:lineRule="auto"/>
-        <w:rPr>
-          <w:rFonts w:ascii="Calibri" w:hAnsi="Calibri"/>
-          <w:b w:val="0"/>
-          <w:color w:val="595959"/>
-          <w:sz w:val="22"/>
-        </w:rPr>
-      </w:pPr>
-    </w:p>
-    <w:p>
-      <w:pPr>
-        <w:rPr>
-          <w:rFonts w:ascii="Calibri" w:hAnsi="Calibri" w:cs="Arial"/>
-          <w:color w:val="595959"/>
-          <w:sz w:val="22"/>
-          <w:szCs w:val="22"/>
-        </w:rPr>
-      </w:pPr>
-      <w:r>
-        <w:rPr>
-          <w:rFonts w:ascii="Calibri" w:hAnsi="Calibri" w:cs="Arial"/>
-          <w:b/>
-          <w:bCs/>
-          <w:color w:val="595959"/>
-          <w:sz w:val="22"/>
-          <w:szCs w:val="22"/>
-        </w:rPr>
-        <w:t>Dept. of Mathematics IIT Madras Chennai</w:t>
-      </w:r>
-      <w:r>
-        <w:rPr>
-          <w:rFonts w:ascii="Calibri" w:hAnsi="Calibri" w:cs="Arial"/>
-          <w:b/>
-          <w:bCs/>
-          <w:color w:val="595959"/>
-          <w:sz w:val="22"/>
-          <w:szCs w:val="22"/>
+        <w:t xml:space="preserve">Learned </w:t>
+      </w:r>
+      <w:r>
+        <w:rPr>
+          <w:rFonts w:ascii="Calibri" w:hAnsi="Calibri"/>
+          <w:color w:val="595959"/>
+          <w:sz w:val="22"/>
+        </w:rPr>
+        <w:t xml:space="preserve">PHP, Pearl and SQL </w:t>
+      </w:r>
+      <w:r>
+        <w:rPr>
+          <w:rFonts w:ascii="Calibri" w:hAnsi="Calibri"/>
+          <w:b w:val="0"/>
+          <w:color w:val="595959"/>
+          <w:sz w:val="22"/>
+        </w:rPr>
+        <w:t>with</w:t>
+      </w:r>
+      <w:r>
+        <w:rPr>
+          <w:rFonts w:ascii="Calibri" w:hAnsi="Calibri"/>
+          <w:color w:val="595959"/>
+          <w:sz w:val="22"/>
+        </w:rPr>
+        <w:t xml:space="preserve"> Red</w:t>
+      </w:r>
+      <w:r>
+        <w:rPr>
+          <w:rFonts w:ascii="Calibri" w:hAnsi="Calibri"/>
+          <w:color w:val="595959"/>
+          <w:sz w:val="22"/>
         </w:rPr>
         <w:t xml:space="preserve"> </w:t>
       </w:r>
       <w:r>
         <w:rPr>
-          <w:rFonts w:ascii="Calibri" w:hAnsi="Calibri" w:cs="Arial"/>
-          <w:bCs/>
-          <w:color w:val="595959"/>
-          <w:sz w:val="22"/>
-          <w:szCs w:val="22"/>
-        </w:rPr>
-        <w:t>as</w:t>
-      </w:r>
-      <w:r>
-        <w:rPr>
-          <w:rFonts w:ascii="Calibri" w:hAnsi="Calibri" w:cs="Arial"/>
-          <w:bCs/>
-          <w:color w:val="595959"/>
-          <w:sz w:val="22"/>
-          <w:szCs w:val="22"/>
-        </w:rPr>
-        <w:t xml:space="preserve"> </w:t>
-      </w:r>
-      <w:r>
-        <w:rPr>
-          <w:rFonts w:ascii="Calibri" w:hAnsi="Calibri" w:cs="Arial"/>
-          <w:b/>
-          <w:bCs/>
-          <w:color w:val="595959"/>
-          <w:sz w:val="22"/>
-          <w:szCs w:val="22"/>
-        </w:rPr>
-        <w:t xml:space="preserve">Systems Trainee </w:t>
-      </w:r>
-      <w:r>
-        <w:rPr>
-          <w:rFonts w:ascii="Calibri" w:hAnsi="Calibri" w:cs="Arial"/>
-          <w:color w:val="595959"/>
-          <w:sz w:val="22"/>
-          <w:szCs w:val="22"/>
-        </w:rPr>
-        <w:t>–Jul 2003 – Nov 2004</w:t>
-      </w:r>
-    </w:p>
-    <w:p>
-      <w:pPr>
-        <w:rPr>
-          <w:rFonts w:ascii="Calibri" w:hAnsi="Calibri" w:cs="Arial"/>
-          <w:color w:val="595959"/>
-          <w:sz w:val="22"/>
-          <w:szCs w:val="22"/>
-          <w:u w:val="single"/>
-        </w:rPr>
-      </w:pPr>
-    </w:p>
-    <w:p>
-      <w:pPr>
-        <w:rPr>
-          <w:rFonts w:ascii="Calibri" w:hAnsi="Calibri" w:cs="Arial"/>
-          <w:b/>
-          <w:bCs/>
-          <w:color w:val="595959"/>
-          <w:sz w:val="22"/>
-          <w:szCs w:val="22"/>
-          <w:u w:val="single"/>
-        </w:rPr>
-      </w:pPr>
-      <w:r>
-        <w:rPr>
-          <w:rFonts w:ascii="Calibri" w:hAnsi="Calibri" w:cs="Arial"/>
-          <w:b/>
-          <w:bCs/>
-          <w:color w:val="595959"/>
-          <w:sz w:val="22"/>
-          <w:szCs w:val="22"/>
-        </w:rPr>
-        <w:t>Technology / Tools:</w:t>
-      </w:r>
-      <w:r>
-        <w:rPr>
-          <w:rFonts w:ascii="Calibri" w:hAnsi="Calibri" w:cs="Arial"/>
-          <w:bCs/>
-          <w:color w:val="595959"/>
-          <w:sz w:val="22"/>
-          <w:szCs w:val="22"/>
-        </w:rPr>
-        <w:t xml:space="preserve"> Red Hat Linux, PHP, Pearl, C++, Apache Web Server, SQL</w:t>
-      </w:r>
-    </w:p>
-    <w:p>
-      <w:pPr>
-        <w:pStyle w:val="BodyTextIndent"/>
-        <w:spacing w:line="360" w:lineRule="auto"/>
-        <w:ind w:left="720" w:firstLine="0"/>
-        <w:rPr>
-          <w:rFonts w:ascii="Calibri" w:hAnsi="Calibri"/>
-          <w:b w:val="0"/>
-          <w:color w:val="595959"/>
-          <w:sz w:val="22"/>
-        </w:rPr>
-      </w:pPr>
-    </w:p>
-    <w:p>
-      <w:pPr>
-        <w:pStyle w:val="BodyTextIndent"/>
-        <w:spacing w:line="360" w:lineRule="auto"/>
-        <w:ind w:firstLine="0"/>
-        <w:rPr>
-          <w:rFonts w:ascii="Calibri" w:hAnsi="Calibri"/>
-          <w:b w:val="0"/>
-          <w:color w:val="595959"/>
-          <w:sz w:val="22"/>
-        </w:rPr>
-      </w:pPr>
-      <w:r>
-        <w:rPr>
-          <w:rFonts w:ascii="Calibri" w:hAnsi="Calibri"/>
-          <w:b w:val="0"/>
-          <w:color w:val="595959"/>
-          <w:sz w:val="22"/>
-        </w:rPr>
-        <w:t xml:space="preserve">As a Systems Trainee - </w:t>
-      </w:r>
-      <w:r>
-        <w:rPr>
-          <w:rFonts w:ascii="Calibri" w:hAnsi="Calibri"/>
-          <w:color w:val="595959"/>
-          <w:sz w:val="22"/>
-        </w:rPr>
-        <w:t>Jul 2003 – Nov 2004</w:t>
+          <w:rFonts w:ascii="Calibri" w:hAnsi="Calibri"/>
+          <w:color w:val="595959"/>
+          <w:sz w:val="22"/>
+        </w:rPr>
+        <w:t>Hat Linux</w:t>
       </w:r>
     </w:p>
     <w:p>
@@ -8079,34 +8948,15 @@
           <w:color w:val="595959"/>
           <w:sz w:val="22"/>
         </w:rPr>
-        <w:t>D</w:t>
-      </w:r>
-      <w:r>
-        <w:rPr>
-          <w:rFonts w:ascii="Calibri" w:hAnsi="Calibri"/>
-          <w:b w:val="0"/>
-          <w:color w:val="595959"/>
-          <w:sz w:val="22"/>
-        </w:rPr>
-        <w:t>evelop</w:t>
-      </w:r>
-      <w:r>
-        <w:rPr>
-          <w:rFonts w:ascii="Calibri" w:hAnsi="Calibri"/>
-          <w:b w:val="0"/>
-          <w:color w:val="595959"/>
-          <w:sz w:val="22"/>
-        </w:rPr>
-        <w:t>ed</w:t>
-      </w:r>
-      <w:r>
-        <w:rPr>
-          <w:rFonts w:ascii="Calibri" w:hAnsi="Calibri"/>
-          <w:b w:val="0"/>
-          <w:color w:val="595959"/>
-          <w:sz w:val="22"/>
-        </w:rPr>
-        <w:t xml:space="preserve"> Intranet Websites and Office Automation tools for Department of Mathematics IIT Madras,</w:t>
+        <w:t xml:space="preserve">Implemented Search Algorithms with </w:t>
+      </w:r>
+      <w:r>
+        <w:rPr>
+          <w:rFonts w:ascii="Calibri" w:hAnsi="Calibri"/>
+          <w:color w:val="595959"/>
+          <w:sz w:val="22"/>
+        </w:rPr>
+        <w:t>C++ in Linux</w:t>
       </w:r>
     </w:p>
     <w:p>
@@ -8131,105 +8981,6 @@
           <w:color w:val="595959"/>
           <w:sz w:val="22"/>
         </w:rPr>
-        <w:t xml:space="preserve">Learned </w:t>
-      </w:r>
-      <w:r>
-        <w:rPr>
-          <w:rFonts w:ascii="Calibri" w:hAnsi="Calibri"/>
-          <w:color w:val="595959"/>
-          <w:sz w:val="22"/>
-        </w:rPr>
-        <w:t xml:space="preserve">PHP, Pearl and SQL </w:t>
-      </w:r>
-      <w:r>
-        <w:rPr>
-          <w:rFonts w:ascii="Calibri" w:hAnsi="Calibri"/>
-          <w:b w:val="0"/>
-          <w:color w:val="595959"/>
-          <w:sz w:val="22"/>
-        </w:rPr>
-        <w:t>with</w:t>
-      </w:r>
-      <w:r>
-        <w:rPr>
-          <w:rFonts w:ascii="Calibri" w:hAnsi="Calibri"/>
-          <w:color w:val="595959"/>
-          <w:sz w:val="22"/>
-        </w:rPr>
-        <w:t xml:space="preserve"> Red</w:t>
-      </w:r>
-      <w:r>
-        <w:rPr>
-          <w:rFonts w:ascii="Calibri" w:hAnsi="Calibri"/>
-          <w:color w:val="595959"/>
-          <w:sz w:val="22"/>
-        </w:rPr>
-        <w:t xml:space="preserve"> </w:t>
-      </w:r>
-      <w:r>
-        <w:rPr>
-          <w:rFonts w:ascii="Calibri" w:hAnsi="Calibri"/>
-          <w:color w:val="595959"/>
-          <w:sz w:val="22"/>
-        </w:rPr>
-        <w:t>Hat Linux</w:t>
-      </w:r>
-    </w:p>
-    <w:p>
-      <w:pPr>
-        <w:pStyle w:val="BodyTextIndent"/>
-        <w:numPr>
-          <w:ilvl w:val="0"/>
-          <w:numId w:val="5"/>
-        </w:numPr>
-        <w:spacing w:line="360" w:lineRule="auto"/>
-        <w:rPr>
-          <w:rFonts w:ascii="Calibri" w:hAnsi="Calibri"/>
-          <w:b w:val="0"/>
-          <w:color w:val="595959"/>
-          <w:sz w:val="22"/>
-        </w:rPr>
-      </w:pPr>
-      <w:r>
-        <w:rPr>
-          <w:rFonts w:ascii="Calibri" w:hAnsi="Calibri"/>
-          <w:b w:val="0"/>
-          <w:color w:val="595959"/>
-          <w:sz w:val="22"/>
-        </w:rPr>
-        <w:t xml:space="preserve">Implemented Search Algorithms with </w:t>
-      </w:r>
-      <w:r>
-        <w:rPr>
-          <w:rFonts w:ascii="Calibri" w:hAnsi="Calibri"/>
-          <w:color w:val="595959"/>
-          <w:sz w:val="22"/>
-        </w:rPr>
-        <w:t>C++ in Linux</w:t>
-      </w:r>
-    </w:p>
-    <w:p>
-      <w:pPr>
-        <w:pStyle w:val="BodyTextIndent"/>
-        <w:numPr>
-          <w:ilvl w:val="0"/>
-          <w:numId w:val="5"/>
-        </w:numPr>
-        <w:spacing w:line="360" w:lineRule="auto"/>
-        <w:rPr>
-          <w:rFonts w:ascii="Calibri" w:hAnsi="Calibri"/>
-          <w:b w:val="0"/>
-          <w:color w:val="595959"/>
-          <w:sz w:val="22"/>
-        </w:rPr>
-      </w:pPr>
-      <w:r>
-        <w:rPr>
-          <w:rFonts w:ascii="Calibri" w:hAnsi="Calibri"/>
-          <w:b w:val="0"/>
-          <w:color w:val="595959"/>
-          <w:sz w:val="22"/>
-        </w:rPr>
         <w:t xml:space="preserve">Configured </w:t>
       </w:r>
       <w:r>
@@ -8266,17 +9017,6 @@
         </w:rPr>
         <w:t xml:space="preserve"> for Hosting HTML Pages</w:t>
       </w:r>
-    </w:p>
-    <w:p>
-      <w:pPr>
-        <w:rPr>
-          <w:rFonts w:ascii="Calibri" w:hAnsi="Calibri"/>
-          <w:b/>
-          <w:bCs/>
-          <w:color w:val="595959"/>
-          <w:sz w:val="22"/>
-        </w:rPr>
-      </w:pPr>
     </w:p>
     <w:p>
       <w:pPr>
@@ -8296,7 +9036,27 @@
           <w:color w:val="ED7D31"/>
           <w:sz w:val="32"/>
         </w:rPr>
-        <w:t>Educational Details</w:t>
+        <w:t>Educatio</w:t>
+      </w:r>
+      <w:r>
+        <w:rPr>
+          <w:rFonts w:ascii="Calibri" w:hAnsi="Calibri"/>
+          <w:b/>
+          <w:bCs/>
+          <w:color w:val="ED7D31"/>
+          <w:sz w:val="32"/>
+        </w:rPr>
+        <w:t>n</w:t>
+      </w:r>
+      <w:r>
+        <w:rPr>
+          <w:rFonts w:ascii="Calibri" w:hAnsi="Calibri"/>
+          <w:b/>
+          <w:bCs/>
+          <w:color w:val="ED7D31"/>
+          <w:sz w:val="32"/>
+        </w:rPr>
+        <w:t xml:space="preserve"> </w:t>
       </w:r>
     </w:p>
     <w:p>
@@ -8504,17 +9264,6 @@
         </w:rPr>
         <w:t>High School Education in Matriculation passed out in April 1996 from Nazareth Matriculation Higher Secondary School Avadi, Chennai</w:t>
       </w:r>
-    </w:p>
-    <w:p>
-      <w:pPr>
-        <w:rPr>
-          <w:rFonts w:ascii="Calibri" w:hAnsi="Calibri"/>
-          <w:b/>
-          <w:bCs/>
-          <w:color w:val="595959"/>
-          <w:sz w:val="22"/>
-        </w:rPr>
-      </w:pPr>
     </w:p>
     <w:sectPr>
       <w:headerReference w:type="default" r:id="rId7"/>
@@ -8893,19 +9642,6 @@
               <w:szCs w:val="22"/>
             </w:rPr>
           </w:pPr>
-        </w:p>
-        <w:p>
-          <w:pPr>
-            <w:jc w:val="right"/>
-            <w:rPr>
-              <w:rFonts w:ascii="Calibri" w:hAnsi="Calibri" w:cs="Arial"/>
-              <w:b/>
-              <w:bCs/>
-              <w:color w:val="ED7D31"/>
-              <w:sz w:val="22"/>
-              <w:szCs w:val="22"/>
-            </w:rPr>
-          </w:pPr>
           <w:r>
             <w:rPr>
               <w:rFonts w:ascii="Calibri" w:hAnsi="Calibri" w:cs="Arial"/>
@@ -8941,6 +9677,31 @@
               <w:szCs w:val="22"/>
             </w:rPr>
             <w:t xml:space="preserve"> +91 9444307766</w:t>
+          </w:r>
+        </w:p>
+        <w:p>
+          <w:pPr>
+            <w:pStyle w:val="Header"/>
+            <w:jc w:val="right"/>
+            <w:rPr>
+              <w:rFonts w:ascii="Calibri" w:hAnsi="Calibri" w:cs="Arial"/>
+              <w:b/>
+              <w:bCs/>
+              <w:color w:val="ED7D31"/>
+              <w:sz w:val="22"/>
+              <w:szCs w:val="22"/>
+            </w:rPr>
+          </w:pPr>
+          <w:r>
+            <w:rPr>
+              <w:rFonts w:ascii="Calibri" w:hAnsi="Calibri" w:cs="Arial"/>
+              <w:b/>
+              <w:bCs/>
+              <w:color w:val="ED7D31"/>
+              <w:sz w:val="22"/>
+              <w:szCs w:val="22"/>
+            </w:rPr>
+            <w:t>https://github.com/arun-alagesan</w:t>
           </w:r>
         </w:p>
       </w:tc>

</xml_diff>

<commit_message>
Update the CV with relevant exp and added career spread
</commit_message>
<xml_diff>
--- a/resume/Arun Alagesan.docx
+++ b/resume/Arun Alagesan.docx
@@ -42,7 +42,47 @@
           <w:color w:val="595959"/>
           <w:sz w:val="22"/>
         </w:rPr>
-        <w:t xml:space="preserve"> with overall 18 years of professional experience</w:t>
+        <w:t xml:space="preserve"> with overall 18</w:t>
+      </w:r>
+      <w:r>
+        <w:rPr>
+          <w:rFonts w:ascii="Calibri" w:eastAsia="MS Mincho" w:hAnsi="Calibri"/>
+          <w:color w:val="595959"/>
+          <w:sz w:val="22"/>
+        </w:rPr>
+        <w:t>+</w:t>
+      </w:r>
+      <w:r>
+        <w:rPr>
+          <w:rFonts w:ascii="Calibri" w:eastAsia="MS Mincho" w:hAnsi="Calibri"/>
+          <w:color w:val="595959"/>
+          <w:sz w:val="22"/>
+        </w:rPr>
+        <w:t xml:space="preserve"> years </w:t>
+      </w:r>
+      <w:r>
+        <w:rPr>
+          <w:rFonts w:ascii="Calibri" w:eastAsia="MS Mincho" w:hAnsi="Calibri"/>
+          <w:color w:val="595959"/>
+          <w:sz w:val="22"/>
+        </w:rPr>
+        <w:t>(220 months)</w:t>
+      </w:r>
+      <w:r>
+        <w:rPr>
+          <w:rFonts w:ascii="Calibri" w:eastAsia="MS Mincho" w:hAnsi="Calibri"/>
+          <w:color w:val="595959"/>
+          <w:sz w:val="22"/>
+        </w:rPr>
+        <w:t xml:space="preserve"> </w:t>
+      </w:r>
+      <w:r>
+        <w:rPr>
+          <w:rFonts w:ascii="Calibri" w:eastAsia="MS Mincho" w:hAnsi="Calibri"/>
+          <w:color w:val="595959"/>
+          <w:sz w:val="22"/>
+        </w:rPr>
+        <w:t>of professional experience</w:t>
       </w:r>
       <w:r>
         <w:rPr>
@@ -744,7 +784,7 @@
           <w:color w:val="595959"/>
           <w:sz w:val="22"/>
         </w:rPr>
-        <w:t>.</w:t>
+        <w:t xml:space="preserve"> </w:t>
       </w:r>
       <w:r>
         <w:rPr>
@@ -752,7 +792,7 @@
           <w:color w:val="595959"/>
           <w:sz w:val="22"/>
         </w:rPr>
-        <w:t xml:space="preserve"> </w:t>
+        <w:t>demonstrat</w:t>
       </w:r>
       <w:r>
         <w:rPr>
@@ -760,7 +800,7 @@
           <w:color w:val="595959"/>
           <w:sz w:val="22"/>
         </w:rPr>
-        <w:t>T</w:t>
+        <w:t>ing</w:t>
       </w:r>
       <w:r>
         <w:rPr>
@@ -768,15 +808,7 @@
           <w:color w:val="595959"/>
           <w:sz w:val="22"/>
         </w:rPr>
-        <w:t xml:space="preserve">o </w:t>
-      </w:r>
-      <w:r>
-        <w:rPr>
-          <w:rFonts w:ascii="Calibri" w:eastAsia="MS Mincho" w:hAnsi="Calibri"/>
-          <w:color w:val="595959"/>
-          <w:sz w:val="22"/>
-        </w:rPr>
-        <w:t>demonstrate my t</w:t>
+        <w:t xml:space="preserve"> t</w:t>
       </w:r>
       <w:r>
         <w:rPr>
@@ -1731,7 +1763,29 @@
           <w:sz w:val="22"/>
           <w:szCs w:val="22"/>
         </w:rPr>
-        <w:t xml:space="preserve"> OWSAP Implementation, STIG, CheckMarx, SSO, Secur</w:t>
+        <w:t xml:space="preserve"> OWSAP Implementation, STIG, </w:t>
+      </w:r>
+      <w:proofErr w:type="spellStart"/>
+      <w:r>
+        <w:rPr>
+          <w:rFonts w:ascii="Calibri" w:hAnsi="Calibri" w:cs="Arial"/>
+          <w:bCs/>
+          <w:color w:val="595959"/>
+          <w:sz w:val="22"/>
+          <w:szCs w:val="22"/>
+        </w:rPr>
+        <w:t>CheckMarx</w:t>
+      </w:r>
+      <w:proofErr w:type="spellEnd"/>
+      <w:r>
+        <w:rPr>
+          <w:rFonts w:ascii="Calibri" w:hAnsi="Calibri" w:cs="Arial"/>
+          <w:bCs/>
+          <w:color w:val="595959"/>
+          <w:sz w:val="22"/>
+          <w:szCs w:val="22"/>
+        </w:rPr>
+        <w:t>, SSO, Secur</w:t>
       </w:r>
       <w:r>
         <w:rPr>
@@ -2291,7 +2345,29 @@
           <w:sz w:val="22"/>
           <w:szCs w:val="22"/>
         </w:rPr>
-        <w:t xml:space="preserve">, UML, Draw.Io </w:t>
+        <w:t xml:space="preserve">, UML, </w:t>
+      </w:r>
+      <w:proofErr w:type="spellStart"/>
+      <w:r>
+        <w:rPr>
+          <w:rFonts w:ascii="Calibri" w:hAnsi="Calibri" w:cs="Arial"/>
+          <w:bCs/>
+          <w:color w:val="595959"/>
+          <w:sz w:val="22"/>
+          <w:szCs w:val="22"/>
+        </w:rPr>
+        <w:t>Draw.Io</w:t>
+      </w:r>
+      <w:proofErr w:type="spellEnd"/>
+      <w:r>
+        <w:rPr>
+          <w:rFonts w:ascii="Calibri" w:hAnsi="Calibri" w:cs="Arial"/>
+          <w:bCs/>
+          <w:color w:val="595959"/>
+          <w:sz w:val="22"/>
+          <w:szCs w:val="22"/>
+        </w:rPr>
+        <w:t xml:space="preserve"> </w:t>
       </w:r>
     </w:p>
     <w:p>
@@ -3349,6 +3425,17 @@
           <w:sz w:val="22"/>
           <w:szCs w:val="22"/>
         </w:rPr>
+        <w:t xml:space="preserve">Planned </w:t>
+      </w:r>
+      <w:r>
+        <w:rPr>
+          <w:rFonts w:ascii="Calibri" w:hAnsi="Calibri" w:cs="Arial"/>
+          <w:b/>
+          <w:bCs/>
+          <w:color w:val="595959"/>
+          <w:sz w:val="22"/>
+          <w:szCs w:val="22"/>
+        </w:rPr>
         <w:t xml:space="preserve">Career </w:t>
       </w:r>
       <w:r>
@@ -3371,32 +3458,101 @@
           <w:sz w:val="22"/>
           <w:szCs w:val="22"/>
         </w:rPr>
-        <w:t xml:space="preserve"> Since July 2022:</w:t>
-      </w:r>
-    </w:p>
-    <w:p>
-      <w:pPr>
-        <w:rPr>
-          <w:rFonts w:ascii="Calibri" w:hAnsi="Calibri" w:cs="Arial"/>
-          <w:color w:val="595959"/>
-          <w:sz w:val="22"/>
-          <w:szCs w:val="22"/>
-        </w:rPr>
-      </w:pPr>
-      <w:r>
-        <w:rPr>
-          <w:rFonts w:ascii="Calibri" w:hAnsi="Calibri" w:cs="Arial"/>
-          <w:b/>
-          <w:bCs/>
-          <w:color w:val="595959"/>
-          <w:sz w:val="22"/>
-          <w:szCs w:val="22"/>
-        </w:rPr>
-        <w:tab/>
-      </w:r>
-      <w:r>
-        <w:rPr>
-          <w:rFonts w:ascii="Calibri" w:hAnsi="Calibri" w:cs="Arial"/>
+        <w:t xml:space="preserve"> Since July 2022</w:t>
+      </w:r>
+      <w:r>
+        <w:rPr>
+          <w:rFonts w:ascii="Calibri" w:hAnsi="Calibri" w:cs="Arial"/>
+          <w:b/>
+          <w:bCs/>
+          <w:color w:val="595959"/>
+          <w:sz w:val="22"/>
+          <w:szCs w:val="22"/>
+        </w:rPr>
+        <w:t xml:space="preserve"> (13 months)</w:t>
+      </w:r>
+      <w:r>
+        <w:rPr>
+          <w:rFonts w:ascii="Calibri" w:hAnsi="Calibri" w:cs="Arial"/>
+          <w:b/>
+          <w:bCs/>
+          <w:color w:val="595959"/>
+          <w:sz w:val="22"/>
+          <w:szCs w:val="22"/>
+        </w:rPr>
+        <w:t>:</w:t>
+      </w:r>
+    </w:p>
+    <w:p>
+      <w:pPr>
+        <w:rPr>
+          <w:rFonts w:ascii="Calibri" w:hAnsi="Calibri" w:cs="Arial"/>
+          <w:b/>
+          <w:bCs/>
+          <w:color w:val="595959"/>
+          <w:sz w:val="22"/>
+          <w:szCs w:val="22"/>
+        </w:rPr>
+      </w:pPr>
+      <w:r>
+        <w:rPr>
+          <w:rFonts w:ascii="Calibri" w:hAnsi="Calibri" w:cs="Arial"/>
+          <w:b/>
+          <w:bCs/>
+          <w:color w:val="595959"/>
+          <w:sz w:val="22"/>
+          <w:szCs w:val="22"/>
+        </w:rPr>
+        <w:t xml:space="preserve">I am on planned Career break </w:t>
+      </w:r>
+      <w:r>
+        <w:rPr>
+          <w:rFonts w:ascii="Calibri" w:hAnsi="Calibri" w:cs="Arial"/>
+          <w:b/>
+          <w:bCs/>
+          <w:color w:val="595959"/>
+          <w:sz w:val="22"/>
+          <w:szCs w:val="22"/>
+        </w:rPr>
+        <w:t>for</w:t>
+      </w:r>
+      <w:r>
+        <w:rPr>
+          <w:rFonts w:ascii="Calibri" w:hAnsi="Calibri" w:cs="Arial"/>
+          <w:b/>
+          <w:bCs/>
+          <w:color w:val="595959"/>
+          <w:sz w:val="22"/>
+          <w:szCs w:val="22"/>
+        </w:rPr>
+        <w:t xml:space="preserve"> family care</w:t>
+      </w:r>
+      <w:r>
+        <w:rPr>
+          <w:rFonts w:ascii="Calibri" w:hAnsi="Calibri" w:cs="Arial"/>
+          <w:b/>
+          <w:bCs/>
+          <w:color w:val="595959"/>
+          <w:sz w:val="22"/>
+          <w:szCs w:val="22"/>
+        </w:rPr>
+        <w:t>.</w:t>
+      </w:r>
+    </w:p>
+    <w:p>
+      <w:pPr>
+        <w:rPr>
+          <w:rFonts w:ascii="Calibri" w:hAnsi="Calibri" w:cs="Arial"/>
+          <w:color w:val="595959"/>
+          <w:sz w:val="22"/>
+          <w:szCs w:val="22"/>
+        </w:rPr>
+      </w:pPr>
+      <w:r>
+        <w:rPr>
+          <w:rFonts w:ascii="Calibri" w:hAnsi="Calibri" w:cs="Arial"/>
+          <w:b/>
+          <w:bCs/>
           <w:color w:val="595959"/>
           <w:sz w:val="22"/>
           <w:szCs w:val="22"/>
@@ -3406,6 +3562,8 @@
       <w:r>
         <w:rPr>
           <w:rFonts w:ascii="Calibri" w:hAnsi="Calibri" w:cs="Arial"/>
+          <w:b/>
+          <w:bCs/>
           <w:color w:val="595959"/>
           <w:sz w:val="22"/>
           <w:szCs w:val="22"/>
@@ -3415,6 +3573,8 @@
       <w:r>
         <w:rPr>
           <w:rFonts w:ascii="Calibri" w:hAnsi="Calibri" w:cs="Arial"/>
+          <w:b/>
+          <w:bCs/>
           <w:color w:val="595959"/>
           <w:sz w:val="22"/>
           <w:szCs w:val="22"/>
@@ -3428,34 +3588,331 @@
           <w:sz w:val="22"/>
           <w:szCs w:val="22"/>
         </w:rPr>
-        <w:t>.</w:t>
-      </w:r>
-      <w:r>
-        <w:rPr>
-          <w:rFonts w:ascii="Calibri" w:hAnsi="Calibri" w:cs="Arial"/>
-          <w:color w:val="595959"/>
-          <w:sz w:val="22"/>
-          <w:szCs w:val="22"/>
-        </w:rPr>
-        <w:t xml:space="preserve"> Provide Technical consultation services to </w:t>
-      </w:r>
-      <w:r>
-        <w:rPr>
-          <w:rFonts w:ascii="Calibri" w:hAnsi="Calibri" w:cs="Arial"/>
-          <w:color w:val="595959"/>
-          <w:sz w:val="22"/>
-          <w:szCs w:val="22"/>
-        </w:rPr>
-        <w:t>design</w:t>
-      </w:r>
-      <w:r>
-        <w:rPr>
-          <w:rFonts w:ascii="Calibri" w:hAnsi="Calibri" w:cs="Arial"/>
-          <w:color w:val="595959"/>
-          <w:sz w:val="22"/>
-          <w:szCs w:val="22"/>
-        </w:rPr>
-        <w:t xml:space="preserve"> state of art React UI application integrating with REST based Web API using Dotnet Core deployed to Docker as containers in AWS EC2 </w:t>
+        <w:t xml:space="preserve"> </w:t>
+      </w:r>
+      <w:r>
+        <w:rPr>
+          <w:rFonts w:ascii="Calibri" w:hAnsi="Calibri" w:cs="Arial"/>
+          <w:color w:val="595959"/>
+          <w:sz w:val="22"/>
+          <w:szCs w:val="22"/>
+        </w:rPr>
+        <w:t>p</w:t>
+      </w:r>
+      <w:r>
+        <w:rPr>
+          <w:rFonts w:ascii="Calibri" w:hAnsi="Calibri" w:cs="Arial"/>
+          <w:color w:val="595959"/>
+          <w:sz w:val="22"/>
+          <w:szCs w:val="22"/>
+        </w:rPr>
+        <w:t>rovid</w:t>
+      </w:r>
+      <w:r>
+        <w:rPr>
+          <w:rFonts w:ascii="Calibri" w:hAnsi="Calibri" w:cs="Arial"/>
+          <w:color w:val="595959"/>
+          <w:sz w:val="22"/>
+          <w:szCs w:val="22"/>
+        </w:rPr>
+        <w:t>ing</w:t>
+      </w:r>
+      <w:r>
+        <w:rPr>
+          <w:rFonts w:ascii="Calibri" w:hAnsi="Calibri" w:cs="Arial"/>
+          <w:color w:val="595959"/>
+          <w:sz w:val="22"/>
+          <w:szCs w:val="22"/>
+        </w:rPr>
+        <w:t xml:space="preserve"> consultation </w:t>
+      </w:r>
+      <w:r>
+        <w:rPr>
+          <w:rFonts w:ascii="Calibri" w:hAnsi="Calibri" w:cs="Arial"/>
+          <w:color w:val="595959"/>
+          <w:sz w:val="22"/>
+          <w:szCs w:val="22"/>
+        </w:rPr>
+        <w:t xml:space="preserve">on </w:t>
+      </w:r>
+      <w:r>
+        <w:rPr>
+          <w:rFonts w:ascii="Calibri" w:hAnsi="Calibri" w:cs="Arial"/>
+          <w:b/>
+          <w:bCs/>
+          <w:color w:val="595959"/>
+          <w:sz w:val="22"/>
+          <w:szCs w:val="22"/>
+        </w:rPr>
+        <w:t xml:space="preserve">high level </w:t>
+      </w:r>
+      <w:r>
+        <w:rPr>
+          <w:rFonts w:ascii="Calibri" w:hAnsi="Calibri" w:cs="Arial"/>
+          <w:b/>
+          <w:bCs/>
+          <w:color w:val="595959"/>
+          <w:sz w:val="22"/>
+          <w:szCs w:val="22"/>
+        </w:rPr>
+        <w:t>architecture</w:t>
+      </w:r>
+      <w:r>
+        <w:rPr>
+          <w:rFonts w:ascii="Calibri" w:hAnsi="Calibri" w:cs="Arial"/>
+          <w:color w:val="595959"/>
+          <w:sz w:val="22"/>
+          <w:szCs w:val="22"/>
+        </w:rPr>
+        <w:t xml:space="preserve"> </w:t>
+      </w:r>
+      <w:r>
+        <w:rPr>
+          <w:rFonts w:ascii="Calibri" w:hAnsi="Calibri" w:cs="Arial"/>
+          <w:color w:val="595959"/>
+          <w:sz w:val="22"/>
+          <w:szCs w:val="22"/>
+        </w:rPr>
+        <w:t>to build</w:t>
+      </w:r>
+      <w:r>
+        <w:rPr>
+          <w:rFonts w:ascii="Calibri" w:hAnsi="Calibri" w:cs="Arial"/>
+          <w:color w:val="595959"/>
+          <w:sz w:val="22"/>
+          <w:szCs w:val="22"/>
+        </w:rPr>
+        <w:t xml:space="preserve"> React UI application </w:t>
+      </w:r>
+      <w:r>
+        <w:rPr>
+          <w:rFonts w:ascii="Calibri" w:hAnsi="Calibri" w:cs="Arial"/>
+          <w:color w:val="595959"/>
+          <w:sz w:val="22"/>
+          <w:szCs w:val="22"/>
+        </w:rPr>
+        <w:t xml:space="preserve">with </w:t>
+      </w:r>
+      <w:r>
+        <w:rPr>
+          <w:rFonts w:ascii="Calibri" w:hAnsi="Calibri" w:cs="Arial"/>
+          <w:color w:val="595959"/>
+          <w:sz w:val="22"/>
+          <w:szCs w:val="22"/>
+        </w:rPr>
+        <w:t>Dotnet Core</w:t>
+      </w:r>
+      <w:r>
+        <w:rPr>
+          <w:rFonts w:ascii="Calibri" w:hAnsi="Calibri" w:cs="Arial"/>
+          <w:color w:val="595959"/>
+          <w:sz w:val="22"/>
+          <w:szCs w:val="22"/>
+        </w:rPr>
+        <w:t xml:space="preserve"> </w:t>
+      </w:r>
+    </w:p>
+    <w:p>
+      <w:pPr>
+        <w:rPr>
+          <w:rFonts w:ascii="Calibri" w:hAnsi="Calibri" w:cs="Arial"/>
+          <w:color w:val="595959"/>
+          <w:sz w:val="22"/>
+          <w:szCs w:val="22"/>
+        </w:rPr>
+      </w:pPr>
+      <w:r>
+        <w:rPr>
+          <w:rFonts w:ascii="Calibri" w:hAnsi="Calibri" w:cs="Arial"/>
+          <w:color w:val="595959"/>
+          <w:sz w:val="22"/>
+          <w:szCs w:val="22"/>
+        </w:rPr>
+        <w:t xml:space="preserve">Setting up of </w:t>
+      </w:r>
+      <w:r>
+        <w:rPr>
+          <w:rFonts w:ascii="Calibri" w:hAnsi="Calibri" w:cs="Arial"/>
+          <w:color w:val="595959"/>
+          <w:sz w:val="22"/>
+          <w:szCs w:val="22"/>
+        </w:rPr>
+        <w:t xml:space="preserve">basic Dev-Ops </w:t>
+      </w:r>
+      <w:r>
+        <w:rPr>
+          <w:rFonts w:ascii="Calibri" w:hAnsi="Calibri" w:cs="Arial"/>
+          <w:b/>
+          <w:bCs/>
+          <w:color w:val="595959"/>
+          <w:sz w:val="22"/>
+          <w:szCs w:val="22"/>
+        </w:rPr>
+        <w:t>CI</w:t>
+      </w:r>
+      <w:r>
+        <w:rPr>
+          <w:rFonts w:ascii="Calibri" w:hAnsi="Calibri" w:cs="Arial"/>
+          <w:b/>
+          <w:bCs/>
+          <w:color w:val="595959"/>
+          <w:sz w:val="22"/>
+          <w:szCs w:val="22"/>
+        </w:rPr>
+        <w:t>/</w:t>
+      </w:r>
+      <w:r>
+        <w:rPr>
+          <w:rFonts w:ascii="Calibri" w:hAnsi="Calibri" w:cs="Arial"/>
+          <w:b/>
+          <w:bCs/>
+          <w:color w:val="595959"/>
+          <w:sz w:val="22"/>
+          <w:szCs w:val="22"/>
+        </w:rPr>
+        <w:t>CD build pipeline</w:t>
+      </w:r>
+      <w:r>
+        <w:rPr>
+          <w:rFonts w:ascii="Calibri" w:hAnsi="Calibri" w:cs="Arial"/>
+          <w:color w:val="595959"/>
+          <w:sz w:val="22"/>
+          <w:szCs w:val="22"/>
+        </w:rPr>
+        <w:t xml:space="preserve"> </w:t>
+      </w:r>
+      <w:r>
+        <w:rPr>
+          <w:rFonts w:ascii="Calibri" w:hAnsi="Calibri" w:cs="Arial"/>
+          <w:color w:val="595959"/>
+          <w:sz w:val="22"/>
+          <w:szCs w:val="22"/>
+        </w:rPr>
+        <w:t xml:space="preserve">with </w:t>
+      </w:r>
+      <w:r>
+        <w:rPr>
+          <w:rFonts w:ascii="Calibri" w:hAnsi="Calibri" w:cs="Arial"/>
+          <w:b/>
+          <w:bCs/>
+          <w:color w:val="595959"/>
+          <w:sz w:val="22"/>
+          <w:szCs w:val="22"/>
+        </w:rPr>
+        <w:t>Jenkins</w:t>
+      </w:r>
+      <w:r>
+        <w:rPr>
+          <w:rFonts w:ascii="Calibri" w:hAnsi="Calibri" w:cs="Arial"/>
+          <w:b/>
+          <w:bCs/>
+          <w:color w:val="595959"/>
+          <w:sz w:val="22"/>
+          <w:szCs w:val="22"/>
+        </w:rPr>
+        <w:t xml:space="preserve"> and GitHub</w:t>
+      </w:r>
+      <w:r>
+        <w:rPr>
+          <w:rFonts w:ascii="Calibri" w:hAnsi="Calibri" w:cs="Arial"/>
+          <w:color w:val="595959"/>
+          <w:sz w:val="22"/>
+          <w:szCs w:val="22"/>
+        </w:rPr>
+        <w:t xml:space="preserve"> </w:t>
+      </w:r>
+      <w:r>
+        <w:rPr>
+          <w:rFonts w:ascii="Calibri" w:hAnsi="Calibri" w:cs="Arial"/>
+          <w:color w:val="595959"/>
+          <w:sz w:val="22"/>
+          <w:szCs w:val="22"/>
+        </w:rPr>
+        <w:t xml:space="preserve">and Docker </w:t>
+      </w:r>
+      <w:r>
+        <w:rPr>
+          <w:rFonts w:ascii="Calibri" w:hAnsi="Calibri" w:cs="Arial"/>
+          <w:color w:val="595959"/>
+          <w:sz w:val="22"/>
+          <w:szCs w:val="22"/>
+        </w:rPr>
+        <w:t>containers</w:t>
+      </w:r>
+      <w:r>
+        <w:rPr>
+          <w:rFonts w:ascii="Calibri" w:hAnsi="Calibri" w:cs="Arial"/>
+          <w:color w:val="595959"/>
+          <w:sz w:val="22"/>
+          <w:szCs w:val="22"/>
+        </w:rPr>
+        <w:t xml:space="preserve"> to deploy</w:t>
+      </w:r>
+      <w:r>
+        <w:rPr>
+          <w:rFonts w:ascii="Calibri" w:hAnsi="Calibri" w:cs="Arial"/>
+          <w:color w:val="595959"/>
+          <w:sz w:val="22"/>
+          <w:szCs w:val="22"/>
+        </w:rPr>
+        <w:t xml:space="preserve"> </w:t>
+      </w:r>
+    </w:p>
+    <w:p>
+      <w:pPr>
+        <w:rPr>
+          <w:rFonts w:ascii="Calibri" w:hAnsi="Calibri" w:cs="Arial"/>
+          <w:color w:val="595959"/>
+          <w:sz w:val="22"/>
+          <w:szCs w:val="22"/>
+        </w:rPr>
+      </w:pPr>
+      <w:r>
+        <w:rPr>
+          <w:rFonts w:ascii="Calibri" w:hAnsi="Calibri" w:cs="Arial"/>
+          <w:color w:val="595959"/>
+          <w:sz w:val="22"/>
+          <w:szCs w:val="22"/>
+        </w:rPr>
+        <w:t xml:space="preserve">Recommended </w:t>
+      </w:r>
+      <w:proofErr w:type="spellStart"/>
+      <w:r>
+        <w:rPr>
+          <w:rFonts w:ascii="Calibri" w:hAnsi="Calibri" w:cs="Arial"/>
+          <w:color w:val="595959"/>
+          <w:sz w:val="22"/>
+          <w:szCs w:val="22"/>
+        </w:rPr>
+        <w:t>Keycloak</w:t>
+      </w:r>
+      <w:proofErr w:type="spellEnd"/>
+      <w:r>
+        <w:rPr>
+          <w:rFonts w:ascii="Calibri" w:hAnsi="Calibri" w:cs="Arial"/>
+          <w:color w:val="595959"/>
+          <w:sz w:val="22"/>
+          <w:szCs w:val="22"/>
+        </w:rPr>
+        <w:t xml:space="preserve"> as </w:t>
+      </w:r>
+      <w:r>
+        <w:rPr>
+          <w:rFonts w:ascii="Calibri" w:hAnsi="Calibri" w:cs="Arial"/>
+          <w:color w:val="595959"/>
+          <w:sz w:val="22"/>
+          <w:szCs w:val="22"/>
+        </w:rPr>
+        <w:t>Identity and Access Management</w:t>
+      </w:r>
+      <w:r>
+        <w:rPr>
+          <w:rFonts w:ascii="Calibri" w:hAnsi="Calibri" w:cs="Arial"/>
+          <w:color w:val="595959"/>
+          <w:sz w:val="22"/>
+          <w:szCs w:val="22"/>
+        </w:rPr>
+        <w:t xml:space="preserve"> to secure the React UI and REST Endpoints of the solution</w:t>
       </w:r>
     </w:p>
     <w:p>
@@ -3665,25 +4122,65 @@
           <w:sz w:val="22"/>
           <w:szCs w:val="22"/>
         </w:rPr>
-        <w:t xml:space="preserve"> Solutions Fargate, Lambda,</w:t>
-      </w:r>
-      <w:r>
-        <w:rPr>
-          <w:rFonts w:ascii="Calibri" w:hAnsi="Calibri" w:cs="Arial"/>
-          <w:color w:val="595959"/>
-          <w:sz w:val="22"/>
-          <w:szCs w:val="22"/>
-        </w:rPr>
-        <w:t xml:space="preserve"> Step Functions </w:t>
-      </w:r>
-      <w:r>
-        <w:rPr>
-          <w:rFonts w:ascii="Calibri" w:hAnsi="Calibri" w:cs="Arial"/>
-          <w:color w:val="595959"/>
-          <w:sz w:val="22"/>
-          <w:szCs w:val="22"/>
-        </w:rPr>
-        <w:t xml:space="preserve"> ECS, S3, DynamoDB, SNS, RDS, Application Load Balancer, </w:t>
+        <w:t xml:space="preserve"> Solutions </w:t>
+      </w:r>
+      <w:proofErr w:type="spellStart"/>
+      <w:r>
+        <w:rPr>
+          <w:rFonts w:ascii="Calibri" w:hAnsi="Calibri" w:cs="Arial"/>
+          <w:color w:val="595959"/>
+          <w:sz w:val="22"/>
+          <w:szCs w:val="22"/>
+        </w:rPr>
+        <w:t>Fargate</w:t>
+      </w:r>
+      <w:proofErr w:type="spellEnd"/>
+      <w:r>
+        <w:rPr>
+          <w:rFonts w:ascii="Calibri" w:hAnsi="Calibri" w:cs="Arial"/>
+          <w:color w:val="595959"/>
+          <w:sz w:val="22"/>
+          <w:szCs w:val="22"/>
+        </w:rPr>
+        <w:t>, Lambda,</w:t>
+      </w:r>
+      <w:r>
+        <w:rPr>
+          <w:rFonts w:ascii="Calibri" w:hAnsi="Calibri" w:cs="Arial"/>
+          <w:color w:val="595959"/>
+          <w:sz w:val="22"/>
+          <w:szCs w:val="22"/>
+        </w:rPr>
+        <w:t xml:space="preserve"> Step </w:t>
+      </w:r>
+      <w:proofErr w:type="gramStart"/>
+      <w:r>
+        <w:rPr>
+          <w:rFonts w:ascii="Calibri" w:hAnsi="Calibri" w:cs="Arial"/>
+          <w:color w:val="595959"/>
+          <w:sz w:val="22"/>
+          <w:szCs w:val="22"/>
+        </w:rPr>
+        <w:t xml:space="preserve">Functions </w:t>
+      </w:r>
+      <w:r>
+        <w:rPr>
+          <w:rFonts w:ascii="Calibri" w:hAnsi="Calibri" w:cs="Arial"/>
+          <w:color w:val="595959"/>
+          <w:sz w:val="22"/>
+          <w:szCs w:val="22"/>
+        </w:rPr>
+        <w:t xml:space="preserve"> ECS</w:t>
+      </w:r>
+      <w:proofErr w:type="gramEnd"/>
+      <w:r>
+        <w:rPr>
+          <w:rFonts w:ascii="Calibri" w:hAnsi="Calibri" w:cs="Arial"/>
+          <w:color w:val="595959"/>
+          <w:sz w:val="22"/>
+          <w:szCs w:val="22"/>
+        </w:rPr>
+        <w:t xml:space="preserve">, S3, DynamoDB, SNS, RDS, Application Load Balancer, </w:t>
       </w:r>
       <w:r>
         <w:rPr>
@@ -3743,18 +4240,7 @@
           <w:sz w:val="22"/>
           <w:szCs w:val="22"/>
         </w:rPr>
-        <w:t xml:space="preserve"> and developed </w:t>
-      </w:r>
-      <w:r>
-        <w:rPr>
-          <w:rFonts w:ascii="Calibri" w:hAnsi="Calibri" w:cs="Arial"/>
-          <w:b/>
-          <w:bCs/>
-          <w:color w:val="595959"/>
-          <w:sz w:val="22"/>
-          <w:szCs w:val="22"/>
-        </w:rPr>
-        <w:t>modular</w:t>
+        <w:t xml:space="preserve"> and developed modular</w:t>
       </w:r>
       <w:r>
         <w:rPr>
@@ -3803,7 +4289,27 @@
           <w:sz w:val="22"/>
           <w:szCs w:val="22"/>
         </w:rPr>
-        <w:t xml:space="preserve"> in AWS with Lambda, Fargate service and orchestrated data pipe line with step function, SNS, S3</w:t>
+        <w:t xml:space="preserve"> in AWS with Lambda, </w:t>
+      </w:r>
+      <w:proofErr w:type="spellStart"/>
+      <w:r>
+        <w:rPr>
+          <w:rFonts w:ascii="Calibri" w:hAnsi="Calibri" w:cs="Arial"/>
+          <w:color w:val="595959"/>
+          <w:sz w:val="22"/>
+          <w:szCs w:val="22"/>
+        </w:rPr>
+        <w:t>Fargate</w:t>
+      </w:r>
+      <w:proofErr w:type="spellEnd"/>
+      <w:r>
+        <w:rPr>
+          <w:rFonts w:ascii="Calibri" w:hAnsi="Calibri" w:cs="Arial"/>
+          <w:color w:val="595959"/>
+          <w:sz w:val="22"/>
+          <w:szCs w:val="22"/>
+        </w:rPr>
+        <w:t xml:space="preserve"> service and orchestrated data pipe line with step function, SNS, S3</w:t>
       </w:r>
       <w:r>
         <w:rPr>
@@ -3936,9 +4442,100 @@
           <w:szCs w:val="22"/>
         </w:rPr>
       </w:pPr>
-      <w:r>
-        <w:rPr>
-          <w:rFonts w:ascii="Calibri" w:hAnsi="Calibri" w:cs="Arial"/>
+    </w:p>
+    <w:p>
+      <w:pPr>
+        <w:rPr>
+          <w:rFonts w:ascii="Calibri" w:hAnsi="Calibri" w:cs="Arial"/>
+          <w:b/>
+          <w:bCs/>
+          <w:color w:val="595959"/>
+          <w:sz w:val="22"/>
+          <w:szCs w:val="22"/>
+          <w:lang w:val="en-IN"/>
+        </w:rPr>
+      </w:pPr>
+      <w:r>
+        <w:rPr>
+          <w:rFonts w:ascii="Calibri" w:hAnsi="Calibri" w:cs="Arial"/>
+          <w:color w:val="595959"/>
+          <w:sz w:val="22"/>
+          <w:szCs w:val="22"/>
+        </w:rPr>
+        <w:t>Directed</w:t>
+      </w:r>
+      <w:r>
+        <w:rPr>
+          <w:rFonts w:ascii="Calibri" w:hAnsi="Calibri" w:cs="Arial"/>
+          <w:color w:val="595959"/>
+          <w:sz w:val="22"/>
+          <w:szCs w:val="22"/>
+        </w:rPr>
+        <w:t xml:space="preserve"> and participated the </w:t>
+      </w:r>
+      <w:r>
+        <w:rPr>
+          <w:rFonts w:ascii="Calibri" w:hAnsi="Calibri" w:cs="Arial"/>
+          <w:b/>
+          <w:bCs/>
+          <w:color w:val="595959"/>
+          <w:sz w:val="22"/>
+          <w:szCs w:val="22"/>
+        </w:rPr>
+        <w:t>Architectural Review board</w:t>
+      </w:r>
+      <w:r>
+        <w:rPr>
+          <w:rFonts w:ascii="Calibri" w:hAnsi="Calibri" w:cs="Arial"/>
+          <w:color w:val="595959"/>
+          <w:sz w:val="22"/>
+          <w:szCs w:val="22"/>
+        </w:rPr>
+        <w:t xml:space="preserve"> to flesh out the key functional and nonfunctional aspect of the solution, b</w:t>
+      </w:r>
+      <w:r>
+        <w:rPr>
+          <w:rFonts w:ascii="Calibri" w:hAnsi="Calibri" w:cs="Arial"/>
+          <w:color w:val="595959"/>
+          <w:sz w:val="22"/>
+          <w:szCs w:val="22"/>
+        </w:rPr>
+        <w:t xml:space="preserve">uild processes and diagnostics to troubleshoot, maintain and </w:t>
+      </w:r>
+      <w:r>
+        <w:rPr>
+          <w:rFonts w:ascii="Calibri" w:hAnsi="Calibri" w:cs="Arial"/>
+          <w:color w:val="595959"/>
+          <w:sz w:val="22"/>
+          <w:szCs w:val="22"/>
+        </w:rPr>
+        <w:t xml:space="preserve">to </w:t>
+      </w:r>
+      <w:r>
+        <w:rPr>
+          <w:rFonts w:ascii="Calibri" w:hAnsi="Calibri" w:cs="Arial"/>
+          <w:color w:val="595959"/>
+          <w:sz w:val="22"/>
+          <w:szCs w:val="22"/>
+        </w:rPr>
+        <w:t xml:space="preserve">optimize solutions and </w:t>
+      </w:r>
+      <w:r>
+        <w:rPr>
+          <w:rFonts w:ascii="Calibri" w:hAnsi="Calibri" w:cs="Arial"/>
+          <w:b/>
+          <w:bCs/>
+          <w:color w:val="595959"/>
+          <w:sz w:val="22"/>
+          <w:szCs w:val="22"/>
+        </w:rPr>
+        <w:t>respond to customer</w:t>
+      </w:r>
+      <w:r>
+        <w:rPr>
+          <w:rFonts w:ascii="Calibri" w:hAnsi="Calibri" w:cs="Arial"/>
+          <w:b/>
+          <w:bCs/>
           <w:color w:val="595959"/>
           <w:sz w:val="22"/>
           <w:szCs w:val="22"/>
@@ -3948,106 +4545,66 @@
       <w:r>
         <w:rPr>
           <w:rFonts w:ascii="Calibri" w:hAnsi="Calibri" w:cs="Arial"/>
+          <w:b/>
+          <w:bCs/>
+          <w:color w:val="595959"/>
+          <w:sz w:val="22"/>
+          <w:szCs w:val="22"/>
+        </w:rPr>
+        <w:t>and production issues</w:t>
+      </w:r>
+    </w:p>
+    <w:p>
+      <w:pPr>
+        <w:rPr>
+          <w:rFonts w:ascii="Calibri" w:hAnsi="Calibri" w:cs="Arial"/>
+          <w:color w:val="595959"/>
+          <w:sz w:val="22"/>
+          <w:szCs w:val="22"/>
+        </w:rPr>
+      </w:pPr>
+    </w:p>
+    <w:p>
+      <w:pPr>
+        <w:rPr>
+          <w:rFonts w:ascii="Calibri" w:hAnsi="Calibri" w:cs="Arial"/>
+          <w:color w:val="595959"/>
+          <w:sz w:val="22"/>
+          <w:szCs w:val="22"/>
+        </w:rPr>
+      </w:pPr>
+      <w:r>
+        <w:rPr>
+          <w:rFonts w:ascii="Calibri" w:hAnsi="Calibri" w:cs="Arial"/>
+          <w:color w:val="595959"/>
+          <w:sz w:val="22"/>
+          <w:szCs w:val="22"/>
+        </w:rPr>
+        <w:t>Advised</w:t>
+      </w:r>
+      <w:r>
+        <w:rPr>
+          <w:rFonts w:ascii="Calibri" w:hAnsi="Calibri" w:cs="Arial"/>
           <w:color w:val="595959"/>
           <w:sz w:val="22"/>
           <w:szCs w:val="22"/>
         </w:rPr>
         <w:t xml:space="preserve"> </w:t>
       </w:r>
-    </w:p>
-    <w:p>
-      <w:pPr>
-        <w:rPr>
-          <w:rFonts w:ascii="Calibri" w:hAnsi="Calibri" w:cs="Arial"/>
-          <w:b/>
-          <w:bCs/>
-          <w:color w:val="595959"/>
-          <w:sz w:val="22"/>
-          <w:szCs w:val="22"/>
-          <w:lang w:val="en-IN"/>
-        </w:rPr>
-      </w:pPr>
-      <w:r>
-        <w:rPr>
-          <w:rFonts w:ascii="Calibri" w:hAnsi="Calibri" w:cs="Arial"/>
-          <w:color w:val="595959"/>
-          <w:sz w:val="22"/>
-          <w:szCs w:val="22"/>
-        </w:rPr>
-        <w:t>Directed</w:t>
-      </w:r>
-      <w:r>
-        <w:rPr>
-          <w:rFonts w:ascii="Calibri" w:hAnsi="Calibri" w:cs="Arial"/>
-          <w:color w:val="595959"/>
-          <w:sz w:val="22"/>
-          <w:szCs w:val="22"/>
-        </w:rPr>
-        <w:t xml:space="preserve"> and participated the </w:t>
-      </w:r>
-      <w:r>
-        <w:rPr>
-          <w:rFonts w:ascii="Calibri" w:hAnsi="Calibri" w:cs="Arial"/>
-          <w:b/>
-          <w:bCs/>
-          <w:color w:val="595959"/>
-          <w:sz w:val="22"/>
-          <w:szCs w:val="22"/>
-        </w:rPr>
-        <w:t>Architectural Review board</w:t>
-      </w:r>
-      <w:r>
-        <w:rPr>
-          <w:rFonts w:ascii="Calibri" w:hAnsi="Calibri" w:cs="Arial"/>
-          <w:color w:val="595959"/>
-          <w:sz w:val="22"/>
-          <w:szCs w:val="22"/>
-        </w:rPr>
-        <w:t xml:space="preserve"> to flesh out the key functional and nonfunctional aspect of the solution, b</w:t>
-      </w:r>
-      <w:r>
-        <w:rPr>
-          <w:rFonts w:ascii="Calibri" w:hAnsi="Calibri" w:cs="Arial"/>
-          <w:color w:val="595959"/>
-          <w:sz w:val="22"/>
-          <w:szCs w:val="22"/>
-        </w:rPr>
-        <w:t xml:space="preserve">uild processes and diagnostics to troubleshoot, maintain and </w:t>
-      </w:r>
-      <w:r>
-        <w:rPr>
-          <w:rFonts w:ascii="Calibri" w:hAnsi="Calibri" w:cs="Arial"/>
-          <w:color w:val="595959"/>
-          <w:sz w:val="22"/>
-          <w:szCs w:val="22"/>
-        </w:rPr>
-        <w:t xml:space="preserve">to </w:t>
-      </w:r>
-      <w:r>
-        <w:rPr>
-          <w:rFonts w:ascii="Calibri" w:hAnsi="Calibri" w:cs="Arial"/>
-          <w:color w:val="595959"/>
-          <w:sz w:val="22"/>
-          <w:szCs w:val="22"/>
-        </w:rPr>
-        <w:t xml:space="preserve">optimize solutions and </w:t>
-      </w:r>
-      <w:r>
-        <w:rPr>
-          <w:rFonts w:ascii="Calibri" w:hAnsi="Calibri" w:cs="Arial"/>
-          <w:b/>
-          <w:bCs/>
-          <w:color w:val="595959"/>
-          <w:sz w:val="22"/>
-          <w:szCs w:val="22"/>
-        </w:rPr>
-        <w:t>respond to customer</w:t>
-      </w:r>
-      <w:r>
-        <w:rPr>
-          <w:rFonts w:ascii="Calibri" w:hAnsi="Calibri" w:cs="Arial"/>
-          <w:b/>
-          <w:bCs/>
+      <w:r>
+        <w:rPr>
+          <w:rFonts w:ascii="Calibri" w:hAnsi="Calibri" w:cs="Arial"/>
+          <w:b/>
+          <w:bCs/>
+          <w:color w:val="595959"/>
+          <w:sz w:val="22"/>
+          <w:szCs w:val="22"/>
+        </w:rPr>
+        <w:t>industry best practices and technology adoption</w:t>
+      </w:r>
+      <w:r>
+        <w:rPr>
+          <w:rFonts w:ascii="Calibri" w:hAnsi="Calibri" w:cs="Arial"/>
           <w:color w:val="595959"/>
           <w:sz w:val="22"/>
           <w:szCs w:val="22"/>
@@ -4057,37 +4614,696 @@
       <w:r>
         <w:rPr>
           <w:rFonts w:ascii="Calibri" w:hAnsi="Calibri" w:cs="Arial"/>
-          <w:b/>
-          <w:bCs/>
-          <w:color w:val="595959"/>
-          <w:sz w:val="22"/>
-          <w:szCs w:val="22"/>
-        </w:rPr>
-        <w:t>and production issues</w:t>
-      </w:r>
-    </w:p>
-    <w:p>
-      <w:pPr>
-        <w:rPr>
-          <w:rFonts w:ascii="Calibri" w:hAnsi="Calibri" w:cs="Arial"/>
-          <w:color w:val="595959"/>
-          <w:sz w:val="22"/>
-          <w:szCs w:val="22"/>
-        </w:rPr>
-      </w:pPr>
-    </w:p>
-    <w:p>
-      <w:pPr>
-        <w:rPr>
-          <w:rFonts w:ascii="Calibri" w:hAnsi="Calibri" w:cs="Arial"/>
-          <w:color w:val="595959"/>
-          <w:sz w:val="22"/>
-          <w:szCs w:val="22"/>
-        </w:rPr>
-      </w:pPr>
-      <w:r>
-        <w:rPr>
-          <w:rFonts w:ascii="Calibri" w:hAnsi="Calibri" w:cs="Arial"/>
+          <w:color w:val="595959"/>
+          <w:sz w:val="22"/>
+          <w:szCs w:val="22"/>
+        </w:rPr>
+        <w:t xml:space="preserve">in </w:t>
+      </w:r>
+      <w:r>
+        <w:rPr>
+          <w:rFonts w:ascii="Calibri" w:hAnsi="Calibri" w:cs="Arial"/>
+          <w:color w:val="595959"/>
+          <w:sz w:val="22"/>
+          <w:szCs w:val="22"/>
+        </w:rPr>
+        <w:t xml:space="preserve">the </w:t>
+      </w:r>
+      <w:r>
+        <w:rPr>
+          <w:rFonts w:ascii="Calibri" w:hAnsi="Calibri" w:cs="Arial"/>
+          <w:color w:val="595959"/>
+          <w:sz w:val="22"/>
+          <w:szCs w:val="22"/>
+        </w:rPr>
+        <w:t>full product lifecycle including proof of concepts, architect, design and build, user stories,</w:t>
+      </w:r>
+      <w:r>
+        <w:rPr>
+          <w:rFonts w:ascii="Calibri" w:hAnsi="Calibri" w:cs="Arial"/>
+          <w:color w:val="595959"/>
+          <w:sz w:val="22"/>
+          <w:szCs w:val="22"/>
+        </w:rPr>
+        <w:t xml:space="preserve"> </w:t>
+      </w:r>
+      <w:r>
+        <w:rPr>
+          <w:rFonts w:ascii="Calibri" w:hAnsi="Calibri" w:cs="Arial"/>
+          <w:color w:val="595959"/>
+          <w:sz w:val="22"/>
+          <w:szCs w:val="22"/>
+        </w:rPr>
+        <w:t>research,</w:t>
+      </w:r>
+      <w:r>
+        <w:rPr>
+          <w:rFonts w:ascii="Calibri" w:hAnsi="Calibri" w:cs="Arial"/>
+          <w:color w:val="595959"/>
+          <w:sz w:val="22"/>
+          <w:szCs w:val="22"/>
+        </w:rPr>
+        <w:t xml:space="preserve"> and demos</w:t>
+      </w:r>
+      <w:r>
+        <w:rPr>
+          <w:rFonts w:ascii="Calibri" w:hAnsi="Calibri" w:cs="Arial"/>
+          <w:color w:val="595959"/>
+          <w:sz w:val="22"/>
+          <w:szCs w:val="22"/>
+        </w:rPr>
+        <w:t xml:space="preserve"> that led to 40% increase in productivity </w:t>
+      </w:r>
+    </w:p>
+    <w:p>
+      <w:pPr>
+        <w:rPr>
+          <w:rFonts w:ascii="Calibri" w:hAnsi="Calibri" w:cs="Arial"/>
+          <w:color w:val="595959"/>
+          <w:sz w:val="22"/>
+          <w:szCs w:val="22"/>
+        </w:rPr>
+      </w:pPr>
+    </w:p>
+    <w:p>
+      <w:pPr>
+        <w:rPr>
+          <w:rFonts w:ascii="Calibri" w:hAnsi="Calibri" w:cs="Arial"/>
+          <w:color w:val="595959"/>
+          <w:sz w:val="22"/>
+          <w:szCs w:val="22"/>
+        </w:rPr>
+      </w:pPr>
+      <w:r>
+        <w:rPr>
+          <w:rFonts w:ascii="Calibri" w:hAnsi="Calibri" w:cs="Arial"/>
+          <w:color w:val="595959"/>
+          <w:sz w:val="22"/>
+          <w:szCs w:val="22"/>
+        </w:rPr>
+        <w:t>Embrace</w:t>
+      </w:r>
+      <w:r>
+        <w:rPr>
+          <w:rFonts w:ascii="Calibri" w:hAnsi="Calibri" w:cs="Arial"/>
+          <w:color w:val="595959"/>
+          <w:sz w:val="22"/>
+          <w:szCs w:val="22"/>
+        </w:rPr>
+        <w:t>d</w:t>
+      </w:r>
+      <w:r>
+        <w:rPr>
+          <w:rFonts w:ascii="Calibri" w:hAnsi="Calibri" w:cs="Arial"/>
+          <w:color w:val="595959"/>
+          <w:sz w:val="22"/>
+          <w:szCs w:val="22"/>
+        </w:rPr>
+        <w:t xml:space="preserve"> </w:t>
+      </w:r>
+      <w:r>
+        <w:rPr>
+          <w:rFonts w:ascii="Calibri" w:hAnsi="Calibri" w:cs="Arial"/>
+          <w:b/>
+          <w:bCs/>
+          <w:color w:val="595959"/>
+          <w:sz w:val="22"/>
+          <w:szCs w:val="22"/>
+        </w:rPr>
+        <w:t>continuous learning of engineering practices</w:t>
+      </w:r>
+      <w:r>
+        <w:rPr>
+          <w:rFonts w:ascii="Calibri" w:hAnsi="Calibri" w:cs="Arial"/>
+          <w:color w:val="595959"/>
+          <w:sz w:val="22"/>
+          <w:szCs w:val="22"/>
+        </w:rPr>
+        <w:t xml:space="preserve"> </w:t>
+      </w:r>
+      <w:r>
+        <w:rPr>
+          <w:rFonts w:ascii="Calibri" w:hAnsi="Calibri" w:cs="Arial"/>
+          <w:color w:val="595959"/>
+          <w:sz w:val="22"/>
+          <w:szCs w:val="22"/>
+        </w:rPr>
+        <w:t>and</w:t>
+      </w:r>
+      <w:r>
+        <w:rPr>
+          <w:rFonts w:ascii="Calibri" w:hAnsi="Calibri" w:cs="Arial"/>
+          <w:color w:val="595959"/>
+          <w:sz w:val="22"/>
+          <w:szCs w:val="22"/>
+        </w:rPr>
+        <w:t xml:space="preserve"> ensure</w:t>
+      </w:r>
+      <w:r>
+        <w:rPr>
+          <w:rFonts w:ascii="Calibri" w:hAnsi="Calibri" w:cs="Arial"/>
+          <w:color w:val="595959"/>
+          <w:sz w:val="22"/>
+          <w:szCs w:val="22"/>
+        </w:rPr>
+        <w:t>d to be on top of</w:t>
+      </w:r>
+      <w:r>
+        <w:rPr>
+          <w:rFonts w:ascii="Calibri" w:hAnsi="Calibri" w:cs="Arial"/>
+          <w:color w:val="595959"/>
+          <w:sz w:val="22"/>
+          <w:szCs w:val="22"/>
+        </w:rPr>
+        <w:t xml:space="preserve"> </w:t>
+      </w:r>
+      <w:r>
+        <w:rPr>
+          <w:rFonts w:ascii="Calibri" w:hAnsi="Calibri" w:cs="Arial"/>
+          <w:b/>
+          <w:bCs/>
+          <w:color w:val="595959"/>
+          <w:sz w:val="22"/>
+          <w:szCs w:val="22"/>
+        </w:rPr>
+        <w:t>industry best practices and technology</w:t>
+      </w:r>
+      <w:r>
+        <w:rPr>
+          <w:rFonts w:ascii="Calibri" w:hAnsi="Calibri" w:cs="Arial"/>
+          <w:b/>
+          <w:bCs/>
+          <w:color w:val="595959"/>
+          <w:sz w:val="22"/>
+          <w:szCs w:val="22"/>
+        </w:rPr>
+        <w:t xml:space="preserve"> </w:t>
+      </w:r>
+      <w:r>
+        <w:rPr>
+          <w:rFonts w:ascii="Calibri" w:hAnsi="Calibri" w:cs="Arial"/>
+          <w:b/>
+          <w:bCs/>
+          <w:color w:val="595959"/>
+          <w:sz w:val="22"/>
+          <w:szCs w:val="22"/>
+        </w:rPr>
+        <w:t>adoption</w:t>
+      </w:r>
+      <w:r>
+        <w:rPr>
+          <w:rFonts w:ascii="Calibri" w:hAnsi="Calibri" w:cs="Arial"/>
+          <w:color w:val="595959"/>
+          <w:sz w:val="22"/>
+          <w:szCs w:val="22"/>
+        </w:rPr>
+        <w:t>, including DevOps, Cloud and Agile thinking</w:t>
+      </w:r>
+    </w:p>
+    <w:p>
+      <w:pPr>
+        <w:rPr>
+          <w:rFonts w:ascii="Calibri" w:hAnsi="Calibri" w:cs="Arial"/>
+          <w:color w:val="595959"/>
+          <w:sz w:val="22"/>
+          <w:szCs w:val="22"/>
+        </w:rPr>
+      </w:pPr>
+    </w:p>
+    <w:p>
+      <w:pPr>
+        <w:rPr>
+          <w:rFonts w:ascii="Calibri" w:hAnsi="Calibri" w:cs="Arial"/>
+          <w:b/>
+          <w:bCs/>
+          <w:color w:val="595959"/>
+          <w:sz w:val="22"/>
+          <w:szCs w:val="22"/>
+        </w:rPr>
+      </w:pPr>
+    </w:p>
+    <w:p>
+      <w:pPr>
+        <w:rPr>
+          <w:rFonts w:ascii="Calibri" w:hAnsi="Calibri" w:cs="Arial"/>
+          <w:b/>
+          <w:bCs/>
+          <w:color w:val="595959"/>
+          <w:sz w:val="22"/>
+          <w:szCs w:val="22"/>
+        </w:rPr>
+      </w:pPr>
+      <w:r>
+        <w:rPr>
+          <w:rFonts w:ascii="Calibri" w:hAnsi="Calibri" w:cs="Arial"/>
+          <w:b/>
+          <w:bCs/>
+          <w:color w:val="595959"/>
+          <w:sz w:val="22"/>
+          <w:szCs w:val="22"/>
+        </w:rPr>
+        <w:t>Career Break (</w:t>
+      </w:r>
+      <w:r>
+        <w:rPr>
+          <w:rFonts w:ascii="Calibri" w:hAnsi="Calibri" w:cs="Arial"/>
+          <w:b/>
+          <w:bCs/>
+          <w:color w:val="595959"/>
+          <w:sz w:val="22"/>
+          <w:szCs w:val="22"/>
+        </w:rPr>
+        <w:t>M</w:t>
+      </w:r>
+      <w:r>
+        <w:rPr>
+          <w:rFonts w:ascii="Calibri" w:hAnsi="Calibri" w:cs="Arial"/>
+          <w:b/>
+          <w:bCs/>
+          <w:color w:val="595959"/>
+          <w:sz w:val="22"/>
+          <w:szCs w:val="22"/>
+        </w:rPr>
+        <w:t>ay</w:t>
+      </w:r>
+      <w:r>
+        <w:rPr>
+          <w:rFonts w:ascii="Calibri" w:hAnsi="Calibri" w:cs="Arial"/>
+          <w:b/>
+          <w:bCs/>
+          <w:color w:val="595959"/>
+          <w:sz w:val="22"/>
+          <w:szCs w:val="22"/>
+        </w:rPr>
+        <w:t xml:space="preserve"> 2020 to </w:t>
+      </w:r>
+      <w:r>
+        <w:rPr>
+          <w:rFonts w:ascii="Calibri" w:hAnsi="Calibri" w:cs="Arial"/>
+          <w:b/>
+          <w:bCs/>
+          <w:color w:val="595959"/>
+          <w:sz w:val="22"/>
+          <w:szCs w:val="22"/>
+        </w:rPr>
+        <w:t>Nov</w:t>
+      </w:r>
+      <w:r>
+        <w:rPr>
+          <w:rFonts w:ascii="Calibri" w:hAnsi="Calibri" w:cs="Arial"/>
+          <w:b/>
+          <w:bCs/>
+          <w:color w:val="595959"/>
+          <w:sz w:val="22"/>
+          <w:szCs w:val="22"/>
+        </w:rPr>
+        <w:t xml:space="preserve"> 2020)</w:t>
+      </w:r>
+      <w:r>
+        <w:rPr>
+          <w:rFonts w:ascii="Calibri" w:hAnsi="Calibri" w:cs="Arial"/>
+          <w:b/>
+          <w:bCs/>
+          <w:color w:val="595959"/>
+          <w:sz w:val="22"/>
+          <w:szCs w:val="22"/>
+        </w:rPr>
+        <w:t xml:space="preserve"> 7 Months: Family sabbatical  </w:t>
+      </w:r>
+      <w:r>
+        <w:rPr>
+          <w:rFonts w:ascii="Calibri" w:hAnsi="Calibri" w:cs="Arial"/>
+          <w:b/>
+          <w:bCs/>
+          <w:color w:val="595959"/>
+          <w:sz w:val="22"/>
+          <w:szCs w:val="22"/>
+        </w:rPr>
+        <w:t xml:space="preserve">   </w:t>
+      </w:r>
+    </w:p>
+    <w:p>
+      <w:pPr>
+        <w:rPr>
+          <w:rFonts w:ascii="Calibri" w:hAnsi="Calibri" w:cs="Arial"/>
+          <w:b/>
+          <w:bCs/>
+          <w:color w:val="595959"/>
+          <w:sz w:val="22"/>
+          <w:szCs w:val="22"/>
+        </w:rPr>
+      </w:pPr>
+    </w:p>
+    <w:p>
+      <w:pPr>
+        <w:rPr>
+          <w:rFonts w:ascii="Calibri" w:hAnsi="Calibri" w:cs="Arial"/>
+          <w:b/>
+          <w:bCs/>
+          <w:color w:val="595959"/>
+          <w:sz w:val="22"/>
+          <w:szCs w:val="22"/>
+        </w:rPr>
+      </w:pPr>
+      <w:r>
+        <w:rPr>
+          <w:rFonts w:ascii="Calibri" w:hAnsi="Calibri" w:cs="Arial"/>
+          <w:b/>
+          <w:bCs/>
+          <w:color w:val="595959"/>
+          <w:sz w:val="22"/>
+          <w:szCs w:val="22"/>
+        </w:rPr>
+        <w:t xml:space="preserve">Genesys Telecom Labs India Pvt. Ltd., Chennai, Development Manager (Nov 2017 to </w:t>
+      </w:r>
+      <w:r>
+        <w:rPr>
+          <w:rFonts w:ascii="Calibri" w:hAnsi="Calibri" w:cs="Arial"/>
+          <w:b/>
+          <w:bCs/>
+          <w:color w:val="595959"/>
+          <w:sz w:val="22"/>
+          <w:szCs w:val="22"/>
+        </w:rPr>
+        <w:t>Apr 2020</w:t>
+      </w:r>
+      <w:r>
+        <w:rPr>
+          <w:rFonts w:ascii="Calibri" w:hAnsi="Calibri" w:cs="Arial"/>
+          <w:b/>
+          <w:bCs/>
+          <w:color w:val="595959"/>
+          <w:sz w:val="22"/>
+          <w:szCs w:val="22"/>
+        </w:rPr>
+        <w:t>)</w:t>
+      </w:r>
+    </w:p>
+    <w:p>
+      <w:pPr>
+        <w:rPr>
+          <w:rFonts w:ascii="Calibri" w:hAnsi="Calibri" w:cs="Arial"/>
+          <w:b/>
+          <w:bCs/>
+          <w:color w:val="595959"/>
+          <w:sz w:val="22"/>
+          <w:szCs w:val="22"/>
+        </w:rPr>
+      </w:pPr>
+    </w:p>
+    <w:p>
+      <w:pPr>
+        <w:rPr>
+          <w:rFonts w:ascii="Calibri" w:hAnsi="Calibri" w:cs="Arial"/>
+          <w:bCs/>
+          <w:color w:val="595959"/>
+          <w:sz w:val="22"/>
+          <w:szCs w:val="22"/>
+        </w:rPr>
+      </w:pPr>
+      <w:r>
+        <w:rPr>
+          <w:rFonts w:ascii="Calibri" w:hAnsi="Calibri" w:cs="Arial"/>
+          <w:b/>
+          <w:bCs/>
+          <w:color w:val="595959"/>
+          <w:sz w:val="22"/>
+          <w:szCs w:val="22"/>
+        </w:rPr>
+        <w:t>Technology / Tools:</w:t>
+      </w:r>
+      <w:r>
+        <w:rPr>
+          <w:rFonts w:ascii="Calibri" w:hAnsi="Calibri" w:cs="Arial"/>
+          <w:bCs/>
+          <w:color w:val="595959"/>
+          <w:sz w:val="22"/>
+          <w:szCs w:val="22"/>
+        </w:rPr>
+        <w:t xml:space="preserve"> </w:t>
+      </w:r>
+      <w:r>
+        <w:rPr>
+          <w:rFonts w:ascii="Calibri" w:hAnsi="Calibri" w:cs="Arial"/>
+          <w:bCs/>
+          <w:color w:val="595959"/>
+          <w:sz w:val="22"/>
+          <w:szCs w:val="22"/>
+        </w:rPr>
+        <w:t xml:space="preserve">Python, </w:t>
+      </w:r>
+      <w:r>
+        <w:rPr>
+          <w:rFonts w:ascii="Calibri" w:hAnsi="Calibri" w:cs="Arial"/>
+          <w:bCs/>
+          <w:color w:val="595959"/>
+          <w:sz w:val="22"/>
+          <w:szCs w:val="22"/>
+        </w:rPr>
+        <w:t>AWS,</w:t>
+      </w:r>
+      <w:r>
+        <w:rPr>
+          <w:rFonts w:ascii="Calibri" w:hAnsi="Calibri" w:cs="Arial"/>
+          <w:bCs/>
+          <w:color w:val="595959"/>
+          <w:sz w:val="22"/>
+          <w:szCs w:val="22"/>
+        </w:rPr>
+        <w:t xml:space="preserve"> .NET</w:t>
+      </w:r>
+      <w:r>
+        <w:rPr>
+          <w:rFonts w:ascii="Calibri" w:hAnsi="Calibri" w:cs="Arial"/>
+          <w:bCs/>
+          <w:color w:val="595959"/>
+          <w:sz w:val="22"/>
+          <w:szCs w:val="22"/>
+        </w:rPr>
+        <w:t xml:space="preserve"> 4.5, C#, ASP.NET, ASP.NET MVC</w:t>
+      </w:r>
+      <w:r>
+        <w:rPr>
+          <w:rFonts w:ascii="Calibri" w:hAnsi="Calibri" w:cs="Arial"/>
+          <w:bCs/>
+          <w:color w:val="595959"/>
+          <w:sz w:val="22"/>
+          <w:szCs w:val="22"/>
+        </w:rPr>
+        <w:t xml:space="preserve"> and</w:t>
+      </w:r>
+      <w:r>
+        <w:rPr>
+          <w:rFonts w:ascii="Calibri" w:hAnsi="Calibri" w:cs="Arial"/>
+          <w:bCs/>
+          <w:color w:val="595959"/>
+          <w:sz w:val="22"/>
+          <w:szCs w:val="22"/>
+        </w:rPr>
+        <w:t xml:space="preserve"> </w:t>
+      </w:r>
+      <w:r>
+        <w:rPr>
+          <w:rFonts w:ascii="Calibri" w:hAnsi="Calibri" w:cs="Arial"/>
+          <w:bCs/>
+          <w:color w:val="595959"/>
+          <w:sz w:val="22"/>
+          <w:szCs w:val="22"/>
+        </w:rPr>
+        <w:t xml:space="preserve">Web API, </w:t>
+      </w:r>
+      <w:r>
+        <w:rPr>
+          <w:rFonts w:ascii="Calibri" w:hAnsi="Calibri" w:cs="Arial"/>
+          <w:bCs/>
+          <w:color w:val="595959"/>
+          <w:sz w:val="22"/>
+          <w:szCs w:val="22"/>
+        </w:rPr>
+        <w:t xml:space="preserve">Entity Framework 6.0, LINQ, AJAX, Angular JS, </w:t>
+      </w:r>
+      <w:proofErr w:type="spellStart"/>
+      <w:r>
+        <w:rPr>
+          <w:rFonts w:ascii="Calibri" w:hAnsi="Calibri" w:cs="Arial"/>
+          <w:bCs/>
+          <w:color w:val="595959"/>
+          <w:sz w:val="22"/>
+          <w:szCs w:val="22"/>
+        </w:rPr>
+        <w:t>JQuery</w:t>
+      </w:r>
+      <w:proofErr w:type="spellEnd"/>
+      <w:r>
+        <w:rPr>
+          <w:rFonts w:ascii="Calibri" w:hAnsi="Calibri" w:cs="Arial"/>
+          <w:bCs/>
+          <w:color w:val="595959"/>
+          <w:sz w:val="22"/>
+          <w:szCs w:val="22"/>
+        </w:rPr>
+        <w:t>,</w:t>
+      </w:r>
+      <w:r>
+        <w:rPr>
+          <w:rFonts w:ascii="Calibri" w:hAnsi="Calibri" w:cs="Arial"/>
+          <w:bCs/>
+          <w:color w:val="595959"/>
+          <w:sz w:val="22"/>
+          <w:szCs w:val="22"/>
+        </w:rPr>
+        <w:t xml:space="preserve"> SOA, WCF, Web API, MS SQL Server 201</w:t>
+      </w:r>
+      <w:r>
+        <w:rPr>
+          <w:rFonts w:ascii="Calibri" w:hAnsi="Calibri" w:cs="Arial"/>
+          <w:bCs/>
+          <w:color w:val="595959"/>
+          <w:sz w:val="22"/>
+          <w:szCs w:val="22"/>
+        </w:rPr>
+        <w:t>4, Visual Studio 2013</w:t>
+      </w:r>
+      <w:r>
+        <w:rPr>
+          <w:rFonts w:ascii="Calibri" w:hAnsi="Calibri" w:cs="Arial"/>
+          <w:bCs/>
+          <w:color w:val="595959"/>
+          <w:sz w:val="22"/>
+          <w:szCs w:val="22"/>
+        </w:rPr>
+        <w:t xml:space="preserve">, </w:t>
+      </w:r>
+      <w:r>
+        <w:rPr>
+          <w:rFonts w:ascii="Calibri" w:hAnsi="Calibri" w:cs="Arial"/>
+          <w:bCs/>
+          <w:color w:val="595959"/>
+          <w:sz w:val="22"/>
+          <w:szCs w:val="22"/>
+        </w:rPr>
+        <w:t xml:space="preserve">GitHub, </w:t>
+      </w:r>
+      <w:r>
+        <w:rPr>
+          <w:rFonts w:ascii="Calibri" w:hAnsi="Calibri" w:cs="Arial"/>
+          <w:bCs/>
+          <w:color w:val="595959"/>
+          <w:sz w:val="22"/>
+          <w:szCs w:val="22"/>
+        </w:rPr>
+        <w:t>Lucene and Elastic search.</w:t>
+      </w:r>
+    </w:p>
+    <w:p>
+      <w:pPr>
+        <w:rPr>
+          <w:rFonts w:ascii="Calibri" w:hAnsi="Calibri" w:cs="Arial"/>
+          <w:bCs/>
+          <w:color w:val="595959"/>
+          <w:sz w:val="22"/>
+          <w:szCs w:val="22"/>
+        </w:rPr>
+      </w:pPr>
+    </w:p>
+    <w:p>
+      <w:pPr>
+        <w:rPr>
+          <w:rFonts w:ascii="Calibri" w:hAnsi="Calibri" w:cs="Arial"/>
+          <w:bCs/>
+          <w:color w:val="595959"/>
+          <w:sz w:val="22"/>
+          <w:szCs w:val="22"/>
+        </w:rPr>
+      </w:pPr>
+      <w:r>
+        <w:rPr>
+          <w:rFonts w:ascii="Calibri" w:hAnsi="Calibri" w:cs="Arial"/>
+          <w:bCs/>
+          <w:color w:val="595959"/>
+          <w:sz w:val="22"/>
+          <w:szCs w:val="22"/>
+        </w:rPr>
+        <w:t xml:space="preserve">Spearheaded </w:t>
+      </w:r>
+      <w:r>
+        <w:rPr>
+          <w:rFonts w:ascii="Calibri" w:hAnsi="Calibri" w:cs="Arial"/>
+          <w:bCs/>
+          <w:color w:val="595959"/>
+          <w:sz w:val="22"/>
+          <w:szCs w:val="22"/>
+        </w:rPr>
+        <w:t xml:space="preserve">the </w:t>
+      </w:r>
+      <w:r>
+        <w:rPr>
+          <w:rFonts w:ascii="Calibri" w:hAnsi="Calibri" w:cs="Arial"/>
+          <w:b/>
+          <w:color w:val="595959"/>
+          <w:sz w:val="22"/>
+          <w:szCs w:val="22"/>
+        </w:rPr>
+        <w:t>Core Engineering team</w:t>
+      </w:r>
+      <w:r>
+        <w:rPr>
+          <w:rFonts w:ascii="Calibri" w:hAnsi="Calibri" w:cs="Arial"/>
+          <w:bCs/>
+          <w:color w:val="595959"/>
+          <w:sz w:val="22"/>
+          <w:szCs w:val="22"/>
+        </w:rPr>
+        <w:t xml:space="preserve"> for the development and support of the </w:t>
+      </w:r>
+      <w:proofErr w:type="spellStart"/>
+      <w:r>
+        <w:rPr>
+          <w:rFonts w:ascii="Calibri" w:hAnsi="Calibri" w:cs="Arial"/>
+          <w:bCs/>
+          <w:color w:val="595959"/>
+          <w:sz w:val="22"/>
+          <w:szCs w:val="22"/>
+        </w:rPr>
+        <w:t>Speechminer</w:t>
+      </w:r>
+      <w:proofErr w:type="spellEnd"/>
+      <w:r>
+        <w:rPr>
+          <w:rFonts w:ascii="Calibri" w:hAnsi="Calibri" w:cs="Arial"/>
+          <w:bCs/>
+          <w:color w:val="595959"/>
+          <w:sz w:val="22"/>
+          <w:szCs w:val="22"/>
+        </w:rPr>
+        <w:t xml:space="preserve"> Application suite</w:t>
+      </w:r>
+    </w:p>
+    <w:p>
+      <w:pPr>
+        <w:rPr>
+          <w:rFonts w:ascii="Calibri" w:hAnsi="Calibri" w:cs="Arial"/>
+          <w:bCs/>
+          <w:color w:val="595959"/>
+          <w:sz w:val="22"/>
+          <w:szCs w:val="22"/>
+        </w:rPr>
+      </w:pPr>
+    </w:p>
+    <w:p>
+      <w:pPr>
+        <w:rPr>
+          <w:rFonts w:ascii="Calibri" w:hAnsi="Calibri" w:cs="Arial"/>
+          <w:bCs/>
+          <w:color w:val="595959"/>
+          <w:sz w:val="22"/>
+          <w:szCs w:val="22"/>
+        </w:rPr>
+      </w:pPr>
+      <w:r>
+        <w:rPr>
+          <w:rFonts w:ascii="Calibri" w:hAnsi="Calibri" w:cs="Arial"/>
+          <w:bCs/>
           <w:color w:val="595959"/>
           <w:sz w:val="22"/>
           <w:szCs w:val="22"/>
@@ -4097,330 +5313,632 @@
       <w:r>
         <w:rPr>
           <w:rFonts w:ascii="Calibri" w:hAnsi="Calibri" w:cs="Arial"/>
-          <w:color w:val="595959"/>
-          <w:sz w:val="22"/>
-          <w:szCs w:val="22"/>
-        </w:rPr>
-        <w:t xml:space="preserve"> </w:t>
-      </w:r>
-      <w:r>
-        <w:rPr>
-          <w:rFonts w:ascii="Calibri" w:hAnsi="Calibri" w:cs="Arial"/>
-          <w:b/>
-          <w:bCs/>
-          <w:color w:val="595959"/>
-          <w:sz w:val="22"/>
-          <w:szCs w:val="22"/>
-        </w:rPr>
-        <w:t>industry best practices and technology adoption</w:t>
-      </w:r>
-      <w:r>
-        <w:rPr>
-          <w:rFonts w:ascii="Calibri" w:hAnsi="Calibri" w:cs="Arial"/>
-          <w:color w:val="595959"/>
-          <w:sz w:val="22"/>
-          <w:szCs w:val="22"/>
-        </w:rPr>
-        <w:t xml:space="preserve"> </w:t>
-      </w:r>
-      <w:r>
-        <w:rPr>
-          <w:rFonts w:ascii="Calibri" w:hAnsi="Calibri" w:cs="Arial"/>
-          <w:color w:val="595959"/>
-          <w:sz w:val="22"/>
-          <w:szCs w:val="22"/>
-        </w:rPr>
-        <w:t xml:space="preserve">in </w:t>
-      </w:r>
-      <w:r>
-        <w:rPr>
-          <w:rFonts w:ascii="Calibri" w:hAnsi="Calibri" w:cs="Arial"/>
-          <w:color w:val="595959"/>
-          <w:sz w:val="22"/>
-          <w:szCs w:val="22"/>
-        </w:rPr>
-        <w:t xml:space="preserve">the </w:t>
-      </w:r>
-      <w:r>
-        <w:rPr>
-          <w:rFonts w:ascii="Calibri" w:hAnsi="Calibri" w:cs="Arial"/>
-          <w:color w:val="595959"/>
-          <w:sz w:val="22"/>
-          <w:szCs w:val="22"/>
-        </w:rPr>
-        <w:t>full product lifecycle including proof of concepts, architect, design and build, user stories,</w:t>
-      </w:r>
-      <w:r>
-        <w:rPr>
-          <w:rFonts w:ascii="Calibri" w:hAnsi="Calibri" w:cs="Arial"/>
-          <w:color w:val="595959"/>
-          <w:sz w:val="22"/>
-          <w:szCs w:val="22"/>
-        </w:rPr>
-        <w:t xml:space="preserve"> </w:t>
-      </w:r>
-      <w:r>
-        <w:rPr>
-          <w:rFonts w:ascii="Calibri" w:hAnsi="Calibri" w:cs="Arial"/>
-          <w:color w:val="595959"/>
-          <w:sz w:val="22"/>
-          <w:szCs w:val="22"/>
-        </w:rPr>
-        <w:t>research,</w:t>
-      </w:r>
-      <w:r>
-        <w:rPr>
-          <w:rFonts w:ascii="Calibri" w:hAnsi="Calibri" w:cs="Arial"/>
-          <w:color w:val="595959"/>
-          <w:sz w:val="22"/>
-          <w:szCs w:val="22"/>
-        </w:rPr>
-        <w:t xml:space="preserve"> and demos</w:t>
-      </w:r>
-      <w:r>
-        <w:rPr>
-          <w:rFonts w:ascii="Calibri" w:hAnsi="Calibri" w:cs="Arial"/>
-          <w:color w:val="595959"/>
-          <w:sz w:val="22"/>
-          <w:szCs w:val="22"/>
-        </w:rPr>
-        <w:t xml:space="preserve"> that led to 40% increase in productivity </w:t>
-      </w:r>
-    </w:p>
-    <w:p>
-      <w:pPr>
-        <w:rPr>
-          <w:rFonts w:ascii="Calibri" w:hAnsi="Calibri" w:cs="Arial"/>
-          <w:color w:val="595959"/>
-          <w:sz w:val="22"/>
-          <w:szCs w:val="22"/>
-        </w:rPr>
-      </w:pPr>
-    </w:p>
-    <w:p>
-      <w:pPr>
-        <w:rPr>
-          <w:rFonts w:ascii="Calibri" w:hAnsi="Calibri" w:cs="Arial"/>
-          <w:color w:val="595959"/>
-          <w:sz w:val="22"/>
-          <w:szCs w:val="22"/>
-        </w:rPr>
-      </w:pPr>
-      <w:r>
-        <w:rPr>
-          <w:rFonts w:ascii="Calibri" w:hAnsi="Calibri" w:cs="Arial"/>
-          <w:color w:val="595959"/>
-          <w:sz w:val="22"/>
-          <w:szCs w:val="22"/>
-        </w:rPr>
-        <w:t>Embrace</w:t>
-      </w:r>
-      <w:r>
-        <w:rPr>
-          <w:rFonts w:ascii="Calibri" w:hAnsi="Calibri" w:cs="Arial"/>
-          <w:color w:val="595959"/>
-          <w:sz w:val="22"/>
-          <w:szCs w:val="22"/>
-        </w:rPr>
-        <w:t>d</w:t>
-      </w:r>
-      <w:r>
-        <w:rPr>
-          <w:rFonts w:ascii="Calibri" w:hAnsi="Calibri" w:cs="Arial"/>
-          <w:color w:val="595959"/>
-          <w:sz w:val="22"/>
-          <w:szCs w:val="22"/>
-        </w:rPr>
-        <w:t xml:space="preserve"> </w:t>
-      </w:r>
-      <w:r>
-        <w:rPr>
-          <w:rFonts w:ascii="Calibri" w:hAnsi="Calibri" w:cs="Arial"/>
-          <w:b/>
-          <w:bCs/>
-          <w:color w:val="595959"/>
-          <w:sz w:val="22"/>
-          <w:szCs w:val="22"/>
-        </w:rPr>
-        <w:t>continuous learning of engineering practices</w:t>
-      </w:r>
-      <w:r>
-        <w:rPr>
-          <w:rFonts w:ascii="Calibri" w:hAnsi="Calibri" w:cs="Arial"/>
-          <w:color w:val="595959"/>
-          <w:sz w:val="22"/>
-          <w:szCs w:val="22"/>
-        </w:rPr>
-        <w:t xml:space="preserve"> </w:t>
-      </w:r>
-      <w:r>
-        <w:rPr>
-          <w:rFonts w:ascii="Calibri" w:hAnsi="Calibri" w:cs="Arial"/>
-          <w:color w:val="595959"/>
-          <w:sz w:val="22"/>
-          <w:szCs w:val="22"/>
-        </w:rPr>
-        <w:t>and</w:t>
-      </w:r>
-      <w:r>
-        <w:rPr>
-          <w:rFonts w:ascii="Calibri" w:hAnsi="Calibri" w:cs="Arial"/>
-          <w:color w:val="595959"/>
-          <w:sz w:val="22"/>
-          <w:szCs w:val="22"/>
-        </w:rPr>
-        <w:t xml:space="preserve"> ensure</w:t>
-      </w:r>
-      <w:r>
-        <w:rPr>
-          <w:rFonts w:ascii="Calibri" w:hAnsi="Calibri" w:cs="Arial"/>
-          <w:color w:val="595959"/>
-          <w:sz w:val="22"/>
-          <w:szCs w:val="22"/>
-        </w:rPr>
-        <w:t>d to be on top of</w:t>
-      </w:r>
-      <w:r>
-        <w:rPr>
-          <w:rFonts w:ascii="Calibri" w:hAnsi="Calibri" w:cs="Arial"/>
-          <w:color w:val="595959"/>
-          <w:sz w:val="22"/>
-          <w:szCs w:val="22"/>
-        </w:rPr>
-        <w:t xml:space="preserve"> </w:t>
-      </w:r>
-      <w:r>
-        <w:rPr>
-          <w:rFonts w:ascii="Calibri" w:hAnsi="Calibri" w:cs="Arial"/>
-          <w:b/>
-          <w:bCs/>
-          <w:color w:val="595959"/>
-          <w:sz w:val="22"/>
-          <w:szCs w:val="22"/>
-        </w:rPr>
-        <w:t>industry best practices and technology</w:t>
-      </w:r>
-      <w:r>
-        <w:rPr>
-          <w:rFonts w:ascii="Calibri" w:hAnsi="Calibri" w:cs="Arial"/>
-          <w:b/>
-          <w:bCs/>
-          <w:color w:val="595959"/>
-          <w:sz w:val="22"/>
-          <w:szCs w:val="22"/>
-        </w:rPr>
-        <w:t xml:space="preserve"> </w:t>
-      </w:r>
-      <w:r>
-        <w:rPr>
-          <w:rFonts w:ascii="Calibri" w:hAnsi="Calibri" w:cs="Arial"/>
-          <w:b/>
-          <w:bCs/>
-          <w:color w:val="595959"/>
-          <w:sz w:val="22"/>
-          <w:szCs w:val="22"/>
-        </w:rPr>
-        <w:t>adoption</w:t>
-      </w:r>
-      <w:r>
-        <w:rPr>
-          <w:rFonts w:ascii="Calibri" w:hAnsi="Calibri" w:cs="Arial"/>
-          <w:color w:val="595959"/>
-          <w:sz w:val="22"/>
-          <w:szCs w:val="22"/>
-        </w:rPr>
-        <w:t>, including DevOps, Cloud and Agile thinking</w:t>
-      </w:r>
-    </w:p>
-    <w:p>
-      <w:pPr>
-        <w:rPr>
-          <w:rFonts w:ascii="Calibri" w:hAnsi="Calibri" w:cs="Arial"/>
-          <w:color w:val="595959"/>
-          <w:sz w:val="22"/>
-          <w:szCs w:val="22"/>
-        </w:rPr>
-      </w:pPr>
-    </w:p>
-    <w:p>
-      <w:pPr>
-        <w:rPr>
-          <w:rFonts w:ascii="Calibri" w:hAnsi="Calibri" w:cs="Arial"/>
-          <w:b/>
-          <w:bCs/>
-          <w:color w:val="595959"/>
-          <w:sz w:val="22"/>
-          <w:szCs w:val="22"/>
-        </w:rPr>
-      </w:pPr>
-    </w:p>
-    <w:p>
-      <w:pPr>
-        <w:rPr>
-          <w:rFonts w:ascii="Calibri" w:hAnsi="Calibri" w:cs="Arial"/>
-          <w:b/>
-          <w:bCs/>
-          <w:color w:val="595959"/>
-          <w:sz w:val="22"/>
-          <w:szCs w:val="22"/>
-        </w:rPr>
-      </w:pPr>
-      <w:r>
-        <w:rPr>
-          <w:rFonts w:ascii="Calibri" w:hAnsi="Calibri" w:cs="Arial"/>
-          <w:b/>
-          <w:bCs/>
-          <w:color w:val="595959"/>
-          <w:sz w:val="22"/>
-          <w:szCs w:val="22"/>
-        </w:rPr>
-        <w:t xml:space="preserve">Career Break (Apr 2020 to Dec 2020)   </w:t>
-      </w:r>
-    </w:p>
-    <w:p>
-      <w:pPr>
-        <w:rPr>
-          <w:rFonts w:ascii="Calibri" w:hAnsi="Calibri" w:cs="Arial"/>
-          <w:b/>
-          <w:bCs/>
-          <w:color w:val="595959"/>
-          <w:sz w:val="22"/>
-          <w:szCs w:val="22"/>
-        </w:rPr>
-      </w:pPr>
-    </w:p>
-    <w:p>
-      <w:pPr>
-        <w:rPr>
-          <w:rFonts w:ascii="Calibri" w:hAnsi="Calibri" w:cs="Arial"/>
-          <w:b/>
-          <w:bCs/>
-          <w:color w:val="595959"/>
-          <w:sz w:val="22"/>
-          <w:szCs w:val="22"/>
-        </w:rPr>
-      </w:pPr>
-      <w:r>
-        <w:rPr>
-          <w:rFonts w:ascii="Calibri" w:hAnsi="Calibri" w:cs="Arial"/>
-          <w:b/>
-          <w:bCs/>
-          <w:color w:val="595959"/>
-          <w:sz w:val="22"/>
-          <w:szCs w:val="22"/>
-        </w:rPr>
-        <w:t xml:space="preserve">Genesys Telecom Labs India Pvt. Ltd., Chennai, Development Manager (Nov 2017 to </w:t>
-      </w:r>
-      <w:r>
-        <w:rPr>
-          <w:rFonts w:ascii="Calibri" w:hAnsi="Calibri" w:cs="Arial"/>
-          <w:b/>
-          <w:bCs/>
-          <w:color w:val="595959"/>
-          <w:sz w:val="22"/>
-          <w:szCs w:val="22"/>
-        </w:rPr>
-        <w:t>Apr 2020</w:t>
+          <w:bCs/>
+          <w:color w:val="595959"/>
+          <w:sz w:val="22"/>
+          <w:szCs w:val="22"/>
+        </w:rPr>
+        <w:t xml:space="preserve"> and </w:t>
+      </w:r>
+      <w:r>
+        <w:rPr>
+          <w:rFonts w:ascii="Calibri" w:hAnsi="Calibri" w:cs="Arial"/>
+          <w:b/>
+          <w:color w:val="595959"/>
+          <w:sz w:val="22"/>
+          <w:szCs w:val="22"/>
+        </w:rPr>
+        <w:t xml:space="preserve">Established </w:t>
+      </w:r>
+      <w:r>
+        <w:rPr>
+          <w:rFonts w:ascii="Calibri" w:hAnsi="Calibri" w:cs="Arial"/>
+          <w:b/>
+          <w:color w:val="595959"/>
+          <w:sz w:val="22"/>
+          <w:szCs w:val="22"/>
+        </w:rPr>
+        <w:t>DevOps culture</w:t>
+      </w:r>
+      <w:r>
+        <w:rPr>
+          <w:rFonts w:ascii="Calibri" w:hAnsi="Calibri" w:cs="Arial"/>
+          <w:bCs/>
+          <w:color w:val="595959"/>
+          <w:sz w:val="22"/>
+          <w:szCs w:val="22"/>
+        </w:rPr>
+        <w:t xml:space="preserve"> within the </w:t>
+      </w:r>
+      <w:r>
+        <w:rPr>
+          <w:rFonts w:ascii="Calibri" w:hAnsi="Calibri" w:cs="Arial"/>
+          <w:bCs/>
+          <w:color w:val="595959"/>
+          <w:sz w:val="22"/>
+          <w:szCs w:val="22"/>
+        </w:rPr>
+        <w:t>Continuous Engineering</w:t>
+      </w:r>
+      <w:r>
+        <w:rPr>
+          <w:rFonts w:ascii="Calibri" w:hAnsi="Calibri" w:cs="Arial"/>
+          <w:bCs/>
+          <w:color w:val="595959"/>
+          <w:sz w:val="22"/>
+          <w:szCs w:val="22"/>
+        </w:rPr>
+        <w:t xml:space="preserve"> team to automate the deployment models of the application in AWS Infrastructure</w:t>
+      </w:r>
+    </w:p>
+    <w:p>
+      <w:pPr>
+        <w:rPr>
+          <w:rFonts w:ascii="Calibri" w:hAnsi="Calibri" w:cs="Arial"/>
+          <w:bCs/>
+          <w:color w:val="595959"/>
+          <w:sz w:val="22"/>
+          <w:szCs w:val="22"/>
+        </w:rPr>
+      </w:pPr>
+    </w:p>
+    <w:p>
+      <w:pPr>
+        <w:rPr>
+          <w:rFonts w:ascii="Calibri" w:hAnsi="Calibri" w:cs="Arial"/>
+          <w:bCs/>
+          <w:color w:val="595959"/>
+          <w:sz w:val="22"/>
+          <w:szCs w:val="22"/>
+        </w:rPr>
+      </w:pPr>
+      <w:r>
+        <w:rPr>
+          <w:rFonts w:ascii="Calibri" w:hAnsi="Calibri" w:cs="Arial"/>
+          <w:bCs/>
+          <w:color w:val="595959"/>
+          <w:sz w:val="22"/>
+          <w:szCs w:val="22"/>
+        </w:rPr>
+        <w:t xml:space="preserve">Often involved in </w:t>
+      </w:r>
+      <w:r>
+        <w:rPr>
+          <w:rFonts w:ascii="Calibri" w:hAnsi="Calibri" w:cs="Arial"/>
+          <w:b/>
+          <w:color w:val="595959"/>
+          <w:sz w:val="22"/>
+          <w:szCs w:val="22"/>
+        </w:rPr>
+        <w:t>Site Resiliency Engineering Board</w:t>
+      </w:r>
+      <w:r>
+        <w:rPr>
+          <w:rFonts w:ascii="Calibri" w:hAnsi="Calibri" w:cs="Arial"/>
+          <w:bCs/>
+          <w:color w:val="595959"/>
+          <w:sz w:val="22"/>
+          <w:szCs w:val="22"/>
+        </w:rPr>
+        <w:t xml:space="preserve"> for doing </w:t>
+      </w:r>
+      <w:r>
+        <w:rPr>
+          <w:rFonts w:ascii="Calibri" w:hAnsi="Calibri" w:cs="Arial"/>
+          <w:b/>
+          <w:color w:val="595959"/>
+          <w:sz w:val="22"/>
+          <w:szCs w:val="22"/>
+        </w:rPr>
+        <w:t>RCA</w:t>
+      </w:r>
+      <w:r>
+        <w:rPr>
+          <w:rFonts w:ascii="Calibri" w:hAnsi="Calibri" w:cs="Arial"/>
+          <w:bCs/>
+          <w:color w:val="595959"/>
+          <w:sz w:val="22"/>
+          <w:szCs w:val="22"/>
+        </w:rPr>
+        <w:t xml:space="preserve">, </w:t>
+      </w:r>
+      <w:r>
+        <w:rPr>
+          <w:rFonts w:ascii="Calibri" w:hAnsi="Calibri" w:cs="Arial"/>
+          <w:b/>
+          <w:color w:val="595959"/>
+          <w:sz w:val="22"/>
+          <w:szCs w:val="22"/>
+        </w:rPr>
+        <w:t>Blame Storming</w:t>
+      </w:r>
+      <w:r>
+        <w:rPr>
+          <w:rFonts w:ascii="Calibri" w:hAnsi="Calibri" w:cs="Arial"/>
+          <w:bCs/>
+          <w:color w:val="595959"/>
+          <w:sz w:val="22"/>
+          <w:szCs w:val="22"/>
+        </w:rPr>
+        <w:t xml:space="preserve"> and implement mitigation plans </w:t>
+      </w:r>
+    </w:p>
+    <w:p>
+      <w:pPr>
+        <w:rPr>
+          <w:rFonts w:ascii="Calibri" w:hAnsi="Calibri" w:cs="Arial"/>
+          <w:bCs/>
+          <w:color w:val="595959"/>
+          <w:sz w:val="22"/>
+          <w:szCs w:val="22"/>
+        </w:rPr>
+      </w:pPr>
+    </w:p>
+    <w:p>
+      <w:pPr>
+        <w:rPr>
+          <w:rFonts w:ascii="Calibri" w:hAnsi="Calibri" w:cs="Arial"/>
+          <w:bCs/>
+          <w:color w:val="595959"/>
+          <w:sz w:val="22"/>
+          <w:szCs w:val="22"/>
+        </w:rPr>
+      </w:pPr>
+      <w:r>
+        <w:rPr>
+          <w:rFonts w:ascii="Calibri" w:hAnsi="Calibri" w:cs="Arial"/>
+          <w:bCs/>
+          <w:color w:val="595959"/>
+          <w:sz w:val="22"/>
+          <w:szCs w:val="22"/>
+        </w:rPr>
+        <w:t>Collaborated</w:t>
+      </w:r>
+      <w:r>
+        <w:rPr>
+          <w:rFonts w:ascii="Calibri" w:hAnsi="Calibri" w:cs="Arial"/>
+          <w:bCs/>
+          <w:color w:val="595959"/>
+          <w:sz w:val="22"/>
+          <w:szCs w:val="22"/>
+        </w:rPr>
+        <w:t xml:space="preserve"> with Product and Project Managers to align the delivery and strategy of on-boarding new clients on cloud platform</w:t>
+      </w:r>
+    </w:p>
+    <w:p>
+      <w:pPr>
+        <w:rPr>
+          <w:rFonts w:ascii="Calibri" w:hAnsi="Calibri" w:cs="Arial"/>
+          <w:bCs/>
+          <w:color w:val="595959"/>
+          <w:sz w:val="22"/>
+          <w:szCs w:val="22"/>
+        </w:rPr>
+      </w:pPr>
+    </w:p>
+    <w:p>
+      <w:pPr>
+        <w:rPr>
+          <w:rFonts w:ascii="Calibri" w:hAnsi="Calibri" w:cs="Arial"/>
+          <w:bCs/>
+          <w:color w:val="595959"/>
+          <w:sz w:val="22"/>
+          <w:szCs w:val="22"/>
+        </w:rPr>
+      </w:pPr>
+      <w:r>
+        <w:rPr>
+          <w:rFonts w:ascii="Calibri" w:hAnsi="Calibri" w:cs="Arial"/>
+          <w:bCs/>
+          <w:color w:val="595959"/>
+          <w:sz w:val="22"/>
+          <w:szCs w:val="22"/>
+        </w:rPr>
+        <w:lastRenderedPageBreak/>
+        <w:t xml:space="preserve">Investigated </w:t>
+      </w:r>
+      <w:r>
+        <w:rPr>
+          <w:rFonts w:ascii="Calibri" w:hAnsi="Calibri" w:cs="Arial"/>
+          <w:bCs/>
+          <w:color w:val="595959"/>
+          <w:sz w:val="22"/>
+          <w:szCs w:val="22"/>
+        </w:rPr>
+        <w:t xml:space="preserve">in junction with Professional Services team to resolve the </w:t>
+      </w:r>
+      <w:r>
+        <w:rPr>
+          <w:rFonts w:ascii="Calibri" w:hAnsi="Calibri" w:cs="Arial"/>
+          <w:bCs/>
+          <w:color w:val="595959"/>
+          <w:sz w:val="22"/>
+          <w:szCs w:val="22"/>
+        </w:rPr>
+        <w:t>On-Premise</w:t>
+      </w:r>
+      <w:r>
+        <w:rPr>
+          <w:rFonts w:ascii="Calibri" w:hAnsi="Calibri" w:cs="Arial"/>
+          <w:bCs/>
+          <w:color w:val="595959"/>
+          <w:sz w:val="22"/>
+          <w:szCs w:val="22"/>
+        </w:rPr>
+        <w:t xml:space="preserve"> customer deployment and support the team to resolve the customer issues</w:t>
+      </w:r>
+    </w:p>
+    <w:p>
+      <w:pPr>
+        <w:rPr>
+          <w:rFonts w:ascii="Calibri" w:hAnsi="Calibri" w:cs="Arial"/>
+          <w:bCs/>
+          <w:color w:val="595959"/>
+          <w:sz w:val="22"/>
+          <w:szCs w:val="22"/>
+        </w:rPr>
+      </w:pPr>
+    </w:p>
+    <w:p>
+      <w:pPr>
+        <w:rPr>
+          <w:rFonts w:ascii="Calibri" w:hAnsi="Calibri" w:cs="Arial"/>
+          <w:bCs/>
+          <w:color w:val="595959"/>
+          <w:sz w:val="22"/>
+          <w:szCs w:val="22"/>
+        </w:rPr>
+      </w:pPr>
+      <w:r>
+        <w:rPr>
+          <w:rFonts w:ascii="Calibri" w:hAnsi="Calibri" w:cs="Arial"/>
+          <w:bCs/>
+          <w:color w:val="595959"/>
+          <w:sz w:val="22"/>
+          <w:szCs w:val="22"/>
+        </w:rPr>
+        <w:t xml:space="preserve">Often </w:t>
+      </w:r>
+      <w:r>
+        <w:rPr>
+          <w:rFonts w:ascii="Calibri" w:hAnsi="Calibri" w:cs="Arial"/>
+          <w:bCs/>
+          <w:color w:val="595959"/>
+          <w:sz w:val="22"/>
+          <w:szCs w:val="22"/>
+        </w:rPr>
+        <w:t xml:space="preserve">Organized </w:t>
+      </w:r>
+      <w:r>
+        <w:rPr>
+          <w:rFonts w:ascii="Calibri" w:hAnsi="Calibri" w:cs="Arial"/>
+          <w:bCs/>
+          <w:color w:val="595959"/>
+          <w:sz w:val="22"/>
+          <w:szCs w:val="22"/>
+        </w:rPr>
+        <w:t>and preceded</w:t>
+      </w:r>
+      <w:r>
+        <w:rPr>
+          <w:rFonts w:ascii="Calibri" w:hAnsi="Calibri" w:cs="Arial"/>
+          <w:bCs/>
+          <w:color w:val="595959"/>
+          <w:sz w:val="22"/>
+          <w:szCs w:val="22"/>
+        </w:rPr>
+        <w:t xml:space="preserve"> the </w:t>
+      </w:r>
+      <w:r>
+        <w:rPr>
+          <w:rFonts w:ascii="Calibri" w:hAnsi="Calibri" w:cs="Arial"/>
+          <w:b/>
+          <w:color w:val="595959"/>
+          <w:sz w:val="22"/>
+          <w:szCs w:val="22"/>
+        </w:rPr>
+        <w:t>Architecture board</w:t>
+      </w:r>
+      <w:r>
+        <w:rPr>
+          <w:rFonts w:ascii="Calibri" w:hAnsi="Calibri" w:cs="Arial"/>
+          <w:bCs/>
+          <w:color w:val="595959"/>
+          <w:sz w:val="22"/>
+          <w:szCs w:val="22"/>
+        </w:rPr>
+        <w:t xml:space="preserve"> that involved to </w:t>
+      </w:r>
+      <w:r>
+        <w:rPr>
+          <w:rFonts w:ascii="Calibri" w:hAnsi="Calibri" w:cs="Arial"/>
+          <w:b/>
+          <w:color w:val="595959"/>
+          <w:sz w:val="22"/>
+          <w:szCs w:val="22"/>
+        </w:rPr>
+        <w:t>adopt security practices</w:t>
+      </w:r>
+      <w:r>
+        <w:rPr>
+          <w:rFonts w:ascii="Calibri" w:hAnsi="Calibri" w:cs="Arial"/>
+          <w:bCs/>
+          <w:color w:val="595959"/>
+          <w:sz w:val="22"/>
+          <w:szCs w:val="22"/>
+        </w:rPr>
+        <w:t xml:space="preserve"> and </w:t>
+      </w:r>
+      <w:r>
+        <w:rPr>
+          <w:rFonts w:ascii="Calibri" w:hAnsi="Calibri" w:cs="Arial"/>
+          <w:b/>
+          <w:color w:val="595959"/>
+          <w:sz w:val="22"/>
+          <w:szCs w:val="22"/>
+        </w:rPr>
+        <w:t>integrating legacy application</w:t>
+      </w:r>
+      <w:r>
+        <w:rPr>
+          <w:rFonts w:ascii="Calibri" w:hAnsi="Calibri" w:cs="Arial"/>
+          <w:bCs/>
+          <w:color w:val="595959"/>
+          <w:sz w:val="22"/>
+          <w:szCs w:val="22"/>
+        </w:rPr>
+        <w:t xml:space="preserve"> to </w:t>
+      </w:r>
+      <w:r>
+        <w:rPr>
+          <w:rFonts w:ascii="Calibri" w:hAnsi="Calibri" w:cs="Arial"/>
+          <w:b/>
+          <w:color w:val="595959"/>
+          <w:sz w:val="22"/>
+          <w:szCs w:val="22"/>
+        </w:rPr>
+        <w:t>the latest technology platform</w:t>
+      </w:r>
+    </w:p>
+    <w:p>
+      <w:pPr>
+        <w:rPr>
+          <w:rFonts w:ascii="Calibri" w:hAnsi="Calibri" w:cs="Arial"/>
+          <w:bCs/>
+          <w:color w:val="595959"/>
+          <w:sz w:val="22"/>
+          <w:szCs w:val="22"/>
+        </w:rPr>
+      </w:pPr>
+    </w:p>
+    <w:p>
+      <w:pPr>
+        <w:rPr>
+          <w:rFonts w:ascii="Calibri" w:hAnsi="Calibri" w:cs="Arial"/>
+          <w:bCs/>
+          <w:color w:val="595959"/>
+          <w:sz w:val="22"/>
+          <w:szCs w:val="22"/>
+        </w:rPr>
+      </w:pPr>
+      <w:r>
+        <w:rPr>
+          <w:rFonts w:ascii="Calibri" w:hAnsi="Calibri" w:cs="Arial"/>
+          <w:bCs/>
+          <w:color w:val="595959"/>
+          <w:sz w:val="22"/>
+          <w:szCs w:val="22"/>
+        </w:rPr>
+        <w:t xml:space="preserve">Worked with the </w:t>
+      </w:r>
+      <w:r>
+        <w:rPr>
+          <w:rFonts w:ascii="Calibri" w:hAnsi="Calibri" w:cs="Arial"/>
+          <w:bCs/>
+          <w:color w:val="595959"/>
+          <w:sz w:val="22"/>
+          <w:szCs w:val="22"/>
+        </w:rPr>
+        <w:t>Algorithm</w:t>
+      </w:r>
+      <w:r>
+        <w:rPr>
+          <w:rFonts w:ascii="Calibri" w:hAnsi="Calibri" w:cs="Arial"/>
+          <w:bCs/>
+          <w:color w:val="595959"/>
+          <w:sz w:val="22"/>
+          <w:szCs w:val="22"/>
+        </w:rPr>
+        <w:t xml:space="preserve"> and research team for new language </w:t>
+      </w:r>
+      <w:r>
+        <w:rPr>
+          <w:rFonts w:ascii="Calibri" w:hAnsi="Calibri" w:cs="Arial"/>
+          <w:bCs/>
+          <w:color w:val="595959"/>
+          <w:sz w:val="22"/>
+          <w:szCs w:val="22"/>
+        </w:rPr>
+        <w:t>recognition</w:t>
+      </w:r>
+      <w:r>
+        <w:rPr>
+          <w:rFonts w:ascii="Calibri" w:hAnsi="Calibri" w:cs="Arial"/>
+          <w:bCs/>
+          <w:color w:val="595959"/>
+          <w:sz w:val="22"/>
+          <w:szCs w:val="22"/>
+        </w:rPr>
+        <w:t xml:space="preserve"> engine and </w:t>
+      </w:r>
+      <w:r>
+        <w:rPr>
+          <w:rFonts w:ascii="Calibri" w:hAnsi="Calibri" w:cs="Arial"/>
+          <w:bCs/>
+          <w:color w:val="595959"/>
+          <w:sz w:val="22"/>
+          <w:szCs w:val="22"/>
+        </w:rPr>
+        <w:t>improve the quality of recognition.</w:t>
+      </w:r>
+    </w:p>
+    <w:p>
+      <w:pPr>
+        <w:rPr>
+          <w:rFonts w:ascii="Calibri" w:hAnsi="Calibri" w:cs="Arial"/>
+          <w:bCs/>
+          <w:color w:val="595959"/>
+          <w:sz w:val="22"/>
+          <w:szCs w:val="22"/>
+        </w:rPr>
+      </w:pPr>
+    </w:p>
+    <w:p>
+      <w:pPr>
+        <w:rPr>
+          <w:rFonts w:ascii="Calibri" w:hAnsi="Calibri" w:cs="Arial"/>
+          <w:bCs/>
+          <w:color w:val="595959"/>
+          <w:sz w:val="22"/>
+          <w:szCs w:val="22"/>
+        </w:rPr>
+      </w:pPr>
+      <w:r>
+        <w:rPr>
+          <w:rFonts w:ascii="Calibri" w:hAnsi="Calibri" w:cs="Arial"/>
+          <w:bCs/>
+          <w:color w:val="595959"/>
+          <w:sz w:val="22"/>
+          <w:szCs w:val="22"/>
+        </w:rPr>
+        <w:t xml:space="preserve">Often involved in </w:t>
+      </w:r>
+      <w:r>
+        <w:rPr>
+          <w:rFonts w:ascii="Calibri" w:hAnsi="Calibri" w:cs="Arial"/>
+          <w:b/>
+          <w:color w:val="595959"/>
+          <w:sz w:val="22"/>
+          <w:szCs w:val="22"/>
+        </w:rPr>
+        <w:t>assessing technical capabilities</w:t>
+      </w:r>
+      <w:r>
+        <w:rPr>
+          <w:rFonts w:ascii="Calibri" w:hAnsi="Calibri" w:cs="Arial"/>
+          <w:bCs/>
+          <w:color w:val="595959"/>
+          <w:sz w:val="22"/>
+          <w:szCs w:val="22"/>
+        </w:rPr>
+        <w:t xml:space="preserve"> in </w:t>
+      </w:r>
+      <w:r>
+        <w:rPr>
+          <w:rFonts w:ascii="Calibri" w:hAnsi="Calibri" w:cs="Arial"/>
+          <w:b/>
+          <w:color w:val="595959"/>
+          <w:sz w:val="22"/>
+          <w:szCs w:val="22"/>
+        </w:rPr>
+        <w:t>talent acquisition</w:t>
+      </w:r>
+      <w:r>
+        <w:rPr>
+          <w:rFonts w:ascii="Calibri" w:hAnsi="Calibri" w:cs="Arial"/>
+          <w:bCs/>
+          <w:color w:val="595959"/>
+          <w:sz w:val="22"/>
+          <w:szCs w:val="22"/>
+        </w:rPr>
+        <w:t xml:space="preserve"> for Organization expansion</w:t>
+      </w:r>
+    </w:p>
+    <w:p>
+      <w:pPr>
+        <w:rPr>
+          <w:rFonts w:ascii="Calibri" w:hAnsi="Calibri"/>
+          <w:color w:val="595959"/>
+          <w:sz w:val="22"/>
+        </w:rPr>
+      </w:pPr>
+    </w:p>
+    <w:p>
+      <w:pPr>
+        <w:rPr>
+          <w:rFonts w:ascii="Calibri" w:hAnsi="Calibri" w:cs="Arial"/>
+          <w:b/>
+          <w:bCs/>
+          <w:color w:val="595959"/>
+          <w:sz w:val="22"/>
+          <w:szCs w:val="22"/>
+        </w:rPr>
+      </w:pPr>
+      <w:r>
+        <w:rPr>
+          <w:rFonts w:ascii="Calibri" w:hAnsi="Calibri" w:cs="Arial"/>
+          <w:b/>
+          <w:bCs/>
+          <w:color w:val="595959"/>
+          <w:sz w:val="22"/>
+          <w:szCs w:val="22"/>
+        </w:rPr>
+        <w:t>Cognizant Technology Solutions</w:t>
+      </w:r>
+      <w:r>
+        <w:rPr>
+          <w:rFonts w:ascii="Calibri" w:hAnsi="Calibri" w:cs="Arial"/>
+          <w:b/>
+          <w:bCs/>
+          <w:color w:val="595959"/>
+          <w:sz w:val="22"/>
+          <w:szCs w:val="22"/>
+        </w:rPr>
+        <w:t>,</w:t>
+      </w:r>
+      <w:r>
+        <w:rPr>
+          <w:rFonts w:ascii="Calibri" w:hAnsi="Calibri" w:cs="Arial"/>
+          <w:b/>
+          <w:bCs/>
+          <w:color w:val="595959"/>
+          <w:sz w:val="22"/>
+          <w:szCs w:val="22"/>
+        </w:rPr>
+        <w:t xml:space="preserve"> Chennai</w:t>
+      </w:r>
+      <w:r>
+        <w:rPr>
+          <w:rFonts w:ascii="Calibri" w:hAnsi="Calibri" w:cs="Arial"/>
+          <w:b/>
+          <w:bCs/>
+          <w:color w:val="595959"/>
+          <w:sz w:val="22"/>
+          <w:szCs w:val="22"/>
+        </w:rPr>
+        <w:t xml:space="preserve">. </w:t>
+      </w:r>
+      <w:r>
+        <w:rPr>
+          <w:rFonts w:ascii="Calibri" w:hAnsi="Calibri" w:cs="Arial"/>
+          <w:b/>
+          <w:bCs/>
+          <w:color w:val="595959"/>
+          <w:sz w:val="22"/>
+          <w:szCs w:val="22"/>
+        </w:rPr>
+        <w:t xml:space="preserve">Architect – Technology (Feb 2014 – </w:t>
+      </w:r>
+      <w:r>
+        <w:rPr>
+          <w:rFonts w:ascii="Calibri" w:hAnsi="Calibri" w:cs="Arial"/>
+          <w:b/>
+          <w:bCs/>
+          <w:color w:val="595959"/>
+          <w:sz w:val="22"/>
+          <w:szCs w:val="22"/>
+        </w:rPr>
+        <w:t>Oct 2017</w:t>
       </w:r>
       <w:r>
         <w:rPr>
@@ -4443,11 +5961,13 @@
           <w:color w:val="595959"/>
           <w:sz w:val="22"/>
           <w:szCs w:val="22"/>
-        </w:rPr>
-      </w:pPr>
-    </w:p>
-    <w:p>
-      <w:pPr>
+          <w:u w:val="single"/>
+        </w:rPr>
+      </w:pPr>
+    </w:p>
+    <w:p>
+      <w:pPr>
+        <w:jc w:val="both"/>
         <w:rPr>
           <w:rFonts w:ascii="Calibri" w:hAnsi="Calibri" w:cs="Arial"/>
           <w:bCs/>
@@ -4475,88 +5995,9 @@
           <w:sz w:val="22"/>
           <w:szCs w:val="22"/>
         </w:rPr>
-        <w:t xml:space="preserve"> </w:t>
-      </w:r>
-      <w:r>
-        <w:rPr>
-          <w:rFonts w:ascii="Calibri" w:hAnsi="Calibri" w:cs="Arial"/>
-          <w:bCs/>
-          <w:color w:val="595959"/>
-          <w:sz w:val="22"/>
-          <w:szCs w:val="22"/>
-        </w:rPr>
-        <w:t xml:space="preserve">Python, </w:t>
-      </w:r>
-      <w:r>
-        <w:rPr>
-          <w:rFonts w:ascii="Calibri" w:hAnsi="Calibri" w:cs="Arial"/>
-          <w:bCs/>
-          <w:color w:val="595959"/>
-          <w:sz w:val="22"/>
-          <w:szCs w:val="22"/>
-        </w:rPr>
-        <w:t>AWS,</w:t>
-      </w:r>
-      <w:r>
-        <w:rPr>
-          <w:rFonts w:ascii="Calibri" w:hAnsi="Calibri" w:cs="Arial"/>
-          <w:bCs/>
-          <w:color w:val="595959"/>
-          <w:sz w:val="22"/>
-          <w:szCs w:val="22"/>
-        </w:rPr>
-        <w:t xml:space="preserve"> .NET</w:t>
-      </w:r>
-      <w:r>
-        <w:rPr>
-          <w:rFonts w:ascii="Calibri" w:hAnsi="Calibri" w:cs="Arial"/>
-          <w:bCs/>
-          <w:color w:val="595959"/>
-          <w:sz w:val="22"/>
-          <w:szCs w:val="22"/>
-        </w:rPr>
-        <w:t xml:space="preserve"> 4.5, C#, ASP.NET, ASP.NET MVC</w:t>
-      </w:r>
-      <w:r>
-        <w:rPr>
-          <w:rFonts w:ascii="Calibri" w:hAnsi="Calibri" w:cs="Arial"/>
-          <w:bCs/>
-          <w:color w:val="595959"/>
-          <w:sz w:val="22"/>
-          <w:szCs w:val="22"/>
-        </w:rPr>
-        <w:t xml:space="preserve"> and</w:t>
-      </w:r>
-      <w:r>
-        <w:rPr>
-          <w:rFonts w:ascii="Calibri" w:hAnsi="Calibri" w:cs="Arial"/>
-          <w:bCs/>
-          <w:color w:val="595959"/>
-          <w:sz w:val="22"/>
-          <w:szCs w:val="22"/>
-        </w:rPr>
-        <w:t xml:space="preserve"> </w:t>
-      </w:r>
-      <w:r>
-        <w:rPr>
-          <w:rFonts w:ascii="Calibri" w:hAnsi="Calibri" w:cs="Arial"/>
-          <w:bCs/>
-          <w:color w:val="595959"/>
-          <w:sz w:val="22"/>
-          <w:szCs w:val="22"/>
-        </w:rPr>
-        <w:t xml:space="preserve">Web API, </w:t>
-      </w:r>
-      <w:r>
-        <w:rPr>
-          <w:rFonts w:ascii="Calibri" w:hAnsi="Calibri" w:cs="Arial"/>
-          <w:bCs/>
-          <w:color w:val="595959"/>
-          <w:sz w:val="22"/>
-          <w:szCs w:val="22"/>
-        </w:rPr>
-        <w:t xml:space="preserve">Entity Framework 6.0, LINQ, AJAX, Angular JS, </w:t>
-      </w:r>
+        <w:t xml:space="preserve"> .NET 4.5, C#, ASP.NET, ASP.NET MVC 5.0, Enterprise Application blocks, Entity Framework 6.0, LINQ, AJAX, HTML5 / CSS3 / RWD, JavaScript, Angular JS, </w:t>
+      </w:r>
+      <w:proofErr w:type="spellStart"/>
       <w:r>
         <w:rPr>
           <w:rFonts w:ascii="Calibri" w:hAnsi="Calibri" w:cs="Arial"/>
@@ -4567,876 +6008,16 @@
         </w:rPr>
         <w:t>JQuery</w:t>
       </w:r>
-      <w:r>
-        <w:rPr>
-          <w:rFonts w:ascii="Calibri" w:hAnsi="Calibri" w:cs="Arial"/>
-          <w:bCs/>
-          <w:color w:val="595959"/>
-          <w:sz w:val="22"/>
-          <w:szCs w:val="22"/>
-        </w:rPr>
-        <w:t>,</w:t>
-      </w:r>
-      <w:r>
-        <w:rPr>
-          <w:rFonts w:ascii="Calibri" w:hAnsi="Calibri" w:cs="Arial"/>
-          <w:bCs/>
-          <w:color w:val="595959"/>
-          <w:sz w:val="22"/>
-          <w:szCs w:val="22"/>
-        </w:rPr>
-        <w:t xml:space="preserve"> SOA, WCF, Web API, MS SQL Server 201</w:t>
-      </w:r>
-      <w:r>
-        <w:rPr>
-          <w:rFonts w:ascii="Calibri" w:hAnsi="Calibri" w:cs="Arial"/>
-          <w:bCs/>
-          <w:color w:val="595959"/>
-          <w:sz w:val="22"/>
-          <w:szCs w:val="22"/>
-        </w:rPr>
-        <w:t>4, Visual Studio 2013</w:t>
-      </w:r>
-      <w:r>
-        <w:rPr>
-          <w:rFonts w:ascii="Calibri" w:hAnsi="Calibri" w:cs="Arial"/>
-          <w:bCs/>
-          <w:color w:val="595959"/>
-          <w:sz w:val="22"/>
-          <w:szCs w:val="22"/>
-        </w:rPr>
-        <w:t xml:space="preserve">, </w:t>
-      </w:r>
-      <w:r>
-        <w:rPr>
-          <w:rFonts w:ascii="Calibri" w:hAnsi="Calibri" w:cs="Arial"/>
-          <w:bCs/>
-          <w:color w:val="595959"/>
-          <w:sz w:val="22"/>
-          <w:szCs w:val="22"/>
-        </w:rPr>
-        <w:t xml:space="preserve">GitHub, </w:t>
-      </w:r>
-      <w:r>
-        <w:rPr>
-          <w:rFonts w:ascii="Calibri" w:hAnsi="Calibri" w:cs="Arial"/>
-          <w:bCs/>
-          <w:color w:val="595959"/>
-          <w:sz w:val="22"/>
-          <w:szCs w:val="22"/>
-        </w:rPr>
-        <w:t>Lucene and Elastic search.</w:t>
-      </w:r>
-    </w:p>
-    <w:p>
-      <w:pPr>
-        <w:rPr>
-          <w:rFonts w:ascii="Calibri" w:hAnsi="Calibri" w:cs="Arial"/>
-          <w:bCs/>
-          <w:color w:val="595959"/>
-          <w:sz w:val="22"/>
-          <w:szCs w:val="22"/>
-        </w:rPr>
-      </w:pPr>
-    </w:p>
-    <w:p>
-      <w:pPr>
-        <w:rPr>
-          <w:rFonts w:ascii="Calibri" w:hAnsi="Calibri" w:cs="Arial"/>
-          <w:bCs/>
-          <w:color w:val="595959"/>
-          <w:sz w:val="22"/>
-          <w:szCs w:val="22"/>
-        </w:rPr>
-      </w:pPr>
-      <w:r>
-        <w:rPr>
-          <w:rFonts w:ascii="Calibri" w:hAnsi="Calibri" w:cs="Arial"/>
-          <w:bCs/>
-          <w:color w:val="595959"/>
-          <w:sz w:val="22"/>
-          <w:szCs w:val="22"/>
-        </w:rPr>
-        <w:t>Spearheaded</w:t>
-      </w:r>
-      <w:r>
-        <w:rPr>
-          <w:rFonts w:ascii="Calibri" w:hAnsi="Calibri" w:cs="Arial"/>
-          <w:bCs/>
-          <w:color w:val="595959"/>
-          <w:sz w:val="22"/>
-          <w:szCs w:val="22"/>
-        </w:rPr>
-        <w:t xml:space="preserve"> </w:t>
-      </w:r>
-      <w:r>
-        <w:rPr>
-          <w:rFonts w:ascii="Calibri" w:hAnsi="Calibri" w:cs="Arial"/>
-          <w:bCs/>
-          <w:color w:val="595959"/>
-          <w:sz w:val="22"/>
-          <w:szCs w:val="22"/>
-        </w:rPr>
-        <w:t xml:space="preserve">the </w:t>
-      </w:r>
-      <w:r>
-        <w:rPr>
-          <w:rFonts w:ascii="Calibri" w:hAnsi="Calibri" w:cs="Arial"/>
-          <w:b/>
-          <w:color w:val="595959"/>
-          <w:sz w:val="22"/>
-          <w:szCs w:val="22"/>
-        </w:rPr>
-        <w:t>Core Engineering team</w:t>
-      </w:r>
-      <w:r>
-        <w:rPr>
-          <w:rFonts w:ascii="Calibri" w:hAnsi="Calibri" w:cs="Arial"/>
-          <w:bCs/>
-          <w:color w:val="595959"/>
-          <w:sz w:val="22"/>
-          <w:szCs w:val="22"/>
-        </w:rPr>
-        <w:t xml:space="preserve"> for the development and support of the Speechminer Application suite</w:t>
-      </w:r>
-    </w:p>
-    <w:p>
-      <w:pPr>
-        <w:rPr>
-          <w:rFonts w:ascii="Calibri" w:hAnsi="Calibri" w:cs="Arial"/>
-          <w:bCs/>
-          <w:color w:val="595959"/>
-          <w:sz w:val="22"/>
-          <w:szCs w:val="22"/>
-        </w:rPr>
-      </w:pPr>
-    </w:p>
-    <w:p>
-      <w:pPr>
-        <w:rPr>
-          <w:rFonts w:ascii="Calibri" w:hAnsi="Calibri" w:cs="Arial"/>
-          <w:bCs/>
-          <w:color w:val="595959"/>
-          <w:sz w:val="22"/>
-          <w:szCs w:val="22"/>
-        </w:rPr>
-      </w:pPr>
-      <w:r>
-        <w:rPr>
-          <w:rFonts w:ascii="Calibri" w:hAnsi="Calibri" w:cs="Arial"/>
-          <w:bCs/>
-          <w:color w:val="595959"/>
-          <w:sz w:val="22"/>
-          <w:szCs w:val="22"/>
-        </w:rPr>
-        <w:t>Advised</w:t>
-      </w:r>
-      <w:r>
-        <w:rPr>
-          <w:rFonts w:ascii="Calibri" w:hAnsi="Calibri" w:cs="Arial"/>
-          <w:bCs/>
-          <w:color w:val="595959"/>
-          <w:sz w:val="22"/>
-          <w:szCs w:val="22"/>
-        </w:rPr>
-        <w:t xml:space="preserve"> and </w:t>
-      </w:r>
-      <w:r>
-        <w:rPr>
-          <w:rFonts w:ascii="Calibri" w:hAnsi="Calibri" w:cs="Arial"/>
-          <w:b/>
-          <w:color w:val="595959"/>
-          <w:sz w:val="22"/>
-          <w:szCs w:val="22"/>
-        </w:rPr>
-        <w:t>Established</w:t>
-      </w:r>
-      <w:r>
-        <w:rPr>
-          <w:rFonts w:ascii="Calibri" w:hAnsi="Calibri" w:cs="Arial"/>
-          <w:b/>
-          <w:color w:val="595959"/>
-          <w:sz w:val="22"/>
-          <w:szCs w:val="22"/>
-        </w:rPr>
-        <w:t xml:space="preserve"> </w:t>
-      </w:r>
-      <w:r>
-        <w:rPr>
-          <w:rFonts w:ascii="Calibri" w:hAnsi="Calibri" w:cs="Arial"/>
-          <w:b/>
-          <w:color w:val="595959"/>
-          <w:sz w:val="22"/>
-          <w:szCs w:val="22"/>
-        </w:rPr>
-        <w:t>DevOps culture</w:t>
-      </w:r>
-      <w:r>
-        <w:rPr>
-          <w:rFonts w:ascii="Calibri" w:hAnsi="Calibri" w:cs="Arial"/>
-          <w:bCs/>
-          <w:color w:val="595959"/>
-          <w:sz w:val="22"/>
-          <w:szCs w:val="22"/>
-        </w:rPr>
-        <w:t xml:space="preserve"> within the </w:t>
-      </w:r>
-      <w:r>
-        <w:rPr>
-          <w:rFonts w:ascii="Calibri" w:hAnsi="Calibri" w:cs="Arial"/>
-          <w:bCs/>
-          <w:color w:val="595959"/>
-          <w:sz w:val="22"/>
-          <w:szCs w:val="22"/>
-        </w:rPr>
-        <w:t>Continuous Engineering</w:t>
-      </w:r>
-      <w:r>
-        <w:rPr>
-          <w:rFonts w:ascii="Calibri" w:hAnsi="Calibri" w:cs="Arial"/>
-          <w:bCs/>
-          <w:color w:val="595959"/>
-          <w:sz w:val="22"/>
-          <w:szCs w:val="22"/>
-        </w:rPr>
-        <w:t xml:space="preserve"> team to automate the deployment models of the application in AWS Infrastructure</w:t>
-      </w:r>
-    </w:p>
-    <w:p>
-      <w:pPr>
-        <w:rPr>
-          <w:rFonts w:ascii="Calibri" w:hAnsi="Calibri" w:cs="Arial"/>
-          <w:bCs/>
-          <w:color w:val="595959"/>
-          <w:sz w:val="22"/>
-          <w:szCs w:val="22"/>
-        </w:rPr>
-      </w:pPr>
-    </w:p>
-    <w:p>
-      <w:pPr>
-        <w:rPr>
-          <w:rFonts w:ascii="Calibri" w:hAnsi="Calibri" w:cs="Arial"/>
-          <w:bCs/>
-          <w:color w:val="595959"/>
-          <w:sz w:val="22"/>
-          <w:szCs w:val="22"/>
-        </w:rPr>
-      </w:pPr>
-      <w:r>
-        <w:rPr>
-          <w:rFonts w:ascii="Calibri" w:hAnsi="Calibri" w:cs="Arial"/>
-          <w:bCs/>
-          <w:color w:val="595959"/>
-          <w:sz w:val="22"/>
-          <w:szCs w:val="22"/>
-        </w:rPr>
-        <w:t xml:space="preserve">Often involved in </w:t>
-      </w:r>
-      <w:r>
-        <w:rPr>
-          <w:rFonts w:ascii="Calibri" w:hAnsi="Calibri" w:cs="Arial"/>
-          <w:b/>
-          <w:color w:val="595959"/>
-          <w:sz w:val="22"/>
-          <w:szCs w:val="22"/>
-        </w:rPr>
-        <w:t>Site Resiliency Engineering Board</w:t>
-      </w:r>
-      <w:r>
-        <w:rPr>
-          <w:rFonts w:ascii="Calibri" w:hAnsi="Calibri" w:cs="Arial"/>
-          <w:bCs/>
-          <w:color w:val="595959"/>
-          <w:sz w:val="22"/>
-          <w:szCs w:val="22"/>
-        </w:rPr>
-        <w:t xml:space="preserve"> for doing </w:t>
-      </w:r>
-      <w:r>
-        <w:rPr>
-          <w:rFonts w:ascii="Calibri" w:hAnsi="Calibri" w:cs="Arial"/>
-          <w:b/>
-          <w:color w:val="595959"/>
-          <w:sz w:val="22"/>
-          <w:szCs w:val="22"/>
-        </w:rPr>
-        <w:t>RCA</w:t>
-      </w:r>
-      <w:r>
-        <w:rPr>
-          <w:rFonts w:ascii="Calibri" w:hAnsi="Calibri" w:cs="Arial"/>
-          <w:bCs/>
-          <w:color w:val="595959"/>
-          <w:sz w:val="22"/>
-          <w:szCs w:val="22"/>
-        </w:rPr>
-        <w:t xml:space="preserve">, </w:t>
-      </w:r>
-      <w:r>
-        <w:rPr>
-          <w:rFonts w:ascii="Calibri" w:hAnsi="Calibri" w:cs="Arial"/>
-          <w:b/>
-          <w:color w:val="595959"/>
-          <w:sz w:val="22"/>
-          <w:szCs w:val="22"/>
-        </w:rPr>
-        <w:t>Blame Storming</w:t>
-      </w:r>
-      <w:r>
-        <w:rPr>
-          <w:rFonts w:ascii="Calibri" w:hAnsi="Calibri" w:cs="Arial"/>
-          <w:bCs/>
-          <w:color w:val="595959"/>
-          <w:sz w:val="22"/>
-          <w:szCs w:val="22"/>
-        </w:rPr>
-        <w:t xml:space="preserve"> and implement mitigation plans </w:t>
-      </w:r>
-    </w:p>
-    <w:p>
-      <w:pPr>
-        <w:rPr>
-          <w:rFonts w:ascii="Calibri" w:hAnsi="Calibri" w:cs="Arial"/>
-          <w:bCs/>
-          <w:color w:val="595959"/>
-          <w:sz w:val="22"/>
-          <w:szCs w:val="22"/>
-        </w:rPr>
-      </w:pPr>
-    </w:p>
-    <w:p>
-      <w:pPr>
-        <w:rPr>
-          <w:rFonts w:ascii="Calibri" w:hAnsi="Calibri" w:cs="Arial"/>
-          <w:bCs/>
-          <w:color w:val="595959"/>
-          <w:sz w:val="22"/>
-          <w:szCs w:val="22"/>
-        </w:rPr>
-      </w:pPr>
-      <w:r>
-        <w:rPr>
-          <w:rFonts w:ascii="Calibri" w:hAnsi="Calibri" w:cs="Arial"/>
-          <w:bCs/>
-          <w:color w:val="595959"/>
-          <w:sz w:val="22"/>
-          <w:szCs w:val="22"/>
-        </w:rPr>
-        <w:t>Collaborated</w:t>
-      </w:r>
-      <w:r>
-        <w:rPr>
-          <w:rFonts w:ascii="Calibri" w:hAnsi="Calibri" w:cs="Arial"/>
-          <w:bCs/>
-          <w:color w:val="595959"/>
-          <w:sz w:val="22"/>
-          <w:szCs w:val="22"/>
-        </w:rPr>
-        <w:t xml:space="preserve"> with Product and Project Managers to align the delivery and strategy of on-boarding new clients on cloud platform</w:t>
-      </w:r>
-    </w:p>
-    <w:p>
-      <w:pPr>
-        <w:rPr>
-          <w:rFonts w:ascii="Calibri" w:hAnsi="Calibri" w:cs="Arial"/>
-          <w:bCs/>
-          <w:color w:val="595959"/>
-          <w:sz w:val="22"/>
-          <w:szCs w:val="22"/>
-        </w:rPr>
-      </w:pPr>
-    </w:p>
-    <w:p>
-      <w:pPr>
-        <w:rPr>
-          <w:rFonts w:ascii="Calibri" w:hAnsi="Calibri" w:cs="Arial"/>
-          <w:bCs/>
-          <w:color w:val="595959"/>
-          <w:sz w:val="22"/>
-          <w:szCs w:val="22"/>
-        </w:rPr>
-      </w:pPr>
-      <w:r>
-        <w:rPr>
-          <w:rFonts w:ascii="Calibri" w:hAnsi="Calibri" w:cs="Arial"/>
-          <w:bCs/>
-          <w:color w:val="595959"/>
-          <w:sz w:val="22"/>
-          <w:szCs w:val="22"/>
-        </w:rPr>
-        <w:t>Investigated</w:t>
-      </w:r>
-      <w:r>
-        <w:rPr>
-          <w:rFonts w:ascii="Calibri" w:hAnsi="Calibri" w:cs="Arial"/>
-          <w:bCs/>
-          <w:color w:val="595959"/>
-          <w:sz w:val="22"/>
-          <w:szCs w:val="22"/>
-        </w:rPr>
-        <w:t xml:space="preserve"> </w:t>
-      </w:r>
-      <w:r>
-        <w:rPr>
-          <w:rFonts w:ascii="Calibri" w:hAnsi="Calibri" w:cs="Arial"/>
-          <w:bCs/>
-          <w:color w:val="595959"/>
-          <w:sz w:val="22"/>
-          <w:szCs w:val="22"/>
-        </w:rPr>
-        <w:t xml:space="preserve">in junction with Professional Services team to resolve the </w:t>
-      </w:r>
-      <w:r>
-        <w:rPr>
-          <w:rFonts w:ascii="Calibri" w:hAnsi="Calibri" w:cs="Arial"/>
-          <w:bCs/>
-          <w:color w:val="595959"/>
-          <w:sz w:val="22"/>
-          <w:szCs w:val="22"/>
-        </w:rPr>
-        <w:t>On-Premise</w:t>
-      </w:r>
-      <w:r>
-        <w:rPr>
-          <w:rFonts w:ascii="Calibri" w:hAnsi="Calibri" w:cs="Arial"/>
-          <w:bCs/>
-          <w:color w:val="595959"/>
-          <w:sz w:val="22"/>
-          <w:szCs w:val="22"/>
-        </w:rPr>
-        <w:t xml:space="preserve"> customer deployment and support the team to resolve the customer issues</w:t>
-      </w:r>
-    </w:p>
-    <w:p>
-      <w:pPr>
-        <w:rPr>
-          <w:rFonts w:ascii="Calibri" w:hAnsi="Calibri" w:cs="Arial"/>
-          <w:bCs/>
-          <w:color w:val="595959"/>
-          <w:sz w:val="22"/>
-          <w:szCs w:val="22"/>
-        </w:rPr>
-      </w:pPr>
-    </w:p>
-    <w:p>
-      <w:pPr>
-        <w:rPr>
-          <w:rFonts w:ascii="Calibri" w:hAnsi="Calibri" w:cs="Arial"/>
-          <w:bCs/>
-          <w:color w:val="595959"/>
-          <w:sz w:val="22"/>
-          <w:szCs w:val="22"/>
-        </w:rPr>
-      </w:pPr>
-      <w:r>
-        <w:rPr>
-          <w:rFonts w:ascii="Calibri" w:hAnsi="Calibri" w:cs="Arial"/>
-          <w:bCs/>
-          <w:color w:val="595959"/>
-          <w:sz w:val="22"/>
-          <w:szCs w:val="22"/>
-        </w:rPr>
-        <w:lastRenderedPageBreak/>
-        <w:t xml:space="preserve">Often </w:t>
-      </w:r>
-      <w:r>
-        <w:rPr>
-          <w:rFonts w:ascii="Calibri" w:hAnsi="Calibri" w:cs="Arial"/>
-          <w:bCs/>
-          <w:color w:val="595959"/>
-          <w:sz w:val="22"/>
-          <w:szCs w:val="22"/>
-        </w:rPr>
-        <w:t xml:space="preserve">Organized </w:t>
-      </w:r>
-      <w:r>
-        <w:rPr>
-          <w:rFonts w:ascii="Calibri" w:hAnsi="Calibri" w:cs="Arial"/>
-          <w:bCs/>
-          <w:color w:val="595959"/>
-          <w:sz w:val="22"/>
-          <w:szCs w:val="22"/>
-        </w:rPr>
-        <w:t>and preceded</w:t>
-      </w:r>
-      <w:r>
-        <w:rPr>
-          <w:rFonts w:ascii="Calibri" w:hAnsi="Calibri" w:cs="Arial"/>
-          <w:bCs/>
-          <w:color w:val="595959"/>
-          <w:sz w:val="22"/>
-          <w:szCs w:val="22"/>
-        </w:rPr>
-        <w:t xml:space="preserve"> the </w:t>
-      </w:r>
-      <w:r>
-        <w:rPr>
-          <w:rFonts w:ascii="Calibri" w:hAnsi="Calibri" w:cs="Arial"/>
-          <w:b/>
-          <w:color w:val="595959"/>
-          <w:sz w:val="22"/>
-          <w:szCs w:val="22"/>
-        </w:rPr>
-        <w:t>Architecture board</w:t>
-      </w:r>
-      <w:r>
-        <w:rPr>
-          <w:rFonts w:ascii="Calibri" w:hAnsi="Calibri" w:cs="Arial"/>
-          <w:bCs/>
-          <w:color w:val="595959"/>
-          <w:sz w:val="22"/>
-          <w:szCs w:val="22"/>
-        </w:rPr>
-        <w:t xml:space="preserve"> that involved to </w:t>
-      </w:r>
-      <w:r>
-        <w:rPr>
-          <w:rFonts w:ascii="Calibri" w:hAnsi="Calibri" w:cs="Arial"/>
-          <w:b/>
-          <w:color w:val="595959"/>
-          <w:sz w:val="22"/>
-          <w:szCs w:val="22"/>
-        </w:rPr>
-        <w:t>adopt security practices</w:t>
-      </w:r>
-      <w:r>
-        <w:rPr>
-          <w:rFonts w:ascii="Calibri" w:hAnsi="Calibri" w:cs="Arial"/>
-          <w:bCs/>
-          <w:color w:val="595959"/>
-          <w:sz w:val="22"/>
-          <w:szCs w:val="22"/>
-        </w:rPr>
-        <w:t xml:space="preserve"> and </w:t>
-      </w:r>
-      <w:r>
-        <w:rPr>
-          <w:rFonts w:ascii="Calibri" w:hAnsi="Calibri" w:cs="Arial"/>
-          <w:b/>
-          <w:color w:val="595959"/>
-          <w:sz w:val="22"/>
-          <w:szCs w:val="22"/>
-        </w:rPr>
-        <w:t>integrating legacy application</w:t>
-      </w:r>
-      <w:r>
-        <w:rPr>
-          <w:rFonts w:ascii="Calibri" w:hAnsi="Calibri" w:cs="Arial"/>
-          <w:bCs/>
-          <w:color w:val="595959"/>
-          <w:sz w:val="22"/>
-          <w:szCs w:val="22"/>
-        </w:rPr>
-        <w:t xml:space="preserve"> to </w:t>
-      </w:r>
-      <w:r>
-        <w:rPr>
-          <w:rFonts w:ascii="Calibri" w:hAnsi="Calibri" w:cs="Arial"/>
-          <w:b/>
-          <w:color w:val="595959"/>
-          <w:sz w:val="22"/>
-          <w:szCs w:val="22"/>
-        </w:rPr>
-        <w:t>the latest technology platform</w:t>
-      </w:r>
-    </w:p>
-    <w:p>
-      <w:pPr>
-        <w:rPr>
-          <w:rFonts w:ascii="Calibri" w:hAnsi="Calibri" w:cs="Arial"/>
-          <w:bCs/>
-          <w:color w:val="595959"/>
-          <w:sz w:val="22"/>
-          <w:szCs w:val="22"/>
-        </w:rPr>
-      </w:pPr>
-    </w:p>
-    <w:p>
-      <w:pPr>
-        <w:rPr>
-          <w:rFonts w:ascii="Calibri" w:hAnsi="Calibri" w:cs="Arial"/>
-          <w:bCs/>
-          <w:color w:val="595959"/>
-          <w:sz w:val="22"/>
-          <w:szCs w:val="22"/>
-        </w:rPr>
-      </w:pPr>
-      <w:r>
-        <w:rPr>
-          <w:rFonts w:ascii="Calibri" w:hAnsi="Calibri" w:cs="Arial"/>
-          <w:bCs/>
-          <w:color w:val="595959"/>
-          <w:sz w:val="22"/>
-          <w:szCs w:val="22"/>
-        </w:rPr>
-        <w:t xml:space="preserve">Worked with the </w:t>
-      </w:r>
-      <w:r>
-        <w:rPr>
-          <w:rFonts w:ascii="Calibri" w:hAnsi="Calibri" w:cs="Arial"/>
-          <w:bCs/>
-          <w:color w:val="595959"/>
-          <w:sz w:val="22"/>
-          <w:szCs w:val="22"/>
-        </w:rPr>
-        <w:t>Algorithm</w:t>
-      </w:r>
-      <w:r>
-        <w:rPr>
-          <w:rFonts w:ascii="Calibri" w:hAnsi="Calibri" w:cs="Arial"/>
-          <w:bCs/>
-          <w:color w:val="595959"/>
-          <w:sz w:val="22"/>
-          <w:szCs w:val="22"/>
-        </w:rPr>
-        <w:t xml:space="preserve"> and research team for new language </w:t>
-      </w:r>
-      <w:r>
-        <w:rPr>
-          <w:rFonts w:ascii="Calibri" w:hAnsi="Calibri" w:cs="Arial"/>
-          <w:bCs/>
-          <w:color w:val="595959"/>
-          <w:sz w:val="22"/>
-          <w:szCs w:val="22"/>
-        </w:rPr>
-        <w:t>recognition</w:t>
-      </w:r>
-      <w:r>
-        <w:rPr>
-          <w:rFonts w:ascii="Calibri" w:hAnsi="Calibri" w:cs="Arial"/>
-          <w:bCs/>
-          <w:color w:val="595959"/>
-          <w:sz w:val="22"/>
-          <w:szCs w:val="22"/>
-        </w:rPr>
-        <w:t xml:space="preserve"> engine and </w:t>
-      </w:r>
-      <w:r>
-        <w:rPr>
-          <w:rFonts w:ascii="Calibri" w:hAnsi="Calibri" w:cs="Arial"/>
-          <w:bCs/>
-          <w:color w:val="595959"/>
-          <w:sz w:val="22"/>
-          <w:szCs w:val="22"/>
-        </w:rPr>
-        <w:t>improve the quality of recognition.</w:t>
-      </w:r>
-    </w:p>
-    <w:p>
-      <w:pPr>
-        <w:rPr>
-          <w:rFonts w:ascii="Calibri" w:hAnsi="Calibri" w:cs="Arial"/>
-          <w:bCs/>
-          <w:color w:val="595959"/>
-          <w:sz w:val="22"/>
-          <w:szCs w:val="22"/>
-        </w:rPr>
-      </w:pPr>
-    </w:p>
-    <w:p>
-      <w:pPr>
-        <w:rPr>
-          <w:rFonts w:ascii="Calibri" w:hAnsi="Calibri" w:cs="Arial"/>
-          <w:bCs/>
-          <w:color w:val="595959"/>
-          <w:sz w:val="22"/>
-          <w:szCs w:val="22"/>
-        </w:rPr>
-      </w:pPr>
-      <w:r>
-        <w:rPr>
-          <w:rFonts w:ascii="Calibri" w:hAnsi="Calibri" w:cs="Arial"/>
-          <w:bCs/>
-          <w:color w:val="595959"/>
-          <w:sz w:val="22"/>
-          <w:szCs w:val="22"/>
-        </w:rPr>
-        <w:t xml:space="preserve">Often involved in </w:t>
-      </w:r>
-      <w:r>
-        <w:rPr>
-          <w:rFonts w:ascii="Calibri" w:hAnsi="Calibri" w:cs="Arial"/>
-          <w:b/>
-          <w:color w:val="595959"/>
-          <w:sz w:val="22"/>
-          <w:szCs w:val="22"/>
-        </w:rPr>
-        <w:t>assessing technical capabilities</w:t>
-      </w:r>
-      <w:r>
-        <w:rPr>
-          <w:rFonts w:ascii="Calibri" w:hAnsi="Calibri" w:cs="Arial"/>
-          <w:bCs/>
-          <w:color w:val="595959"/>
-          <w:sz w:val="22"/>
-          <w:szCs w:val="22"/>
-        </w:rPr>
-        <w:t xml:space="preserve"> in </w:t>
-      </w:r>
-      <w:r>
-        <w:rPr>
-          <w:rFonts w:ascii="Calibri" w:hAnsi="Calibri" w:cs="Arial"/>
-          <w:b/>
-          <w:color w:val="595959"/>
-          <w:sz w:val="22"/>
-          <w:szCs w:val="22"/>
-        </w:rPr>
-        <w:t>talent acquisition</w:t>
-      </w:r>
-      <w:r>
-        <w:rPr>
-          <w:rFonts w:ascii="Calibri" w:hAnsi="Calibri" w:cs="Arial"/>
-          <w:bCs/>
-          <w:color w:val="595959"/>
-          <w:sz w:val="22"/>
-          <w:szCs w:val="22"/>
-        </w:rPr>
-        <w:t xml:space="preserve"> for Organization expansion</w:t>
-      </w:r>
-    </w:p>
-    <w:p>
-      <w:pPr>
-        <w:rPr>
-          <w:rFonts w:ascii="Calibri" w:hAnsi="Calibri"/>
-          <w:color w:val="595959"/>
-          <w:sz w:val="22"/>
-        </w:rPr>
-      </w:pPr>
-    </w:p>
-    <w:p>
-      <w:pPr>
-        <w:rPr>
-          <w:rFonts w:ascii="Calibri" w:hAnsi="Calibri" w:cs="Arial"/>
-          <w:b/>
-          <w:bCs/>
-          <w:color w:val="595959"/>
-          <w:sz w:val="22"/>
-          <w:szCs w:val="22"/>
-        </w:rPr>
-      </w:pPr>
-      <w:r>
-        <w:rPr>
-          <w:rFonts w:ascii="Calibri" w:hAnsi="Calibri" w:cs="Arial"/>
-          <w:b/>
-          <w:bCs/>
-          <w:color w:val="595959"/>
-          <w:sz w:val="22"/>
-          <w:szCs w:val="22"/>
-        </w:rPr>
-        <w:t>Cognizant Technology Solutions</w:t>
-      </w:r>
-      <w:r>
-        <w:rPr>
-          <w:rFonts w:ascii="Calibri" w:hAnsi="Calibri" w:cs="Arial"/>
-          <w:b/>
-          <w:bCs/>
-          <w:color w:val="595959"/>
-          <w:sz w:val="22"/>
-          <w:szCs w:val="22"/>
-        </w:rPr>
-        <w:t>,</w:t>
-      </w:r>
-      <w:r>
-        <w:rPr>
-          <w:rFonts w:ascii="Calibri" w:hAnsi="Calibri" w:cs="Arial"/>
-          <w:b/>
-          <w:bCs/>
-          <w:color w:val="595959"/>
-          <w:sz w:val="22"/>
-          <w:szCs w:val="22"/>
-        </w:rPr>
-        <w:t xml:space="preserve"> Chennai</w:t>
-      </w:r>
-      <w:r>
-        <w:rPr>
-          <w:rFonts w:ascii="Calibri" w:hAnsi="Calibri" w:cs="Arial"/>
-          <w:b/>
-          <w:bCs/>
-          <w:color w:val="595959"/>
-          <w:sz w:val="22"/>
-          <w:szCs w:val="22"/>
-        </w:rPr>
-        <w:t xml:space="preserve">. </w:t>
-      </w:r>
-      <w:r>
-        <w:rPr>
-          <w:rFonts w:ascii="Calibri" w:hAnsi="Calibri" w:cs="Arial"/>
-          <w:b/>
-          <w:bCs/>
-          <w:color w:val="595959"/>
-          <w:sz w:val="22"/>
-          <w:szCs w:val="22"/>
-        </w:rPr>
-        <w:t xml:space="preserve">Architect – Technology (Feb 2014 – </w:t>
-      </w:r>
-      <w:r>
-        <w:rPr>
-          <w:rFonts w:ascii="Calibri" w:hAnsi="Calibri" w:cs="Arial"/>
-          <w:b/>
-          <w:bCs/>
-          <w:color w:val="595959"/>
-          <w:sz w:val="22"/>
-          <w:szCs w:val="22"/>
-        </w:rPr>
-        <w:t>Oct 2017</w:t>
-      </w:r>
-      <w:r>
-        <w:rPr>
-          <w:rFonts w:ascii="Calibri" w:hAnsi="Calibri" w:cs="Arial"/>
-          <w:b/>
-          <w:bCs/>
-          <w:color w:val="595959"/>
-          <w:sz w:val="22"/>
-          <w:szCs w:val="22"/>
-        </w:rPr>
-        <w:t>)</w:t>
-      </w:r>
-    </w:p>
-    <w:p>
-      <w:pPr>
-        <w:rPr>
-          <w:rFonts w:ascii="Calibri" w:hAnsi="Calibri" w:cs="Arial"/>
-          <w:b/>
-          <w:bCs/>
-          <w:color w:val="595959"/>
-          <w:sz w:val="22"/>
-          <w:szCs w:val="22"/>
-          <w:u w:val="single"/>
-        </w:rPr>
-      </w:pPr>
-    </w:p>
-    <w:p>
-      <w:pPr>
-        <w:jc w:val="both"/>
-        <w:rPr>
-          <w:rFonts w:ascii="Calibri" w:hAnsi="Calibri" w:cs="Arial"/>
-          <w:bCs/>
-          <w:color w:val="595959"/>
-          <w:sz w:val="22"/>
-          <w:szCs w:val="22"/>
-        </w:rPr>
-      </w:pPr>
-      <w:r>
-        <w:rPr>
-          <w:rFonts w:ascii="Calibri" w:hAnsi="Calibri" w:cs="Arial"/>
-          <w:b/>
-          <w:bCs/>
-          <w:color w:val="595959"/>
-          <w:sz w:val="22"/>
-          <w:szCs w:val="22"/>
-        </w:rPr>
-        <w:t>Technology / Tools:</w:t>
-      </w:r>
-      <w:r>
-        <w:rPr>
-          <w:rFonts w:ascii="Calibri" w:hAnsi="Calibri" w:cs="Arial"/>
-          <w:bCs/>
-          <w:color w:val="595959"/>
-          <w:sz w:val="22"/>
-          <w:szCs w:val="22"/>
-        </w:rPr>
-        <w:t xml:space="preserve"> .NET 4.5, C#, ASP.NET, ASP.NET MVC 5.0, Enterprise Application blocks, Entity Framework 6.0, LINQ, AJAX, HTML5 / CSS3 / RWD, JavaScript, Angular JS, JQuery, JSON, XML, SOA, WCF, Rest Services, Web API, MS SQL Server 2012, Visual Studio 2015, TFS 2015, SSIS, Microsoft Project, Microsoft Visio</w:t>
+      <w:proofErr w:type="spellEnd"/>
+      <w:r>
+        <w:rPr>
+          <w:rFonts w:ascii="Calibri" w:hAnsi="Calibri" w:cs="Arial"/>
+          <w:bCs/>
+          <w:color w:val="595959"/>
+          <w:sz w:val="22"/>
+          <w:szCs w:val="22"/>
+        </w:rPr>
+        <w:t>, JSON, XML, SOA, WCF, Rest Services, Web API, MS SQL Server 2012, Visual Studio 2015, TFS 2015, SSIS, Microsoft Project, Microsoft Visio</w:t>
       </w:r>
       <w:r>
         <w:rPr>
@@ -5745,7 +6326,27 @@
           <w:color w:val="595959"/>
           <w:sz w:val="22"/>
         </w:rPr>
-        <w:t xml:space="preserve">, WebAPI </w:t>
+        <w:t xml:space="preserve">, </w:t>
+      </w:r>
+      <w:proofErr w:type="spellStart"/>
+      <w:r>
+        <w:rPr>
+          <w:rFonts w:ascii="Calibri" w:hAnsi="Calibri"/>
+          <w:b w:val="0"/>
+          <w:color w:val="595959"/>
+          <w:sz w:val="22"/>
+        </w:rPr>
+        <w:t>WebAPI</w:t>
+      </w:r>
+      <w:proofErr w:type="spellEnd"/>
+      <w:r>
+        <w:rPr>
+          <w:rFonts w:ascii="Calibri" w:hAnsi="Calibri"/>
+          <w:b w:val="0"/>
+          <w:color w:val="595959"/>
+          <w:sz w:val="22"/>
+        </w:rPr>
+        <w:t xml:space="preserve"> </w:t>
       </w:r>
       <w:r>
         <w:rPr>
@@ -5873,16 +6474,7 @@
           <w:color w:val="595959"/>
           <w:sz w:val="22"/>
         </w:rPr>
-        <w:t>Conceived</w:t>
-      </w:r>
-      <w:r>
-        <w:rPr>
-          <w:rFonts w:ascii="Calibri" w:hAnsi="Calibri"/>
-          <w:b w:val="0"/>
-          <w:color w:val="595959"/>
-          <w:sz w:val="22"/>
-        </w:rPr>
-        <w:t xml:space="preserve"> </w:t>
+        <w:t xml:space="preserve">Conceived </w:t>
       </w:r>
       <w:r>
         <w:rPr>
@@ -6026,16 +6618,7 @@
           <w:color w:val="595959"/>
           <w:sz w:val="22"/>
         </w:rPr>
-        <w:t>Liaised</w:t>
-      </w:r>
-      <w:r>
-        <w:rPr>
-          <w:rFonts w:ascii="Calibri" w:hAnsi="Calibri"/>
-          <w:b w:val="0"/>
-          <w:color w:val="595959"/>
-          <w:sz w:val="22"/>
-        </w:rPr>
-        <w:t xml:space="preserve"> </w:t>
+        <w:t xml:space="preserve">Liaised </w:t>
       </w:r>
       <w:r>
         <w:rPr>
@@ -6649,15 +7232,27 @@
         </w:rPr>
         <w:t xml:space="preserve"> ASP.NET, ASP.NET MVC 4.0, Enterprise Application blocks, LINQ, AJAX, HTML5 / CSS3 / RWD, JavaScript, Angular JS, </w:t>
       </w:r>
-      <w:r>
-        <w:rPr>
-          <w:rFonts w:ascii="Calibri" w:hAnsi="Calibri" w:cs="Arial"/>
-          <w:bCs/>
-          <w:color w:val="595959"/>
-          <w:sz w:val="22"/>
-          <w:szCs w:val="22"/>
-        </w:rPr>
-        <w:t>JQuery, JSON</w:t>
+      <w:proofErr w:type="spellStart"/>
+      <w:r>
+        <w:rPr>
+          <w:rFonts w:ascii="Calibri" w:hAnsi="Calibri" w:cs="Arial"/>
+          <w:bCs/>
+          <w:color w:val="595959"/>
+          <w:sz w:val="22"/>
+          <w:szCs w:val="22"/>
+        </w:rPr>
+        <w:t>JQuery</w:t>
+      </w:r>
+      <w:proofErr w:type="spellEnd"/>
+      <w:r>
+        <w:rPr>
+          <w:rFonts w:ascii="Calibri" w:hAnsi="Calibri" w:cs="Arial"/>
+          <w:bCs/>
+          <w:color w:val="595959"/>
+          <w:sz w:val="22"/>
+          <w:szCs w:val="22"/>
+        </w:rPr>
+        <w:t>, JSON</w:t>
       </w:r>
       <w:r>
         <w:rPr>
@@ -6700,6 +7295,7 @@
           <w:sz w:val="22"/>
           <w:szCs w:val="22"/>
         </w:rPr>
+        <w:lastRenderedPageBreak/>
         <w:t>A</w:t>
       </w:r>
       <w:r>
@@ -6780,7 +7376,6 @@
           <w:color w:val="595959"/>
           <w:sz w:val="22"/>
         </w:rPr>
-        <w:lastRenderedPageBreak/>
         <w:t>Designed and Architected</w:t>
       </w:r>
       <w:r>
@@ -6869,7 +7464,27 @@
           <w:color w:val="595959"/>
           <w:sz w:val="22"/>
         </w:rPr>
-        <w:t xml:space="preserve"> the CoFEE Anywhere Services without tampering the business logic for </w:t>
+        <w:t xml:space="preserve"> the </w:t>
+      </w:r>
+      <w:proofErr w:type="spellStart"/>
+      <w:r>
+        <w:rPr>
+          <w:rFonts w:ascii="Calibri" w:hAnsi="Calibri"/>
+          <w:b w:val="0"/>
+          <w:color w:val="595959"/>
+          <w:sz w:val="22"/>
+        </w:rPr>
+        <w:t>CoFEE</w:t>
+      </w:r>
+      <w:proofErr w:type="spellEnd"/>
+      <w:r>
+        <w:rPr>
+          <w:rFonts w:ascii="Calibri" w:hAnsi="Calibri"/>
+          <w:b w:val="0"/>
+          <w:color w:val="595959"/>
+          <w:sz w:val="22"/>
+        </w:rPr>
+        <w:t xml:space="preserve"> Anywhere Services without tampering the business logic for </w:t>
       </w:r>
       <w:r>
         <w:rPr>
@@ -6952,7 +7567,27 @@
           <w:color w:val="595959"/>
           <w:sz w:val="22"/>
         </w:rPr>
-        <w:t xml:space="preserve"> for the CoFEE Anywhere Suite</w:t>
+        <w:t xml:space="preserve"> for the </w:t>
+      </w:r>
+      <w:proofErr w:type="spellStart"/>
+      <w:r>
+        <w:rPr>
+          <w:rFonts w:ascii="Calibri" w:hAnsi="Calibri"/>
+          <w:b w:val="0"/>
+          <w:color w:val="595959"/>
+          <w:sz w:val="22"/>
+        </w:rPr>
+        <w:t>CoFEE</w:t>
+      </w:r>
+      <w:proofErr w:type="spellEnd"/>
+      <w:r>
+        <w:rPr>
+          <w:rFonts w:ascii="Calibri" w:hAnsi="Calibri"/>
+          <w:b w:val="0"/>
+          <w:color w:val="595959"/>
+          <w:sz w:val="22"/>
+        </w:rPr>
+        <w:t xml:space="preserve"> Anywhere Suite</w:t>
       </w:r>
       <w:r>
         <w:rPr>
@@ -7070,7 +7705,27 @@
           <w:color w:val="595959"/>
           <w:sz w:val="22"/>
         </w:rPr>
-        <w:t>Rolled out the CoFEEAnywhere HSI component as per the milestones with utmost quality</w:t>
+        <w:t xml:space="preserve">Rolled out the </w:t>
+      </w:r>
+      <w:proofErr w:type="spellStart"/>
+      <w:r>
+        <w:rPr>
+          <w:rFonts w:ascii="Calibri" w:hAnsi="Calibri"/>
+          <w:b w:val="0"/>
+          <w:color w:val="595959"/>
+          <w:sz w:val="22"/>
+        </w:rPr>
+        <w:t>CoFEEAnywhere</w:t>
+      </w:r>
+      <w:proofErr w:type="spellEnd"/>
+      <w:r>
+        <w:rPr>
+          <w:rFonts w:ascii="Calibri" w:hAnsi="Calibri"/>
+          <w:b w:val="0"/>
+          <w:color w:val="595959"/>
+          <w:sz w:val="22"/>
+        </w:rPr>
+        <w:t xml:space="preserve"> HSI component as per the milestones with utmost quality</w:t>
       </w:r>
     </w:p>
     <w:p>
@@ -7487,7 +8142,27 @@
           <w:color w:val="595959"/>
           <w:sz w:val="22"/>
         </w:rPr>
-        <w:t>TV) related orders and billing, as part of CSG migration we migrated functionalities in CoFEE which reduced huge mai</w:t>
+        <w:t xml:space="preserve">TV) related orders and billing, as part of CSG migration we migrated functionalities in </w:t>
+      </w:r>
+      <w:proofErr w:type="spellStart"/>
+      <w:r>
+        <w:rPr>
+          <w:rFonts w:ascii="Calibri" w:hAnsi="Calibri"/>
+          <w:b w:val="0"/>
+          <w:color w:val="595959"/>
+          <w:sz w:val="22"/>
+        </w:rPr>
+        <w:t>CoFEE</w:t>
+      </w:r>
+      <w:proofErr w:type="spellEnd"/>
+      <w:r>
+        <w:rPr>
+          <w:rFonts w:ascii="Calibri" w:hAnsi="Calibri"/>
+          <w:b w:val="0"/>
+          <w:color w:val="595959"/>
+          <w:sz w:val="22"/>
+        </w:rPr>
+        <w:t xml:space="preserve"> which reduced huge mai</w:t>
       </w:r>
       <w:r>
         <w:rPr>
@@ -7634,7 +8309,27 @@
           <w:color w:val="595959"/>
           <w:sz w:val="22"/>
         </w:rPr>
-        <w:t xml:space="preserve"> in CoFEE Billing</w:t>
+        <w:t xml:space="preserve"> in </w:t>
+      </w:r>
+      <w:proofErr w:type="spellStart"/>
+      <w:r>
+        <w:rPr>
+          <w:rFonts w:ascii="Calibri" w:hAnsi="Calibri"/>
+          <w:b w:val="0"/>
+          <w:color w:val="595959"/>
+          <w:sz w:val="22"/>
+        </w:rPr>
+        <w:t>CoFEE</w:t>
+      </w:r>
+      <w:proofErr w:type="spellEnd"/>
+      <w:r>
+        <w:rPr>
+          <w:rFonts w:ascii="Calibri" w:hAnsi="Calibri"/>
+          <w:b w:val="0"/>
+          <w:color w:val="595959"/>
+          <w:sz w:val="22"/>
+        </w:rPr>
+        <w:t xml:space="preserve"> Billing</w:t>
       </w:r>
     </w:p>
     <w:p>
@@ -7906,6 +8601,7 @@
           <w:sz w:val="22"/>
           <w:szCs w:val="22"/>
         </w:rPr>
+        <w:lastRenderedPageBreak/>
         <w:t>Technology / Tools:</w:t>
       </w:r>
       <w:r>
@@ -7950,7 +8646,6 @@
           <w:color w:val="595959"/>
           <w:sz w:val="22"/>
         </w:rPr>
-        <w:lastRenderedPageBreak/>
         <w:t xml:space="preserve">Developed modules with </w:t>
       </w:r>
       <w:r>
@@ -8019,22 +8714,52 @@
         </w:rPr>
         <w:t xml:space="preserve">Implemented </w:t>
       </w:r>
-      <w:r>
-        <w:rPr>
-          <w:rFonts w:ascii="Calibri" w:hAnsi="Calibri"/>
-          <w:color w:val="595959"/>
-          <w:sz w:val="22"/>
-        </w:rPr>
-        <w:t xml:space="preserve">HttpHandler </w:t>
-      </w:r>
-      <w:r>
-        <w:rPr>
-          <w:rFonts w:ascii="Calibri" w:hAnsi="Calibri"/>
-          <w:b w:val="0"/>
-          <w:color w:val="595959"/>
-          <w:sz w:val="22"/>
-        </w:rPr>
-        <w:t>module in CoFEE Billing Application</w:t>
+      <w:proofErr w:type="spellStart"/>
+      <w:r>
+        <w:rPr>
+          <w:rFonts w:ascii="Calibri" w:hAnsi="Calibri"/>
+          <w:color w:val="595959"/>
+          <w:sz w:val="22"/>
+        </w:rPr>
+        <w:t>HttpHandler</w:t>
+      </w:r>
+      <w:proofErr w:type="spellEnd"/>
+      <w:r>
+        <w:rPr>
+          <w:rFonts w:ascii="Calibri" w:hAnsi="Calibri"/>
+          <w:color w:val="595959"/>
+          <w:sz w:val="22"/>
+        </w:rPr>
+        <w:t xml:space="preserve"> </w:t>
+      </w:r>
+      <w:r>
+        <w:rPr>
+          <w:rFonts w:ascii="Calibri" w:hAnsi="Calibri"/>
+          <w:b w:val="0"/>
+          <w:color w:val="595959"/>
+          <w:sz w:val="22"/>
+        </w:rPr>
+        <w:t xml:space="preserve">module in </w:t>
+      </w:r>
+      <w:proofErr w:type="spellStart"/>
+      <w:r>
+        <w:rPr>
+          <w:rFonts w:ascii="Calibri" w:hAnsi="Calibri"/>
+          <w:b w:val="0"/>
+          <w:color w:val="595959"/>
+          <w:sz w:val="22"/>
+        </w:rPr>
+        <w:t>CoFEE</w:t>
+      </w:r>
+      <w:proofErr w:type="spellEnd"/>
+      <w:r>
+        <w:rPr>
+          <w:rFonts w:ascii="Calibri" w:hAnsi="Calibri"/>
+          <w:b w:val="0"/>
+          <w:color w:val="595959"/>
+          <w:sz w:val="22"/>
+        </w:rPr>
+        <w:t xml:space="preserve"> Billing Application</w:t>
       </w:r>
     </w:p>
     <w:p>
@@ -8134,7 +8859,27 @@
           <w:color w:val="595959"/>
           <w:sz w:val="22"/>
         </w:rPr>
-        <w:t xml:space="preserve"> Modules for the CoFEE Billing Application</w:t>
+        <w:t xml:space="preserve"> Modules for the </w:t>
+      </w:r>
+      <w:proofErr w:type="spellStart"/>
+      <w:r>
+        <w:rPr>
+          <w:rFonts w:ascii="Calibri" w:hAnsi="Calibri"/>
+          <w:b w:val="0"/>
+          <w:color w:val="595959"/>
+          <w:sz w:val="22"/>
+        </w:rPr>
+        <w:t>CoFEE</w:t>
+      </w:r>
+      <w:proofErr w:type="spellEnd"/>
+      <w:r>
+        <w:rPr>
+          <w:rFonts w:ascii="Calibri" w:hAnsi="Calibri"/>
+          <w:b w:val="0"/>
+          <w:color w:val="595959"/>
+          <w:sz w:val="22"/>
+        </w:rPr>
+        <w:t xml:space="preserve"> Billing Application</w:t>
       </w:r>
     </w:p>
     <w:p>
@@ -8275,16 +9020,28 @@
           <w:color w:val="595959"/>
           <w:sz w:val="22"/>
         </w:rPr>
-        <w:t>Bug Fixing, Incident Report, worked on Work requests, performed health check activities for CoFEE Billing</w:t>
-      </w:r>
-    </w:p>
-    <w:p>
-      <w:pPr>
-        <w:rPr>
-          <w:rFonts w:ascii="Calibri" w:hAnsi="Calibri"/>
-          <w:color w:val="595959"/>
-        </w:rPr>
-      </w:pPr>
+        <w:t xml:space="preserve">Bug Fixing, Incident Report, worked on Work requests, performed health check activities for </w:t>
+      </w:r>
+      <w:proofErr w:type="spellStart"/>
+      <w:r>
+        <w:rPr>
+          <w:rFonts w:ascii="Calibri" w:hAnsi="Calibri"/>
+          <w:b w:val="0"/>
+          <w:color w:val="595959"/>
+          <w:sz w:val="22"/>
+        </w:rPr>
+        <w:t>CoFEE</w:t>
+      </w:r>
+      <w:proofErr w:type="spellEnd"/>
+      <w:r>
+        <w:rPr>
+          <w:rFonts w:ascii="Calibri" w:hAnsi="Calibri"/>
+          <w:b w:val="0"/>
+          <w:color w:val="595959"/>
+          <w:sz w:val="22"/>
+        </w:rPr>
+        <w:t xml:space="preserve"> Billing</w:t>
+      </w:r>
     </w:p>
     <w:p>
       <w:pPr>
@@ -8649,19 +9406,6 @@
     </w:p>
     <w:p>
       <w:pPr>
-        <w:pStyle w:val="BodyTextIndent"/>
-        <w:spacing w:line="360" w:lineRule="auto"/>
-        <w:ind w:left="720" w:firstLine="0"/>
-        <w:rPr>
-          <w:rFonts w:ascii="Calibri" w:hAnsi="Calibri"/>
-          <w:b w:val="0"/>
-          <w:color w:val="595959"/>
-          <w:sz w:val="22"/>
-        </w:rPr>
-      </w:pPr>
-    </w:p>
-    <w:p>
-      <w:pPr>
         <w:rPr>
           <w:rFonts w:ascii="Calibri" w:hAnsi="Calibri" w:cs="Arial"/>
           <w:color w:val="595959"/>
@@ -8961,65 +9705,6 @@
     </w:p>
     <w:p>
       <w:pPr>
-        <w:pStyle w:val="BodyTextIndent"/>
-        <w:numPr>
-          <w:ilvl w:val="0"/>
-          <w:numId w:val="5"/>
-        </w:numPr>
-        <w:spacing w:line="360" w:lineRule="auto"/>
-        <w:rPr>
-          <w:rFonts w:ascii="Calibri" w:hAnsi="Calibri"/>
-          <w:b w:val="0"/>
-          <w:color w:val="595959"/>
-          <w:sz w:val="22"/>
-        </w:rPr>
-      </w:pPr>
-      <w:r>
-        <w:rPr>
-          <w:rFonts w:ascii="Calibri" w:hAnsi="Calibri"/>
-          <w:b w:val="0"/>
-          <w:color w:val="595959"/>
-          <w:sz w:val="22"/>
-        </w:rPr>
-        <w:t xml:space="preserve">Configured </w:t>
-      </w:r>
-      <w:r>
-        <w:rPr>
-          <w:rFonts w:ascii="Calibri" w:hAnsi="Calibri"/>
-          <w:color w:val="595959"/>
-          <w:sz w:val="22"/>
-        </w:rPr>
-        <w:t>Linux Server</w:t>
-      </w:r>
-      <w:r>
-        <w:rPr>
-          <w:rFonts w:ascii="Calibri" w:hAnsi="Calibri"/>
-          <w:b w:val="0"/>
-          <w:color w:val="595959"/>
-          <w:sz w:val="22"/>
-        </w:rPr>
-        <w:t xml:space="preserve"> with </w:t>
-      </w:r>
-      <w:r>
-        <w:rPr>
-          <w:rFonts w:ascii="Calibri" w:hAnsi="Calibri"/>
-          <w:color w:val="595959"/>
-          <w:sz w:val="22"/>
-        </w:rPr>
-        <w:t>Apache</w:t>
-      </w:r>
-      <w:r>
-        <w:rPr>
-          <w:rFonts w:ascii="Calibri" w:hAnsi="Calibri"/>
-          <w:b w:val="0"/>
-          <w:color w:val="595959"/>
-          <w:sz w:val="22"/>
-        </w:rPr>
-        <w:t xml:space="preserve"> for Hosting HTML Pages</w:t>
-      </w:r>
-    </w:p>
-    <w:p>
-      <w:pPr>
         <w:rPr>
           <w:rFonts w:ascii="Calibri" w:hAnsi="Calibri"/>
           <w:b/>
@@ -9061,17 +9746,6 @@
     </w:p>
     <w:p>
       <w:pPr>
-        <w:rPr>
-          <w:rFonts w:ascii="Calibri" w:hAnsi="Calibri"/>
-          <w:b/>
-          <w:bCs/>
-          <w:color w:val="595959"/>
-          <w:sz w:val="22"/>
-        </w:rPr>
-      </w:pPr>
-    </w:p>
-    <w:p>
-      <w:pPr>
         <w:jc w:val="both"/>
         <w:rPr>
           <w:rFonts w:ascii="Calibri" w:hAnsi="Calibri"/>
@@ -9154,14 +9828,25 @@
         </w:rPr>
         <w:t xml:space="preserve"> </w:t>
       </w:r>
-      <w:r>
-        <w:rPr>
-          <w:rFonts w:ascii="Calibri" w:hAnsi="Calibri"/>
-          <w:bCs/>
-          <w:color w:val="595959"/>
-          <w:sz w:val="22"/>
-        </w:rPr>
-        <w:t>Avadi, affiliated to</w:t>
+      <w:proofErr w:type="spellStart"/>
+      <w:r>
+        <w:rPr>
+          <w:rFonts w:ascii="Calibri" w:hAnsi="Calibri"/>
+          <w:bCs/>
+          <w:color w:val="595959"/>
+          <w:sz w:val="22"/>
+        </w:rPr>
+        <w:t>Avadi</w:t>
+      </w:r>
+      <w:proofErr w:type="spellEnd"/>
+      <w:r>
+        <w:rPr>
+          <w:rFonts w:ascii="Calibri" w:hAnsi="Calibri"/>
+          <w:bCs/>
+          <w:color w:val="595959"/>
+          <w:sz w:val="22"/>
+        </w:rPr>
+        <w:t>, affiliated to</w:t>
       </w:r>
       <w:r>
         <w:rPr>
@@ -9207,7 +9892,6 @@
         <w:jc w:val="both"/>
         <w:rPr>
           <w:rFonts w:ascii="Calibri" w:hAnsi="Calibri"/>
-          <w:b/>
           <w:bCs/>
           <w:color w:val="595959"/>
           <w:sz w:val="22"/>
@@ -9231,7 +9915,27 @@
           <w:color w:val="595959"/>
           <w:sz w:val="22"/>
         </w:rPr>
-        <w:t>Higher Secondary School Education passed out in March 1998 from Nazareth Matriculation Higher Secondary School Avadi, Chennai</w:t>
+        <w:t xml:space="preserve">Higher Secondary School Education passed out in March 1998 from Nazareth Matriculation Higher Secondary School </w:t>
+      </w:r>
+      <w:proofErr w:type="spellStart"/>
+      <w:r>
+        <w:rPr>
+          <w:rFonts w:ascii="Calibri" w:hAnsi="Calibri"/>
+          <w:bCs/>
+          <w:color w:val="595959"/>
+          <w:sz w:val="22"/>
+        </w:rPr>
+        <w:t>Avadi</w:t>
+      </w:r>
+      <w:proofErr w:type="spellEnd"/>
+      <w:r>
+        <w:rPr>
+          <w:rFonts w:ascii="Calibri" w:hAnsi="Calibri"/>
+          <w:bCs/>
+          <w:color w:val="595959"/>
+          <w:sz w:val="22"/>
+        </w:rPr>
+        <w:t>, Chennai</w:t>
       </w:r>
     </w:p>
     <w:p>
@@ -9262,13 +9966,33 @@
           <w:color w:val="595959"/>
           <w:sz w:val="22"/>
         </w:rPr>
-        <w:t>High School Education in Matriculation passed out in April 1996 from Nazareth Matriculation Higher Secondary School Avadi, Chennai</w:t>
+        <w:t xml:space="preserve">High School Education in Matriculation passed out in April 1996 from Nazareth Matriculation Higher Secondary School </w:t>
+      </w:r>
+      <w:proofErr w:type="spellStart"/>
+      <w:r>
+        <w:rPr>
+          <w:rFonts w:ascii="Calibri" w:hAnsi="Calibri"/>
+          <w:bCs/>
+          <w:color w:val="595959"/>
+          <w:sz w:val="22"/>
+        </w:rPr>
+        <w:t>Avadi</w:t>
+      </w:r>
+      <w:proofErr w:type="spellEnd"/>
+      <w:r>
+        <w:rPr>
+          <w:rFonts w:ascii="Calibri" w:hAnsi="Calibri"/>
+          <w:bCs/>
+          <w:color w:val="595959"/>
+          <w:sz w:val="22"/>
+        </w:rPr>
+        <w:t>, Chennai</w:t>
       </w:r>
     </w:p>
     <w:sectPr>
-      <w:headerReference w:type="default" r:id="rId7"/>
-      <w:footerReference w:type="default" r:id="rId8"/>
-      <w:headerReference w:type="first" r:id="rId9"/>
+      <w:headerReference w:type="default" r:id="rId8"/>
+      <w:footerReference w:type="default" r:id="rId9"/>
+      <w:headerReference w:type="first" r:id="rId10"/>
       <w:pgSz w:w="12240" w:h="15840"/>
       <w:pgMar w:top="720" w:right="720" w:bottom="720" w:left="720" w:header="720" w:footer="432" w:gutter="0"/>
       <w:cols w:space="720"/>
@@ -12618,4 +13342,16 @@
     </a:ext>
   </a:extLst>
 </a:theme>
+</file>
+
+<file path=customXml/item1.xml><?xml version="1.0" encoding="utf-8"?>
+<b:Sources xmlns:b="http://schemas.openxmlformats.org/officeDocument/2006/bibliography" xmlns="http://schemas.openxmlformats.org/officeDocument/2006/bibliography" SelectedStyle="\APASixthEditionOfficeOnline.xsl" StyleName="APA" Version="6"/>
+</file>
+
+<file path=customXml/itemProps1.xml><?xml version="1.0" encoding="utf-8"?>
+<ds:datastoreItem xmlns:ds="http://schemas.openxmlformats.org/officeDocument/2006/customXml" ds:itemID="{622816ED-9EB7-4FDC-A83B-33B808DA0074}">
+  <ds:schemaRefs>
+    <ds:schemaRef ds:uri="http://schemas.openxmlformats.org/officeDocument/2006/bibliography"/>
+  </ds:schemaRefs>
+</ds:datastoreItem>
 </file>
</xml_diff>